<commit_message>
MGS-3036 non-provision of documentation form
</commit_message>
<xml_diff>
--- a/housing-service/src/main/resources/templates/non-provision-of-documentation.docx
+++ b/housing-service/src/main/resources/templates/non-provision-of-documentation.docx
@@ -25,8 +25,6 @@
           <w:lang w:val="en" w:eastAsia="en-GB"/>
         </w:rPr>
       </w:pPr>
-      <w:bookmarkStart w:id="0" w:name="_GoBack"/>
-      <w:bookmarkEnd w:id="0"/>
       <w:r>
         <w:rPr>
           <w:rFonts w:cs="Arial"/>
@@ -1504,127 +1502,32 @@
           <w:szCs w:val="24"/>
           <w:lang w:val="en" w:eastAsia="en-GB"/>
         </w:rPr>
-        <w:t xml:space="preserve">: </w:t>
-      </w:r>
-      <w:r>
-        <w:rPr>
-          <w:rFonts w:cs="Arial"/>
-          <w:i/>
-          <w:color w:val="000000"/>
-          <w:szCs w:val="24"/>
-          <w:shd w:val="clear" w:color="auto" w:fill="F2F2F2" w:themeFill="background1" w:themeFillShade="F2"/>
-          <w:lang w:val="en" w:eastAsia="en-GB"/>
-        </w:rPr>
-        <w:t xml:space="preserve">(name of the </w:t>
-      </w:r>
-      <w:r>
-        <w:rPr>
-          <w:rFonts w:cs="Arial"/>
-          <w:i/>
-          <w:color w:val="000000"/>
-          <w:szCs w:val="24"/>
-          <w:shd w:val="clear" w:color="auto" w:fill="F2F2F2" w:themeFill="background1" w:themeFillShade="F2"/>
-          <w:lang w:val="en" w:eastAsia="en-GB"/>
-        </w:rPr>
-        <w:t>Landlord</w:t>
-      </w:r>
-      <w:r>
-        <w:rPr>
-          <w:rFonts w:cs="Arial"/>
-          <w:i/>
-          <w:color w:val="000000"/>
-          <w:szCs w:val="24"/>
-          <w:shd w:val="clear" w:color="auto" w:fill="F2F2F2" w:themeFill="background1" w:themeFillShade="F2"/>
-          <w:lang w:val="en" w:eastAsia="en-GB"/>
-        </w:rPr>
-        <w:t>(s</w:t>
-      </w:r>
-      <w:r>
-        <w:rPr>
-          <w:rFonts w:cs="Arial"/>
-          <w:i/>
-          <w:color w:val="000000"/>
-          <w:szCs w:val="24"/>
-          <w:shd w:val="clear" w:color="auto" w:fill="F2F2F2" w:themeFill="background1" w:themeFillShade="F2"/>
-          <w:lang w:val="en" w:eastAsia="en-GB"/>
-        </w:rPr>
-        <w:t>)</w:t>
-      </w:r>
-      <w:r>
-        <w:rPr>
-          <w:rFonts w:cs="Arial"/>
-          <w:i/>
-          <w:color w:val="000000"/>
-          <w:szCs w:val="24"/>
-          <w:shd w:val="clear" w:color="auto" w:fill="F2F2F2" w:themeFill="background1" w:themeFillShade="F2"/>
-          <w:lang w:val="en" w:eastAsia="en-GB"/>
-        </w:rPr>
-        <w:t xml:space="preserve"> or</w:t>
-      </w:r>
-      <w:r>
-        <w:rPr>
-          <w:rFonts w:cs="Arial"/>
-          <w:i/>
-          <w:color w:val="000000"/>
-          <w:szCs w:val="24"/>
-          <w:shd w:val="clear" w:color="auto" w:fill="F2F2F2" w:themeFill="background1" w:themeFillShade="F2"/>
-          <w:lang w:val="en" w:eastAsia="en-GB"/>
-        </w:rPr>
-        <w:t xml:space="preserve"> A</w:t>
-      </w:r>
-      <w:r>
-        <w:rPr>
-          <w:rFonts w:cs="Arial"/>
-          <w:i/>
-          <w:color w:val="000000"/>
-          <w:szCs w:val="24"/>
-          <w:shd w:val="clear" w:color="auto" w:fill="F2F2F2" w:themeFill="background1" w:themeFillShade="F2"/>
-          <w:lang w:val="en" w:eastAsia="en-GB"/>
-        </w:rPr>
-        <w:t>g</w:t>
-      </w:r>
-      <w:r>
-        <w:rPr>
-          <w:rFonts w:cs="Arial"/>
-          <w:i/>
-          <w:color w:val="000000"/>
-          <w:szCs w:val="24"/>
-          <w:shd w:val="clear" w:color="auto" w:fill="F2F2F2" w:themeFill="background1" w:themeFillShade="F2"/>
-          <w:lang w:val="en" w:eastAsia="en-GB"/>
-        </w:rPr>
-        <w:t>ent</w:t>
-      </w:r>
-      <w:r>
-        <w:rPr>
-          <w:rFonts w:cs="Arial"/>
-          <w:i/>
-          <w:color w:val="000000"/>
-          <w:szCs w:val="24"/>
-          <w:shd w:val="clear" w:color="auto" w:fill="F2F2F2" w:themeFill="background1" w:themeFillShade="F2"/>
-          <w:lang w:val="en" w:eastAsia="en-GB"/>
-        </w:rPr>
-        <w:t>)</w:t>
-      </w:r>
-      <w:r>
-        <w:rPr>
-          <w:rFonts w:cs="Arial"/>
-          <w:i/>
-          <w:color w:val="000000"/>
-          <w:szCs w:val="24"/>
-          <w:shd w:val="clear" w:color="auto" w:fill="F2F2F2" w:themeFill="background1" w:themeFillShade="F2"/>
-          <w:lang w:val="en" w:eastAsia="en-GB"/>
-        </w:rPr>
         <w:t>:</w:t>
       </w:r>
-      <w:r>
-        <w:rPr>
-          <w:rFonts w:cs="Arial"/>
-          <w:color w:val="000000"/>
-          <w:szCs w:val="24"/>
-          <w:shd w:val="clear" w:color="auto" w:fill="F2F2F2" w:themeFill="background1" w:themeFillShade="F2"/>
-          <w:lang w:val="en" w:eastAsia="en-GB"/>
-        </w:rPr>
-        <w:t>____________________________________</w:t>
+    </w:p>
+    <w:p>
+      <w:r>
+        <w:fldChar w:fldCharType="begin"/>
+      </w:r>
+      <w:r>
+        <w:instrText xml:space="preserve"> MERGEFIELD nameOfLandlordOrAgent \* MERGEFORMAT </w:instrText>
+      </w:r>
+      <w:r>
+        <w:fldChar w:fldCharType="separate"/>
+      </w:r>
+      <w:r>
+        <w:t>«</w:t>
+      </w:r>
+      <w:proofErr w:type="spellStart"/>
+      <w:r>
+        <w:t>nameOfLandlordOrAgent</w:t>
+      </w:r>
+      <w:proofErr w:type="spellEnd"/>
+      <w:r>
+        <w:t>»</w:t>
+      </w:r>
+      <w:r>
+        <w:fldChar w:fldCharType="end"/>
       </w:r>
     </w:p>
     <w:p>
@@ -1640,13 +1543,11 @@
           <w:tab w:val="clear" w:pos="9000"/>
         </w:tabs>
         <w:spacing w:line="240" w:lineRule="auto"/>
-        <w:jc w:val="left"/>
         <w:outlineLvl w:val="3"/>
         <w:rPr>
           <w:rFonts w:cs="Arial"/>
           <w:color w:val="000000"/>
           <w:szCs w:val="24"/>
-          <w:shd w:val="clear" w:color="auto" w:fill="F2F2F2" w:themeFill="background1" w:themeFillShade="F2"/>
           <w:lang w:val="en" w:eastAsia="en-GB"/>
         </w:rPr>
       </w:pPr>
@@ -1670,18 +1571,64 @@
           <w:rFonts w:cs="Arial"/>
           <w:color w:val="000000"/>
           <w:szCs w:val="24"/>
-          <w:lang w:val="en" w:eastAsia="en-GB"/>
-        </w:rPr>
-      </w:pPr>
-      <w:r>
-        <w:rPr>
-          <w:rFonts w:cs="Arial"/>
-          <w:color w:val="000000"/>
-          <w:szCs w:val="24"/>
           <w:shd w:val="clear" w:color="auto" w:fill="F2F2F2" w:themeFill="background1" w:themeFillShade="F2"/>
           <w:lang w:val="en" w:eastAsia="en-GB"/>
         </w:rPr>
-        <w:t>___________________________________________________________________</w:t>
+      </w:pPr>
+      <w:r>
+        <w:rPr>
+          <w:rFonts w:cs="Arial"/>
+          <w:color w:val="000000"/>
+          <w:szCs w:val="24"/>
+          <w:lang w:val="en" w:eastAsia="en-GB"/>
+        </w:rPr>
+        <w:t>A</w:t>
+      </w:r>
+      <w:r>
+        <w:rPr>
+          <w:rFonts w:cs="Arial"/>
+          <w:color w:val="000000"/>
+          <w:szCs w:val="24"/>
+          <w:lang w:val="en" w:eastAsia="en-GB"/>
+        </w:rPr>
+        <w:t>t</w:t>
+      </w:r>
+      <w:r>
+        <w:rPr>
+          <w:rFonts w:cs="Arial"/>
+          <w:color w:val="000000"/>
+          <w:szCs w:val="24"/>
+          <w:lang w:val="en" w:eastAsia="en-GB"/>
+        </w:rPr>
+        <w:t>:</w:t>
+      </w:r>
+    </w:p>
+    <w:p>
+      <w:r>
+        <w:fldChar w:fldCharType="begin"/>
+      </w:r>
+      <w:r>
+        <w:instrText xml:space="preserve"> MERGEFIELD addressOfLandlordOrAgent \* MERGEFORMAT </w:instrText>
+      </w:r>
+      <w:r>
+        <w:fldChar w:fldCharType="separate"/>
+      </w:r>
+      <w:r>
+        <w:t>«</w:t>
+      </w:r>
+      <w:proofErr w:type="spellStart"/>
+      <w:r>
+        <w:t>addressOfLandlordOrAgent</w:t>
+      </w:r>
+      <w:proofErr w:type="spellEnd"/>
+      <w:r>
+        <w:t>»</w:t>
+      </w:r>
+      <w:r>
+        <w:fldChar w:fldCharType="end"/>
+      </w:r>
+      <w:r>
+        <w:t xml:space="preserve"> </w:t>
       </w:r>
     </w:p>
     <w:p>
@@ -1697,11 +1644,10 @@
           <w:tab w:val="clear" w:pos="9000"/>
         </w:tabs>
         <w:spacing w:line="240" w:lineRule="auto"/>
-        <w:jc w:val="left"/>
         <w:outlineLvl w:val="3"/>
         <w:rPr>
           <w:rFonts w:cs="Arial"/>
-          <w:i/>
+          <w:b/>
           <w:color w:val="000000"/>
           <w:szCs w:val="24"/>
           <w:lang w:val="en" w:eastAsia="en-GB"/>
@@ -1724,11 +1670,32 @@
         <w:outlineLvl w:val="3"/>
         <w:rPr>
           <w:rFonts w:cs="Arial"/>
-          <w:color w:val="000000"/>
-          <w:szCs w:val="24"/>
-          <w:lang w:val="en" w:eastAsia="en-GB"/>
-        </w:rPr>
-      </w:pPr>
+          <w:b/>
+          <w:color w:val="000000"/>
+          <w:szCs w:val="24"/>
+          <w:lang w:val="en" w:eastAsia="en-GB"/>
+        </w:rPr>
+      </w:pPr>
+      <w:r>
+        <w:rPr>
+          <w:rFonts w:cs="Arial"/>
+          <w:b/>
+          <w:color w:val="000000"/>
+          <w:szCs w:val="24"/>
+          <w:lang w:val="en" w:eastAsia="en-GB"/>
+        </w:rPr>
+        <w:t>Part 2</w:t>
+      </w:r>
+      <w:r>
+        <w:rPr>
+          <w:rFonts w:cs="Arial"/>
+          <w:b/>
+          <w:color w:val="000000"/>
+          <w:szCs w:val="24"/>
+          <w:lang w:val="en" w:eastAsia="en-GB"/>
+        </w:rPr>
+        <w:t xml:space="preserve"> – Tenant(s) details and missing information</w:t>
+      </w:r>
     </w:p>
     <w:p>
       <w:pPr>
@@ -1743,140 +1710,14 @@
           <w:tab w:val="clear" w:pos="9000"/>
         </w:tabs>
         <w:spacing w:line="240" w:lineRule="auto"/>
-        <w:jc w:val="left"/>
         <w:outlineLvl w:val="3"/>
         <w:rPr>
           <w:rFonts w:cs="Arial"/>
-          <w:i/>
-          <w:color w:val="000000"/>
-          <w:szCs w:val="24"/>
-          <w:lang w:val="en" w:eastAsia="en-GB"/>
-        </w:rPr>
-      </w:pPr>
-      <w:r>
-        <w:rPr>
-          <w:rFonts w:cs="Arial"/>
-          <w:color w:val="000000"/>
-          <w:szCs w:val="24"/>
-          <w:lang w:val="en" w:eastAsia="en-GB"/>
-        </w:rPr>
-        <w:t>A</w:t>
-      </w:r>
-      <w:r>
-        <w:rPr>
-          <w:rFonts w:cs="Arial"/>
-          <w:color w:val="000000"/>
-          <w:szCs w:val="24"/>
-          <w:lang w:val="en" w:eastAsia="en-GB"/>
-        </w:rPr>
-        <w:t>t</w:t>
-      </w:r>
-      <w:r>
-        <w:rPr>
-          <w:rFonts w:cs="Arial"/>
-          <w:color w:val="000000"/>
-          <w:szCs w:val="24"/>
-          <w:lang w:val="en" w:eastAsia="en-GB"/>
-        </w:rPr>
-        <w:t xml:space="preserve">: </w:t>
-      </w:r>
-      <w:r>
-        <w:rPr>
-          <w:rFonts w:cs="Arial"/>
-          <w:i/>
-          <w:color w:val="000000"/>
-          <w:szCs w:val="24"/>
-          <w:shd w:val="clear" w:color="auto" w:fill="F2F2F2" w:themeFill="background1" w:themeFillShade="F2"/>
-          <w:lang w:val="en" w:eastAsia="en-GB"/>
-        </w:rPr>
-        <w:t>(</w:t>
-      </w:r>
-      <w:r>
-        <w:rPr>
-          <w:rFonts w:cs="Arial"/>
-          <w:i/>
-          <w:color w:val="000000"/>
-          <w:szCs w:val="24"/>
-          <w:shd w:val="clear" w:color="auto" w:fill="F2F2F2" w:themeFill="background1" w:themeFillShade="F2"/>
-          <w:lang w:val="en" w:eastAsia="en-GB"/>
-        </w:rPr>
-        <w:t xml:space="preserve">address of </w:t>
-      </w:r>
-      <w:r>
-        <w:rPr>
-          <w:rFonts w:cs="Arial"/>
-          <w:i/>
-          <w:color w:val="000000"/>
-          <w:szCs w:val="24"/>
-          <w:shd w:val="clear" w:color="auto" w:fill="F2F2F2" w:themeFill="background1" w:themeFillShade="F2"/>
-          <w:lang w:val="en" w:eastAsia="en-GB"/>
-        </w:rPr>
-        <w:t>Landlord</w:t>
-      </w:r>
-      <w:r>
-        <w:rPr>
-          <w:rFonts w:cs="Arial"/>
-          <w:i/>
-          <w:color w:val="000000"/>
-          <w:szCs w:val="24"/>
-          <w:shd w:val="clear" w:color="auto" w:fill="F2F2F2" w:themeFill="background1" w:themeFillShade="F2"/>
-          <w:lang w:val="en" w:eastAsia="en-GB"/>
-        </w:rPr>
-        <w:t>(s)</w:t>
-      </w:r>
-      <w:r>
-        <w:rPr>
-          <w:rFonts w:cs="Arial"/>
-          <w:i/>
-          <w:color w:val="000000"/>
-          <w:szCs w:val="24"/>
-          <w:shd w:val="clear" w:color="auto" w:fill="F2F2F2" w:themeFill="background1" w:themeFillShade="F2"/>
-          <w:lang w:val="en" w:eastAsia="en-GB"/>
-        </w:rPr>
-        <w:t xml:space="preserve"> or </w:t>
-      </w:r>
-      <w:r>
-        <w:rPr>
-          <w:rFonts w:cs="Arial"/>
-          <w:i/>
-          <w:color w:val="000000"/>
-          <w:szCs w:val="24"/>
-          <w:shd w:val="clear" w:color="auto" w:fill="F2F2F2" w:themeFill="background1" w:themeFillShade="F2"/>
-          <w:lang w:val="en" w:eastAsia="en-GB"/>
-        </w:rPr>
-        <w:t>Agent</w:t>
-      </w:r>
-      <w:r>
-        <w:rPr>
-          <w:rFonts w:cs="Arial"/>
-          <w:i/>
-          <w:color w:val="000000"/>
-          <w:szCs w:val="24"/>
-          <w:shd w:val="clear" w:color="auto" w:fill="F2F2F2" w:themeFill="background1" w:themeFillShade="F2"/>
-          <w:lang w:val="en" w:eastAsia="en-GB"/>
-        </w:rPr>
-        <w:t>)</w:t>
-      </w:r>
-      <w:r>
-        <w:rPr>
-          <w:rFonts w:cs="Arial"/>
-          <w:color w:val="000000"/>
-          <w:szCs w:val="24"/>
-          <w:shd w:val="clear" w:color="auto" w:fill="F2F2F2" w:themeFill="background1" w:themeFillShade="F2"/>
-          <w:lang w:val="en" w:eastAsia="en-GB"/>
-        </w:rPr>
-        <w:t>______________________________________</w:t>
-      </w:r>
-      <w:r>
-        <w:rPr>
-          <w:rFonts w:cs="Arial"/>
-          <w:i/>
-          <w:color w:val="000000"/>
-          <w:szCs w:val="24"/>
-          <w:lang w:val="en" w:eastAsia="en-GB"/>
-        </w:rPr>
-        <w:t xml:space="preserve"> </w:t>
-      </w:r>
+          <w:color w:val="000000"/>
+          <w:szCs w:val="24"/>
+          <w:lang w:val="en" w:eastAsia="en-GB"/>
+        </w:rPr>
+      </w:pPr>
     </w:p>
     <w:p>
       <w:pPr>
@@ -1891,16 +1732,57 @@
           <w:tab w:val="clear" w:pos="9000"/>
         </w:tabs>
         <w:spacing w:line="240" w:lineRule="auto"/>
-        <w:jc w:val="left"/>
         <w:outlineLvl w:val="3"/>
         <w:rPr>
           <w:rFonts w:cs="Arial"/>
           <w:color w:val="000000"/>
           <w:szCs w:val="24"/>
-          <w:shd w:val="clear" w:color="auto" w:fill="F2F2F2" w:themeFill="background1" w:themeFillShade="F2"/>
-          <w:lang w:val="en" w:eastAsia="en-GB"/>
-        </w:rPr>
-      </w:pPr>
+          <w:lang w:val="en" w:eastAsia="en-GB"/>
+        </w:rPr>
+      </w:pPr>
+      <w:r>
+        <w:rPr>
+          <w:rFonts w:cs="Arial"/>
+          <w:color w:val="000000"/>
+          <w:szCs w:val="24"/>
+          <w:lang w:val="en" w:eastAsia="en-GB"/>
+        </w:rPr>
+        <w:t>This gives you notice that</w:t>
+      </w:r>
+      <w:r>
+        <w:rPr>
+          <w:rFonts w:cs="Arial"/>
+          <w:color w:val="000000"/>
+          <w:szCs w:val="24"/>
+          <w:lang w:val="en" w:eastAsia="en-GB"/>
+        </w:rPr>
+        <w:t>:</w:t>
+      </w:r>
+    </w:p>
+    <w:p>
+      <w:r>
+        <w:fldChar w:fldCharType="begin"/>
+      </w:r>
+      <w:r>
+        <w:instrText xml:space="preserve"> MERGEFIELD tenantNames \* MERGEFORMAT </w:instrText>
+      </w:r>
+      <w:r>
+        <w:fldChar w:fldCharType="separate"/>
+      </w:r>
+      <w:r>
+        <w:t>«</w:t>
+      </w:r>
+      <w:proofErr w:type="spellStart"/>
+      <w:r>
+        <w:t>tenantNames</w:t>
+      </w:r>
+      <w:proofErr w:type="spellEnd"/>
+      <w:r>
+        <w:t>»</w:t>
+      </w:r>
+      <w:r>
+        <w:fldChar w:fldCharType="end"/>
+      </w:r>
     </w:p>
     <w:p>
       <w:pPr>
@@ -1915,36 +1797,14 @@
           <w:tab w:val="clear" w:pos="9000"/>
         </w:tabs>
         <w:spacing w:line="240" w:lineRule="auto"/>
-        <w:jc w:val="left"/>
         <w:outlineLvl w:val="3"/>
         <w:rPr>
           <w:rFonts w:cs="Arial"/>
-          <w:i/>
-          <w:color w:val="000000"/>
-          <w:szCs w:val="24"/>
-          <w:lang w:val="en" w:eastAsia="en-GB"/>
-        </w:rPr>
-      </w:pPr>
-      <w:r>
-        <w:rPr>
-          <w:rFonts w:cs="Arial"/>
-          <w:color w:val="000000"/>
-          <w:szCs w:val="24"/>
-          <w:shd w:val="clear" w:color="auto" w:fill="F2F2F2" w:themeFill="background1" w:themeFillShade="F2"/>
-          <w:lang w:val="en" w:eastAsia="en-GB"/>
-        </w:rPr>
-        <w:t>___________________________________________________________________</w:t>
-      </w:r>
-      <w:r>
-        <w:rPr>
-          <w:rFonts w:cs="Arial"/>
-          <w:i/>
-          <w:color w:val="000000"/>
-          <w:szCs w:val="24"/>
-          <w:lang w:val="en" w:eastAsia="en-GB"/>
-        </w:rPr>
-        <w:t xml:space="preserve"> </w:t>
-      </w:r>
+          <w:color w:val="000000"/>
+          <w:szCs w:val="24"/>
+          <w:lang w:val="en" w:eastAsia="en-GB"/>
+        </w:rPr>
+      </w:pPr>
     </w:p>
     <w:p>
       <w:pPr>
@@ -1963,45 +1823,47 @@
         <w:outlineLvl w:val="3"/>
         <w:rPr>
           <w:rFonts w:cs="Arial"/>
-          <w:i/>
-          <w:color w:val="000000"/>
-          <w:szCs w:val="24"/>
-          <w:lang w:val="en" w:eastAsia="en-GB"/>
-        </w:rPr>
-      </w:pPr>
-      <w:r>
-        <w:rPr>
-          <w:rFonts w:cs="Arial"/>
-          <w:i/>
+          <w:color w:val="000000"/>
+          <w:szCs w:val="24"/>
+          <w:lang w:val="en" w:eastAsia="en-GB"/>
+        </w:rPr>
+      </w:pPr>
+      <w:r>
+        <w:rPr>
+          <w:rFonts w:cs="Arial"/>
+          <w:color w:val="000000"/>
+          <w:szCs w:val="24"/>
+          <w:lang w:val="en" w:eastAsia="en-GB"/>
+        </w:rPr>
+        <w:t>A</w:t>
+      </w:r>
+      <w:r>
+        <w:rPr>
+          <w:rFonts w:cs="Arial"/>
+          <w:color w:val="000000"/>
+          <w:szCs w:val="24"/>
+          <w:lang w:val="en" w:eastAsia="en-GB"/>
+        </w:rPr>
+        <w:t>t</w:t>
+      </w:r>
+      <w:r>
+        <w:rPr>
+          <w:rFonts w:cs="Arial"/>
+          <w:color w:val="000000"/>
+          <w:szCs w:val="24"/>
+          <w:lang w:val="en" w:eastAsia="en-GB"/>
+        </w:rPr>
+        <w:t>:</w:t>
+      </w:r>
+      <w:r>
+        <w:rPr>
+          <w:rFonts w:cs="Arial"/>
           <w:color w:val="000000"/>
           <w:szCs w:val="24"/>
           <w:lang w:val="en" w:eastAsia="en-GB"/>
         </w:rPr>
         <w:t xml:space="preserve"> </w:t>
       </w:r>
-    </w:p>
-    <w:p>
-      <w:pPr>
-        <w:shd w:val="clear" w:color="auto" w:fill="FFFFFF"/>
-        <w:tabs>
-          <w:tab w:val="clear" w:pos="720"/>
-          <w:tab w:val="clear" w:pos="1440"/>
-          <w:tab w:val="clear" w:pos="2160"/>
-          <w:tab w:val="clear" w:pos="2880"/>
-          <w:tab w:val="clear" w:pos="4680"/>
-          <w:tab w:val="clear" w:pos="5400"/>
-          <w:tab w:val="clear" w:pos="9000"/>
-        </w:tabs>
-        <w:spacing w:line="240" w:lineRule="auto"/>
-        <w:jc w:val="left"/>
-        <w:outlineLvl w:val="3"/>
-        <w:rPr>
-          <w:rFonts w:cs="Arial"/>
-          <w:color w:val="000000"/>
-          <w:szCs w:val="24"/>
-          <w:lang w:val="en" w:eastAsia="en-GB"/>
-        </w:rPr>
-      </w:pPr>
       <w:r>
         <w:rPr>
           <w:rFonts w:cs="Arial"/>
@@ -2010,527 +1872,13 @@
           <w:shd w:val="clear" w:color="auto" w:fill="F2F2F2" w:themeFill="background1" w:themeFillShade="F2"/>
           <w:lang w:val="en" w:eastAsia="en-GB"/>
         </w:rPr>
-        <w:t>___________________________________________________________________</w:t>
-      </w:r>
-    </w:p>
-    <w:p>
-      <w:pPr>
-        <w:shd w:val="clear" w:color="auto" w:fill="FFFFFF"/>
-        <w:tabs>
-          <w:tab w:val="clear" w:pos="720"/>
-          <w:tab w:val="clear" w:pos="1440"/>
-          <w:tab w:val="clear" w:pos="2160"/>
-          <w:tab w:val="clear" w:pos="2880"/>
-          <w:tab w:val="clear" w:pos="4680"/>
-          <w:tab w:val="clear" w:pos="5400"/>
-          <w:tab w:val="clear" w:pos="9000"/>
-        </w:tabs>
-        <w:spacing w:line="240" w:lineRule="auto"/>
-        <w:outlineLvl w:val="3"/>
-        <w:rPr>
-          <w:rFonts w:cs="Arial"/>
-          <w:color w:val="000000"/>
-          <w:szCs w:val="24"/>
-          <w:lang w:val="en" w:eastAsia="en-GB"/>
-        </w:rPr>
-      </w:pPr>
-    </w:p>
-    <w:p>
-      <w:pPr>
-        <w:shd w:val="clear" w:color="auto" w:fill="FFFFFF"/>
-        <w:tabs>
-          <w:tab w:val="clear" w:pos="720"/>
-          <w:tab w:val="clear" w:pos="1440"/>
-          <w:tab w:val="clear" w:pos="2160"/>
-          <w:tab w:val="clear" w:pos="2880"/>
-          <w:tab w:val="clear" w:pos="4680"/>
-          <w:tab w:val="clear" w:pos="5400"/>
-          <w:tab w:val="clear" w:pos="9000"/>
-        </w:tabs>
-        <w:spacing w:line="240" w:lineRule="auto"/>
-        <w:outlineLvl w:val="3"/>
-        <w:rPr>
-          <w:rFonts w:cs="Arial"/>
-          <w:b/>
-          <w:color w:val="000000"/>
-          <w:szCs w:val="24"/>
-          <w:lang w:val="en" w:eastAsia="en-GB"/>
-        </w:rPr>
-      </w:pPr>
-    </w:p>
-    <w:p>
-      <w:pPr>
-        <w:shd w:val="clear" w:color="auto" w:fill="FFFFFF"/>
-        <w:tabs>
-          <w:tab w:val="clear" w:pos="720"/>
-          <w:tab w:val="clear" w:pos="1440"/>
-          <w:tab w:val="clear" w:pos="2160"/>
-          <w:tab w:val="clear" w:pos="2880"/>
-          <w:tab w:val="clear" w:pos="4680"/>
-          <w:tab w:val="clear" w:pos="5400"/>
-          <w:tab w:val="clear" w:pos="9000"/>
-        </w:tabs>
-        <w:spacing w:line="240" w:lineRule="auto"/>
-        <w:outlineLvl w:val="3"/>
-        <w:rPr>
-          <w:rFonts w:cs="Arial"/>
-          <w:b/>
-          <w:color w:val="000000"/>
-          <w:szCs w:val="24"/>
-          <w:lang w:val="en" w:eastAsia="en-GB"/>
-        </w:rPr>
-      </w:pPr>
-    </w:p>
-    <w:p>
-      <w:pPr>
-        <w:shd w:val="clear" w:color="auto" w:fill="FFFFFF"/>
-        <w:tabs>
-          <w:tab w:val="clear" w:pos="720"/>
-          <w:tab w:val="clear" w:pos="1440"/>
-          <w:tab w:val="clear" w:pos="2160"/>
-          <w:tab w:val="clear" w:pos="2880"/>
-          <w:tab w:val="clear" w:pos="4680"/>
-          <w:tab w:val="clear" w:pos="5400"/>
-          <w:tab w:val="clear" w:pos="9000"/>
-        </w:tabs>
-        <w:spacing w:line="240" w:lineRule="auto"/>
-        <w:outlineLvl w:val="3"/>
-        <w:rPr>
-          <w:rFonts w:cs="Arial"/>
-          <w:b/>
-          <w:color w:val="000000"/>
-          <w:szCs w:val="24"/>
-          <w:lang w:val="en" w:eastAsia="en-GB"/>
-        </w:rPr>
-      </w:pPr>
-      <w:r>
-        <w:rPr>
-          <w:rFonts w:cs="Arial"/>
-          <w:b/>
-          <w:color w:val="000000"/>
-          <w:szCs w:val="24"/>
-          <w:lang w:val="en" w:eastAsia="en-GB"/>
-        </w:rPr>
-        <w:t>Part 2</w:t>
-      </w:r>
-      <w:r>
-        <w:rPr>
-          <w:rFonts w:cs="Arial"/>
-          <w:b/>
-          <w:color w:val="000000"/>
-          <w:szCs w:val="24"/>
-          <w:lang w:val="en" w:eastAsia="en-GB"/>
-        </w:rPr>
-        <w:t xml:space="preserve"> – Tenant(s) details and missing information</w:t>
-      </w:r>
-    </w:p>
-    <w:p>
-      <w:pPr>
-        <w:shd w:val="clear" w:color="auto" w:fill="FFFFFF"/>
-        <w:tabs>
-          <w:tab w:val="clear" w:pos="720"/>
-          <w:tab w:val="clear" w:pos="1440"/>
-          <w:tab w:val="clear" w:pos="2160"/>
-          <w:tab w:val="clear" w:pos="2880"/>
-          <w:tab w:val="clear" w:pos="4680"/>
-          <w:tab w:val="clear" w:pos="5400"/>
-          <w:tab w:val="clear" w:pos="9000"/>
-        </w:tabs>
-        <w:spacing w:line="240" w:lineRule="auto"/>
-        <w:outlineLvl w:val="3"/>
-        <w:rPr>
-          <w:rFonts w:cs="Arial"/>
-          <w:color w:val="000000"/>
-          <w:szCs w:val="24"/>
-          <w:lang w:val="en" w:eastAsia="en-GB"/>
-        </w:rPr>
-      </w:pPr>
-    </w:p>
-    <w:p>
-      <w:pPr>
-        <w:shd w:val="clear" w:color="auto" w:fill="FFFFFF"/>
-        <w:tabs>
-          <w:tab w:val="clear" w:pos="720"/>
-          <w:tab w:val="clear" w:pos="1440"/>
-          <w:tab w:val="clear" w:pos="2160"/>
-          <w:tab w:val="clear" w:pos="2880"/>
-          <w:tab w:val="clear" w:pos="4680"/>
-          <w:tab w:val="clear" w:pos="5400"/>
-          <w:tab w:val="clear" w:pos="9000"/>
-        </w:tabs>
-        <w:spacing w:line="240" w:lineRule="auto"/>
-        <w:outlineLvl w:val="3"/>
-        <w:rPr>
-          <w:rFonts w:cs="Arial"/>
-          <w:color w:val="000000"/>
-          <w:szCs w:val="24"/>
-          <w:lang w:val="en" w:eastAsia="en-GB"/>
-        </w:rPr>
-      </w:pPr>
-      <w:r>
-        <w:rPr>
-          <w:rFonts w:cs="Arial"/>
-          <w:color w:val="000000"/>
-          <w:szCs w:val="24"/>
-          <w:lang w:val="en" w:eastAsia="en-GB"/>
-        </w:rPr>
-        <w:t>This gives you notice that</w:t>
-      </w:r>
-      <w:r>
-        <w:rPr>
-          <w:rFonts w:cs="Arial"/>
-          <w:color w:val="000000"/>
-          <w:szCs w:val="24"/>
-          <w:lang w:val="en" w:eastAsia="en-GB"/>
-        </w:rPr>
-        <w:t>:</w:t>
-      </w:r>
-    </w:p>
-    <w:p>
-      <w:pPr>
-        <w:shd w:val="clear" w:color="auto" w:fill="FFFFFF"/>
-        <w:tabs>
-          <w:tab w:val="clear" w:pos="720"/>
-          <w:tab w:val="clear" w:pos="1440"/>
-          <w:tab w:val="clear" w:pos="2160"/>
-          <w:tab w:val="clear" w:pos="2880"/>
-          <w:tab w:val="clear" w:pos="4680"/>
-          <w:tab w:val="clear" w:pos="5400"/>
-          <w:tab w:val="clear" w:pos="9000"/>
-        </w:tabs>
-        <w:spacing w:line="240" w:lineRule="auto"/>
-        <w:outlineLvl w:val="3"/>
-        <w:rPr>
-          <w:rFonts w:cs="Arial"/>
-          <w:color w:val="000000"/>
-          <w:szCs w:val="24"/>
-          <w:lang w:val="en" w:eastAsia="en-GB"/>
-        </w:rPr>
-      </w:pPr>
-    </w:p>
-    <w:p>
-      <w:pPr>
-        <w:shd w:val="clear" w:color="auto" w:fill="F2F2F2" w:themeFill="background1" w:themeFillShade="F2"/>
-        <w:tabs>
-          <w:tab w:val="clear" w:pos="720"/>
-          <w:tab w:val="clear" w:pos="1440"/>
-          <w:tab w:val="clear" w:pos="2160"/>
-          <w:tab w:val="clear" w:pos="2880"/>
-          <w:tab w:val="clear" w:pos="4680"/>
-          <w:tab w:val="clear" w:pos="5400"/>
-          <w:tab w:val="clear" w:pos="9000"/>
-        </w:tabs>
-        <w:spacing w:after="120" w:line="240" w:lineRule="auto"/>
-        <w:jc w:val="left"/>
-        <w:outlineLvl w:val="3"/>
-        <w:rPr>
-          <w:rFonts w:cs="Arial"/>
-          <w:color w:val="000000"/>
-          <w:szCs w:val="24"/>
-          <w:lang w:val="en" w:eastAsia="en-GB"/>
-        </w:rPr>
-      </w:pPr>
-      <w:r>
-        <w:rPr>
-          <w:rFonts w:cs="Arial"/>
-          <w:i/>
-          <w:color w:val="000000"/>
-          <w:szCs w:val="24"/>
-          <w:lang w:val="en" w:eastAsia="en-GB"/>
-        </w:rPr>
-        <w:t xml:space="preserve">(name of </w:t>
-      </w:r>
-      <w:r>
-        <w:rPr>
-          <w:rFonts w:cs="Arial"/>
-          <w:i/>
-          <w:color w:val="000000"/>
-          <w:szCs w:val="24"/>
-          <w:lang w:val="en" w:eastAsia="en-GB"/>
-        </w:rPr>
-        <w:t>Tenant(s)</w:t>
-      </w:r>
-      <w:r>
-        <w:rPr>
-          <w:rFonts w:cs="Arial"/>
-          <w:i/>
-          <w:color w:val="000000"/>
-          <w:szCs w:val="24"/>
-          <w:lang w:val="en" w:eastAsia="en-GB"/>
-        </w:rPr>
-        <w:t>)</w:t>
-      </w:r>
-      <w:r>
-        <w:rPr>
-          <w:rFonts w:cs="Arial"/>
-          <w:i/>
-          <w:color w:val="000000"/>
-          <w:szCs w:val="24"/>
-          <w:lang w:val="en" w:eastAsia="en-GB"/>
-        </w:rPr>
-        <w:t>:</w:t>
-      </w:r>
-      <w:r>
-        <w:rPr>
-          <w:rFonts w:cs="Arial"/>
-          <w:color w:val="000000"/>
-          <w:szCs w:val="24"/>
-          <w:shd w:val="clear" w:color="auto" w:fill="F2F2F2" w:themeFill="background1" w:themeFillShade="F2"/>
-          <w:lang w:val="en" w:eastAsia="en-GB"/>
-        </w:rPr>
-        <w:t>_________________________________________________</w:t>
-      </w:r>
-    </w:p>
-    <w:p>
-      <w:pPr>
-        <w:shd w:val="clear" w:color="auto" w:fill="FFFFFF"/>
-        <w:tabs>
-          <w:tab w:val="clear" w:pos="720"/>
-          <w:tab w:val="clear" w:pos="1440"/>
-          <w:tab w:val="clear" w:pos="2160"/>
-          <w:tab w:val="clear" w:pos="2880"/>
-          <w:tab w:val="clear" w:pos="4680"/>
-          <w:tab w:val="clear" w:pos="5400"/>
-          <w:tab w:val="clear" w:pos="9000"/>
-        </w:tabs>
-        <w:spacing w:line="240" w:lineRule="auto"/>
-        <w:outlineLvl w:val="3"/>
-        <w:rPr>
-          <w:rFonts w:cs="Arial"/>
-          <w:color w:val="000000"/>
-          <w:szCs w:val="24"/>
-          <w:lang w:val="en" w:eastAsia="en-GB"/>
-        </w:rPr>
-      </w:pPr>
-    </w:p>
-    <w:p>
-      <w:pPr>
-        <w:shd w:val="clear" w:color="auto" w:fill="FFFFFF"/>
-        <w:tabs>
-          <w:tab w:val="clear" w:pos="720"/>
-          <w:tab w:val="clear" w:pos="1440"/>
-          <w:tab w:val="clear" w:pos="2160"/>
-          <w:tab w:val="clear" w:pos="2880"/>
-          <w:tab w:val="clear" w:pos="4680"/>
-          <w:tab w:val="clear" w:pos="5400"/>
-          <w:tab w:val="clear" w:pos="9000"/>
-        </w:tabs>
-        <w:spacing w:line="240" w:lineRule="auto"/>
-        <w:jc w:val="left"/>
-        <w:outlineLvl w:val="3"/>
-        <w:rPr>
-          <w:rFonts w:cs="Arial"/>
-          <w:color w:val="000000"/>
-          <w:szCs w:val="24"/>
-          <w:lang w:val="en" w:eastAsia="en-GB"/>
-        </w:rPr>
-      </w:pPr>
-      <w:r>
-        <w:rPr>
-          <w:rFonts w:cs="Arial"/>
-          <w:color w:val="000000"/>
-          <w:szCs w:val="24"/>
-          <w:lang w:val="en" w:eastAsia="en-GB"/>
-        </w:rPr>
-        <w:t>A</w:t>
-      </w:r>
-      <w:r>
-        <w:rPr>
-          <w:rFonts w:cs="Arial"/>
-          <w:color w:val="000000"/>
-          <w:szCs w:val="24"/>
-          <w:lang w:val="en" w:eastAsia="en-GB"/>
-        </w:rPr>
-        <w:t>t</w:t>
-      </w:r>
-      <w:r>
-        <w:rPr>
-          <w:rFonts w:cs="Arial"/>
-          <w:color w:val="000000"/>
-          <w:szCs w:val="24"/>
-          <w:lang w:val="en" w:eastAsia="en-GB"/>
-        </w:rPr>
-        <w:t>:</w:t>
-      </w:r>
-      <w:r>
-        <w:rPr>
-          <w:rFonts w:cs="Arial"/>
-          <w:color w:val="000000"/>
-          <w:szCs w:val="24"/>
-          <w:lang w:val="en" w:eastAsia="en-GB"/>
-        </w:rPr>
-        <w:t xml:space="preserve"> </w:t>
-      </w:r>
-      <w:r>
-        <w:rPr>
-          <w:rFonts w:cs="Arial"/>
-          <w:color w:val="000000"/>
-          <w:szCs w:val="24"/>
-          <w:shd w:val="clear" w:color="auto" w:fill="F2F2F2" w:themeFill="background1" w:themeFillShade="F2"/>
-          <w:lang w:val="en" w:eastAsia="en-GB"/>
-        </w:rPr>
-        <w:t xml:space="preserve">(address of </w:t>
-      </w:r>
-      <w:r>
-        <w:rPr>
-          <w:rFonts w:cs="Arial"/>
-          <w:color w:val="000000"/>
-          <w:szCs w:val="24"/>
-          <w:shd w:val="clear" w:color="auto" w:fill="F2F2F2" w:themeFill="background1" w:themeFillShade="F2"/>
-          <w:lang w:val="en" w:eastAsia="en-GB"/>
-        </w:rPr>
-        <w:t>Let Property</w:t>
-      </w:r>
-      <w:r>
-        <w:rPr>
-          <w:rFonts w:cs="Arial"/>
-          <w:color w:val="000000"/>
-          <w:szCs w:val="24"/>
-          <w:shd w:val="clear" w:color="auto" w:fill="F2F2F2" w:themeFill="background1" w:themeFillShade="F2"/>
-          <w:lang w:val="en" w:eastAsia="en-GB"/>
-        </w:rPr>
-        <w:t>)</w:t>
-      </w:r>
-      <w:r>
-        <w:rPr>
-          <w:rFonts w:cs="Arial"/>
-          <w:color w:val="000000"/>
-          <w:szCs w:val="24"/>
-          <w:shd w:val="clear" w:color="auto" w:fill="F2F2F2" w:themeFill="background1" w:themeFillShade="F2"/>
-          <w:lang w:val="en" w:eastAsia="en-GB"/>
-        </w:rPr>
-        <w:t xml:space="preserve"> </w:t>
-      </w:r>
-      <w:r>
-        <w:rPr>
-          <w:rFonts w:cs="Arial"/>
-          <w:color w:val="000000"/>
-          <w:szCs w:val="24"/>
-          <w:shd w:val="clear" w:color="auto" w:fill="F2F2F2" w:themeFill="background1" w:themeFillShade="F2"/>
-          <w:lang w:val="en" w:eastAsia="en-GB"/>
-        </w:rPr>
-        <w:t>_____</w:t>
-      </w:r>
-      <w:r>
-        <w:rPr>
-          <w:rFonts w:cs="Arial"/>
-          <w:color w:val="000000"/>
-          <w:szCs w:val="24"/>
-          <w:shd w:val="clear" w:color="auto" w:fill="F2F2F2" w:themeFill="background1" w:themeFillShade="F2"/>
-          <w:lang w:val="en" w:eastAsia="en-GB"/>
-        </w:rPr>
-        <w:t>_______________________________________</w:t>
-      </w:r>
-    </w:p>
-    <w:p>
-      <w:pPr>
-        <w:shd w:val="clear" w:color="auto" w:fill="FFFFFF"/>
-        <w:tabs>
-          <w:tab w:val="clear" w:pos="720"/>
-          <w:tab w:val="clear" w:pos="1440"/>
-          <w:tab w:val="clear" w:pos="2160"/>
-          <w:tab w:val="clear" w:pos="2880"/>
-          <w:tab w:val="clear" w:pos="4680"/>
-          <w:tab w:val="clear" w:pos="5400"/>
-          <w:tab w:val="clear" w:pos="9000"/>
-        </w:tabs>
-        <w:spacing w:line="240" w:lineRule="auto"/>
-        <w:outlineLvl w:val="3"/>
-        <w:rPr>
-          <w:rFonts w:cs="Arial"/>
-          <w:color w:val="000000"/>
-          <w:szCs w:val="24"/>
-          <w:shd w:val="clear" w:color="auto" w:fill="F2F2F2" w:themeFill="background1" w:themeFillShade="F2"/>
-          <w:lang w:val="en" w:eastAsia="en-GB"/>
-        </w:rPr>
-      </w:pPr>
-    </w:p>
-    <w:p>
-      <w:pPr>
-        <w:shd w:val="clear" w:color="auto" w:fill="FFFFFF"/>
-        <w:tabs>
-          <w:tab w:val="clear" w:pos="720"/>
-          <w:tab w:val="clear" w:pos="1440"/>
-          <w:tab w:val="clear" w:pos="2160"/>
-          <w:tab w:val="clear" w:pos="2880"/>
-          <w:tab w:val="clear" w:pos="4680"/>
-          <w:tab w:val="clear" w:pos="5400"/>
-          <w:tab w:val="clear" w:pos="9000"/>
-        </w:tabs>
-        <w:spacing w:line="240" w:lineRule="auto"/>
-        <w:outlineLvl w:val="3"/>
-        <w:rPr>
-          <w:rFonts w:cs="Arial"/>
-          <w:color w:val="000000"/>
-          <w:szCs w:val="24"/>
-          <w:lang w:val="en" w:eastAsia="en-GB"/>
-        </w:rPr>
-      </w:pPr>
-      <w:r>
-        <w:rPr>
-          <w:rFonts w:cs="Arial"/>
-          <w:color w:val="000000"/>
-          <w:szCs w:val="24"/>
-          <w:shd w:val="clear" w:color="auto" w:fill="F2F2F2" w:themeFill="background1" w:themeFillShade="F2"/>
-          <w:lang w:val="en" w:eastAsia="en-GB"/>
-        </w:rPr>
-        <w:t>___________________________________________________________________</w:t>
-      </w:r>
-    </w:p>
-    <w:p>
-      <w:pPr>
-        <w:shd w:val="clear" w:color="auto" w:fill="FFFFFF"/>
-        <w:tabs>
-          <w:tab w:val="clear" w:pos="720"/>
-          <w:tab w:val="clear" w:pos="1440"/>
-          <w:tab w:val="clear" w:pos="2160"/>
-          <w:tab w:val="clear" w:pos="2880"/>
-          <w:tab w:val="clear" w:pos="4680"/>
-          <w:tab w:val="clear" w:pos="5400"/>
-          <w:tab w:val="clear" w:pos="9000"/>
-        </w:tabs>
-        <w:spacing w:line="240" w:lineRule="auto"/>
-        <w:outlineLvl w:val="3"/>
-        <w:rPr>
-          <w:rFonts w:cs="Arial"/>
-          <w:color w:val="000000"/>
-          <w:szCs w:val="24"/>
-          <w:shd w:val="clear" w:color="auto" w:fill="F2F2F2" w:themeFill="background1" w:themeFillShade="F2"/>
-          <w:lang w:val="en" w:eastAsia="en-GB"/>
-        </w:rPr>
-      </w:pPr>
-    </w:p>
-    <w:p>
-      <w:pPr>
-        <w:shd w:val="clear" w:color="auto" w:fill="FFFFFF"/>
-        <w:tabs>
-          <w:tab w:val="clear" w:pos="720"/>
-          <w:tab w:val="clear" w:pos="1440"/>
-          <w:tab w:val="clear" w:pos="2160"/>
-          <w:tab w:val="clear" w:pos="2880"/>
-          <w:tab w:val="clear" w:pos="4680"/>
-          <w:tab w:val="clear" w:pos="5400"/>
-          <w:tab w:val="clear" w:pos="9000"/>
-        </w:tabs>
-        <w:spacing w:line="240" w:lineRule="auto"/>
-        <w:outlineLvl w:val="3"/>
-        <w:rPr>
-          <w:rFonts w:cs="Arial"/>
-          <w:color w:val="000000"/>
-          <w:szCs w:val="24"/>
-          <w:lang w:val="en" w:eastAsia="en-GB"/>
-        </w:rPr>
-      </w:pPr>
-      <w:r>
-        <w:rPr>
-          <w:rFonts w:cs="Arial"/>
-          <w:color w:val="000000"/>
-          <w:szCs w:val="24"/>
-          <w:shd w:val="clear" w:color="auto" w:fill="F2F2F2" w:themeFill="background1" w:themeFillShade="F2"/>
-          <w:lang w:val="en" w:eastAsia="en-GB"/>
-        </w:rPr>
-        <w:t>___________________________________________________________________</w:t>
-      </w:r>
+        <w:br/>
+      </w:r>
+      <w:fldSimple w:instr=" MERGEFIELD address \* MERGEFORMAT ">
+        <w:r>
+          <w:t>«address»</w:t>
+        </w:r>
+      </w:fldSimple>
     </w:p>
     <w:p>
       <w:pPr>
@@ -2607,34 +1955,31 @@
         </w:rPr>
       </w:pPr>
       <w:r>
-        <w:rPr>
-          <w:rFonts w:cs="Arial"/>
-          <w:color w:val="000000"/>
-          <w:szCs w:val="24"/>
-          <w:shd w:val="clear" w:color="auto" w:fill="F2F2F2" w:themeFill="background1" w:themeFillShade="F2"/>
-          <w:lang w:val="en" w:eastAsia="en-GB"/>
-        </w:rPr>
-        <w:t>____________________</w:t>
-      </w:r>
-      <w:r>
-        <w:rPr>
-          <w:rFonts w:cs="Arial"/>
-          <w:color w:val="000000"/>
-          <w:szCs w:val="24"/>
-          <w:shd w:val="clear" w:color="auto" w:fill="F2F2F2" w:themeFill="background1" w:themeFillShade="F2"/>
-          <w:lang w:val="en" w:eastAsia="en-GB"/>
-        </w:rPr>
-        <w:t xml:space="preserve">    </w:t>
-      </w:r>
-      <w:r>
-        <w:rPr>
-          <w:rFonts w:cs="Arial"/>
-          <w:color w:val="000000"/>
-          <w:szCs w:val="24"/>
-          <w:shd w:val="clear" w:color="auto" w:fill="F2F2F2" w:themeFill="background1" w:themeFillShade="F2"/>
-          <w:lang w:val="en" w:eastAsia="en-GB"/>
-        </w:rPr>
-        <w:t xml:space="preserve">(insert the day after the 28 days’ notice period ends) </w:t>
+        <w:lastRenderedPageBreak/>
+        <w:fldChar w:fldCharType="begin"/>
+      </w:r>
+      <w:r>
+        <w:instrText xml:space="preserve"> MERGEFIELD intendedReferralDate \* MERGEFORMAT </w:instrText>
+      </w:r>
+      <w:r>
+        <w:fldChar w:fldCharType="separate"/>
+      </w:r>
+      <w:r>
+        <w:t>«</w:t>
+      </w:r>
+      <w:proofErr w:type="spellStart"/>
+      <w:r>
+        <w:t>intendedReferralDate</w:t>
+      </w:r>
+      <w:proofErr w:type="spellEnd"/>
+      <w:r>
+        <w:t>»</w:t>
+      </w:r>
+      <w:r>
+        <w:fldChar w:fldCharType="end"/>
+      </w:r>
+      <w:r>
+        <w:t xml:space="preserve"> </w:t>
       </w:r>
       <w:r>
         <w:rPr>
@@ -2681,97 +2026,81 @@
           <w:tab w:val="clear" w:pos="9000"/>
         </w:tabs>
         <w:spacing w:line="240" w:lineRule="auto"/>
-        <w:ind w:left="709"/>
-        <w:outlineLvl w:val="3"/>
-        <w:rPr>
-          <w:rFonts w:cs="Arial"/>
-          <w:color w:val="000000"/>
-          <w:szCs w:val="24"/>
-          <w:lang w:val="en" w:eastAsia="en-GB"/>
-        </w:rPr>
-      </w:pPr>
+        <w:jc w:val="left"/>
+        <w:rPr>
+          <w:rFonts w:cs="Arial"/>
+          <w:color w:val="000000"/>
+          <w:szCs w:val="24"/>
+          <w:lang w:val="en" w:eastAsia="en-GB"/>
+        </w:rPr>
+      </w:pPr>
+      <w:r>
+        <w:rPr>
+          <w:rFonts w:cs="Arial"/>
+          <w:color w:val="000000"/>
+          <w:szCs w:val="24"/>
+          <w:bdr w:val="single" w:sz="24" w:space="0" w:color="auto"/>
+          <w:lang w:val="en" w:eastAsia="en-GB"/>
+        </w:rPr>
+        <w:fldChar w:fldCharType="begin"/>
+      </w:r>
+      <w:r>
+        <w:rPr>
+          <w:rFonts w:cs="Arial"/>
+          <w:color w:val="000000"/>
+          <w:szCs w:val="24"/>
+          <w:bdr w:val="single" w:sz="24" w:space="0" w:color="auto"/>
+          <w:lang w:val="en" w:eastAsia="en-GB"/>
+        </w:rPr>
+        <w:instrText xml:space="preserve"> MERGEFIELD section10Failure \* MERGEFORMAT </w:instrText>
+      </w:r>
+      <w:r>
+        <w:rPr>
+          <w:rFonts w:cs="Arial"/>
+          <w:color w:val="000000"/>
+          <w:szCs w:val="24"/>
+          <w:bdr w:val="single" w:sz="24" w:space="0" w:color="auto"/>
+          <w:lang w:val="en" w:eastAsia="en-GB"/>
+        </w:rPr>
+        <w:fldChar w:fldCharType="separate"/>
+      </w:r>
       <w:r>
         <w:rPr>
           <w:rFonts w:cs="Arial"/>
           <w:noProof/>
           <w:color w:val="000000"/>
           <w:szCs w:val="24"/>
-          <w:lang w:val="en-US"/>
-        </w:rPr>
-        <mc:AlternateContent>
-          <mc:Choice Requires="wps">
-            <w:drawing>
-              <wp:anchor distT="0" distB="0" distL="114300" distR="114300" simplePos="0" relativeHeight="251674624" behindDoc="0" locked="0" layoutInCell="1" allowOverlap="1" wp14:anchorId="6B65B204" wp14:editId="376B429B">
-                <wp:simplePos x="0" y="0"/>
-                <wp:positionH relativeFrom="column">
-                  <wp:posOffset>76200</wp:posOffset>
-                </wp:positionH>
-                <wp:positionV relativeFrom="paragraph">
-                  <wp:posOffset>12700</wp:posOffset>
-                </wp:positionV>
-                <wp:extent cx="200025" cy="200025"/>
-                <wp:effectExtent l="0" t="0" r="28575" b="28575"/>
-                <wp:wrapNone/>
-                <wp:docPr id="1" name="Rectangle 1"/>
-                <wp:cNvGraphicFramePr/>
-                <a:graphic xmlns:a="http://schemas.openxmlformats.org/drawingml/2006/main">
-                  <a:graphicData uri="http://schemas.microsoft.com/office/word/2010/wordprocessingShape">
-                    <wps:wsp>
-                      <wps:cNvSpPr/>
-                      <wps:spPr>
-                        <a:xfrm>
-                          <a:off x="0" y="0"/>
-                          <a:ext cx="200025" cy="200025"/>
-                        </a:xfrm>
-                        <a:prstGeom prst="rect">
-                          <a:avLst/>
-                        </a:prstGeom>
-                        <a:solidFill>
-                          <a:sysClr val="window" lastClr="FFFFFF">
-                            <a:lumMod val="95000"/>
-                          </a:sysClr>
-                        </a:solidFill>
-                        <a:ln w="19050" cap="flat" cmpd="sng" algn="ctr">
-                          <a:solidFill>
-                            <a:sysClr val="windowText" lastClr="000000"/>
-                          </a:solidFill>
-                          <a:prstDash val="solid"/>
-                        </a:ln>
-                        <a:effectLst/>
-                      </wps:spPr>
-                      <wps:bodyPr rot="0" spcFirstLastPara="0" vertOverflow="overflow" horzOverflow="overflow" vert="horz" wrap="square" lIns="91440" tIns="45720" rIns="91440" bIns="45720" numCol="1" spcCol="0" rtlCol="0" fromWordArt="0" anchor="ctr" anchorCtr="0" forceAA="0" compatLnSpc="1">
-                        <a:prstTxWarp prst="textNoShape">
-                          <a:avLst/>
-                        </a:prstTxWarp>
-                        <a:noAutofit/>
-                      </wps:bodyPr>
-                    </wps:wsp>
-                  </a:graphicData>
-                </a:graphic>
-                <wp14:sizeRelH relativeFrom="page">
-                  <wp14:pctWidth>0</wp14:pctWidth>
-                </wp14:sizeRelH>
-                <wp14:sizeRelV relativeFrom="page">
-                  <wp14:pctHeight>0</wp14:pctHeight>
-                </wp14:sizeRelV>
-              </wp:anchor>
-            </w:drawing>
-          </mc:Choice>
-          <mc:Fallback xmlns:a="http://schemas.openxmlformats.org/drawingml/2006/main">
-            <w:pict w14:anchorId="5491304E">
-              <v:rect id="Rectangle 1" style="position:absolute;margin-left:6pt;margin-top:1pt;width:15.75pt;height:15.75pt;z-index:251674624;visibility:visible;mso-wrap-style:square;mso-width-percent:0;mso-height-percent:0;mso-wrap-distance-left:9pt;mso-wrap-distance-top:0;mso-wrap-distance-right:9pt;mso-wrap-distance-bottom:0;mso-position-horizontal:absolute;mso-position-horizontal-relative:text;mso-position-vertical:absolute;mso-position-vertical-relative:text;mso-width-percent:0;mso-height-percent:0;mso-width-relative:page;mso-height-relative:page;v-text-anchor:middle" o:spid="_x0000_s1026" fillcolor="#f2f2f2" strokecolor="windowText" strokeweight="1.5pt" o:gfxdata="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"/>
-            </w:pict>
-          </mc:Fallback>
-        </mc:AlternateContent>
-      </w:r>
-      <w:r>
-        <w:rPr>
-          <w:rFonts w:cs="Arial"/>
-          <w:color w:val="000000"/>
-          <w:szCs w:val="24"/>
-          <w:lang w:val="en" w:eastAsia="en-GB"/>
-        </w:rPr>
-        <w:tab/>
+          <w:bdr w:val="single" w:sz="24" w:space="0" w:color="auto"/>
+          <w:lang w:val="en" w:eastAsia="en-GB"/>
+        </w:rPr>
+        <w:t>«section10Failure»</w:t>
+      </w:r>
+      <w:r>
+        <w:rPr>
+          <w:rFonts w:cs="Arial"/>
+          <w:color w:val="000000"/>
+          <w:szCs w:val="24"/>
+          <w:bdr w:val="single" w:sz="24" w:space="0" w:color="auto"/>
+          <w:lang w:val="en" w:eastAsia="en-GB"/>
+        </w:rPr>
+        <w:fldChar w:fldCharType="end"/>
+      </w:r>
+      <w:r>
+        <w:rPr>
+          <w:rFonts w:cs="Arial"/>
+          <w:color w:val="000000"/>
+          <w:szCs w:val="24"/>
+          <w:lang w:val="en" w:eastAsia="en-GB"/>
+        </w:rPr>
+        <w:t xml:space="preserve">  </w:t>
+      </w:r>
+      <w:r>
+        <w:rPr>
+          <w:rFonts w:cs="Arial"/>
+          <w:color w:val="000000"/>
+          <w:szCs w:val="24"/>
+          <w:lang w:val="en" w:eastAsia="en-GB"/>
+        </w:rPr>
         <w:t xml:space="preserve">Failure to </w:t>
       </w:r>
       <w:r>
@@ -2806,7 +2135,6 @@
           <w:tab w:val="clear" w:pos="9000"/>
         </w:tabs>
         <w:spacing w:line="240" w:lineRule="auto"/>
-        <w:ind w:left="709"/>
         <w:outlineLvl w:val="3"/>
         <w:rPr>
           <w:rFonts w:cs="Arial"/>
@@ -2815,6 +2143,13 @@
           <w:lang w:val="en" w:eastAsia="en-GB"/>
         </w:rPr>
       </w:pPr>
+    </w:p>
+    <w:p>
+      <w:fldSimple w:instr=" MERGEFIELD section10Details \* MERGEFORMAT ">
+        <w:r>
+          <w:t>«section10Details»</w:t>
+        </w:r>
+      </w:fldSimple>
     </w:p>
     <w:p>
       <w:pPr>
@@ -2829,36 +2164,14 @@
           <w:tab w:val="clear" w:pos="9000"/>
         </w:tabs>
         <w:spacing w:line="240" w:lineRule="auto"/>
-        <w:jc w:val="left"/>
         <w:outlineLvl w:val="3"/>
         <w:rPr>
           <w:rFonts w:cs="Arial"/>
           <w:color w:val="000000"/>
           <w:szCs w:val="24"/>
-          <w:shd w:val="clear" w:color="auto" w:fill="F2F2F2" w:themeFill="background1" w:themeFillShade="F2"/>
-          <w:lang w:val="en" w:eastAsia="en-GB"/>
-        </w:rPr>
-      </w:pPr>
-      <w:r>
-        <w:rPr>
-          <w:rFonts w:cs="Arial"/>
-          <w:color w:val="000000"/>
-          <w:szCs w:val="24"/>
-          <w:shd w:val="clear" w:color="auto" w:fill="F2F2F2" w:themeFill="background1" w:themeFillShade="F2"/>
-          <w:lang w:val="en" w:eastAsia="en-GB"/>
-        </w:rPr>
-        <w:t xml:space="preserve">(Give details of the missing written tenancy terms): </w:t>
-      </w:r>
-      <w:r>
-        <w:rPr>
-          <w:rFonts w:cs="Arial"/>
-          <w:color w:val="000000"/>
-          <w:szCs w:val="24"/>
-          <w:shd w:val="clear" w:color="auto" w:fill="F2F2F2" w:themeFill="background1" w:themeFillShade="F2"/>
-          <w:lang w:val="en" w:eastAsia="en-GB"/>
-        </w:rPr>
-        <w:t>__________________________</w:t>
-      </w:r>
+          <w:lang w:val="en" w:eastAsia="en-GB"/>
+        </w:rPr>
+      </w:pPr>
     </w:p>
     <w:p>
       <w:pPr>
@@ -2873,11 +2186,8 @@
           <w:tab w:val="clear" w:pos="9000"/>
         </w:tabs>
         <w:spacing w:line="240" w:lineRule="auto"/>
-        <w:ind w:left="709"/>
-        <w:outlineLvl w:val="3"/>
-        <w:rPr>
-          <w:rFonts w:cs="Arial"/>
-          <w:i/>
+        <w:rPr>
+          <w:rFonts w:cs="Arial"/>
           <w:color w:val="000000"/>
           <w:szCs w:val="24"/>
           <w:lang w:val="en" w:eastAsia="en-GB"/>
@@ -2897,24 +2207,126 @@
           <w:tab w:val="clear" w:pos="9000"/>
         </w:tabs>
         <w:spacing w:line="240" w:lineRule="auto"/>
-        <w:outlineLvl w:val="3"/>
-        <w:rPr>
-          <w:rFonts w:cs="Arial"/>
-          <w:color w:val="000000"/>
-          <w:szCs w:val="24"/>
-          <w:shd w:val="clear" w:color="auto" w:fill="F2F2F2" w:themeFill="background1" w:themeFillShade="F2"/>
-          <w:lang w:val="en" w:eastAsia="en-GB"/>
-        </w:rPr>
-      </w:pPr>
-      <w:r>
-        <w:rPr>
-          <w:rFonts w:cs="Arial"/>
-          <w:color w:val="000000"/>
-          <w:szCs w:val="24"/>
-          <w:shd w:val="clear" w:color="auto" w:fill="F2F2F2" w:themeFill="background1" w:themeFillShade="F2"/>
-          <w:lang w:val="en" w:eastAsia="en-GB"/>
-        </w:rPr>
-        <w:t>___________________________________________________________________</w:t>
+        <w:rPr>
+          <w:rFonts w:cs="Arial"/>
+          <w:color w:val="000000"/>
+          <w:szCs w:val="24"/>
+          <w:lang w:val="en" w:eastAsia="en-GB"/>
+        </w:rPr>
+      </w:pPr>
+      <w:r>
+        <w:rPr>
+          <w:rFonts w:cs="Arial"/>
+          <w:color w:val="000000"/>
+          <w:szCs w:val="24"/>
+          <w:bdr w:val="single" w:sz="24" w:space="0" w:color="auto"/>
+          <w:lang w:val="en" w:eastAsia="en-GB"/>
+        </w:rPr>
+        <w:fldChar w:fldCharType="begin"/>
+      </w:r>
+      <w:r>
+        <w:rPr>
+          <w:rFonts w:cs="Arial"/>
+          <w:color w:val="000000"/>
+          <w:szCs w:val="24"/>
+          <w:bdr w:val="single" w:sz="24" w:space="0" w:color="auto"/>
+          <w:lang w:val="en" w:eastAsia="en-GB"/>
+        </w:rPr>
+        <w:instrText xml:space="preserve"> MERGEFIELD section11Failure \* MERGEFORMAT </w:instrText>
+      </w:r>
+      <w:r>
+        <w:rPr>
+          <w:rFonts w:cs="Arial"/>
+          <w:color w:val="000000"/>
+          <w:szCs w:val="24"/>
+          <w:bdr w:val="single" w:sz="24" w:space="0" w:color="auto"/>
+          <w:lang w:val="en" w:eastAsia="en-GB"/>
+        </w:rPr>
+        <w:fldChar w:fldCharType="separate"/>
+      </w:r>
+      <w:r>
+        <w:rPr>
+          <w:rFonts w:cs="Arial"/>
+          <w:noProof/>
+          <w:color w:val="000000"/>
+          <w:szCs w:val="24"/>
+          <w:bdr w:val="single" w:sz="24" w:space="0" w:color="auto"/>
+          <w:lang w:val="en" w:eastAsia="en-GB"/>
+        </w:rPr>
+        <w:t>«section11Failure»</w:t>
+      </w:r>
+      <w:r>
+        <w:rPr>
+          <w:rFonts w:cs="Arial"/>
+          <w:color w:val="000000"/>
+          <w:szCs w:val="24"/>
+          <w:bdr w:val="single" w:sz="24" w:space="0" w:color="auto"/>
+          <w:lang w:val="en" w:eastAsia="en-GB"/>
+        </w:rPr>
+        <w:fldChar w:fldCharType="end"/>
+      </w:r>
+      <w:r>
+        <w:rPr>
+          <w:rFonts w:cs="Arial"/>
+          <w:color w:val="000000"/>
+          <w:szCs w:val="24"/>
+          <w:lang w:val="en" w:eastAsia="en-GB"/>
+        </w:rPr>
+        <w:t xml:space="preserve"> </w:t>
+      </w:r>
+      <w:r>
+        <w:rPr>
+          <w:rFonts w:cs="Arial"/>
+          <w:color w:val="000000"/>
+          <w:szCs w:val="24"/>
+          <w:lang w:val="en" w:eastAsia="en-GB"/>
+        </w:rPr>
+        <w:t xml:space="preserve">Failure to </w:t>
+      </w:r>
+      <w:r>
+        <w:rPr>
+          <w:rFonts w:cs="Arial"/>
+          <w:color w:val="000000"/>
+          <w:szCs w:val="24"/>
+          <w:lang w:val="en" w:eastAsia="en-GB"/>
+        </w:rPr>
+        <w:t xml:space="preserve">give </w:t>
+      </w:r>
+      <w:r>
+        <w:rPr>
+          <w:rFonts w:cs="Arial"/>
+          <w:color w:val="000000"/>
+          <w:szCs w:val="24"/>
+          <w:lang w:val="en" w:eastAsia="en-GB"/>
+        </w:rPr>
+        <w:t>me the</w:t>
+      </w:r>
+      <w:r>
+        <w:rPr>
+          <w:rFonts w:cs="Arial"/>
+          <w:color w:val="000000"/>
+          <w:szCs w:val="24"/>
+          <w:lang w:val="en" w:eastAsia="en-GB"/>
+        </w:rPr>
+        <w:t xml:space="preserve"> following</w:t>
+      </w:r>
+      <w:r>
+        <w:rPr>
+          <w:rFonts w:cs="Arial"/>
+          <w:color w:val="000000"/>
+          <w:szCs w:val="24"/>
+          <w:lang w:val="en" w:eastAsia="en-GB"/>
+        </w:rPr>
+        <w:t xml:space="preserve"> information specified in the regulations under section 11 of the Act</w:t>
+      </w:r>
+      <w:r>
+        <w:rPr>
+          <w:rFonts w:cs="Arial"/>
+          <w:color w:val="000000"/>
+          <w:szCs w:val="24"/>
+          <w:lang w:val="en" w:eastAsia="en-GB"/>
+        </w:rPr>
+        <w:t>:</w:t>
       </w:r>
     </w:p>
     <w:p>
@@ -2930,106 +2342,6 @@
           <w:tab w:val="clear" w:pos="9000"/>
         </w:tabs>
         <w:spacing w:line="240" w:lineRule="auto"/>
-        <w:outlineLvl w:val="3"/>
-        <w:rPr>
-          <w:rFonts w:cs="Arial"/>
-          <w:color w:val="000000"/>
-          <w:szCs w:val="24"/>
-          <w:shd w:val="clear" w:color="auto" w:fill="F2F2F2" w:themeFill="background1" w:themeFillShade="F2"/>
-          <w:lang w:val="en" w:eastAsia="en-GB"/>
-        </w:rPr>
-      </w:pPr>
-    </w:p>
-    <w:p>
-      <w:pPr>
-        <w:shd w:val="clear" w:color="auto" w:fill="FFFFFF"/>
-        <w:tabs>
-          <w:tab w:val="clear" w:pos="720"/>
-          <w:tab w:val="clear" w:pos="1440"/>
-          <w:tab w:val="clear" w:pos="2160"/>
-          <w:tab w:val="clear" w:pos="2880"/>
-          <w:tab w:val="clear" w:pos="4680"/>
-          <w:tab w:val="clear" w:pos="5400"/>
-          <w:tab w:val="clear" w:pos="9000"/>
-        </w:tabs>
-        <w:spacing w:line="240" w:lineRule="auto"/>
-        <w:outlineLvl w:val="3"/>
-        <w:rPr>
-          <w:rFonts w:cs="Arial"/>
-          <w:color w:val="000000"/>
-          <w:szCs w:val="24"/>
-          <w:lang w:val="en" w:eastAsia="en-GB"/>
-        </w:rPr>
-      </w:pPr>
-      <w:r>
-        <w:rPr>
-          <w:rFonts w:cs="Arial"/>
-          <w:color w:val="000000"/>
-          <w:szCs w:val="24"/>
-          <w:shd w:val="clear" w:color="auto" w:fill="F2F2F2" w:themeFill="background1" w:themeFillShade="F2"/>
-          <w:lang w:val="en" w:eastAsia="en-GB"/>
-        </w:rPr>
-        <w:t>___________________________________________________________________</w:t>
-      </w:r>
-    </w:p>
-    <w:p>
-      <w:pPr>
-        <w:shd w:val="clear" w:color="auto" w:fill="FFFFFF"/>
-        <w:tabs>
-          <w:tab w:val="clear" w:pos="720"/>
-          <w:tab w:val="clear" w:pos="1440"/>
-          <w:tab w:val="clear" w:pos="2160"/>
-          <w:tab w:val="clear" w:pos="2880"/>
-          <w:tab w:val="clear" w:pos="4680"/>
-          <w:tab w:val="clear" w:pos="5400"/>
-          <w:tab w:val="clear" w:pos="9000"/>
-        </w:tabs>
-        <w:spacing w:line="240" w:lineRule="auto"/>
-        <w:outlineLvl w:val="3"/>
-        <w:rPr>
-          <w:rFonts w:cs="Arial"/>
-          <w:color w:val="000000"/>
-          <w:szCs w:val="24"/>
-          <w:shd w:val="clear" w:color="auto" w:fill="F2F2F2" w:themeFill="background1" w:themeFillShade="F2"/>
-          <w:lang w:val="en" w:eastAsia="en-GB"/>
-        </w:rPr>
-      </w:pPr>
-    </w:p>
-    <w:p>
-      <w:pPr>
-        <w:shd w:val="clear" w:color="auto" w:fill="FFFFFF"/>
-        <w:tabs>
-          <w:tab w:val="clear" w:pos="720"/>
-          <w:tab w:val="clear" w:pos="1440"/>
-          <w:tab w:val="clear" w:pos="2160"/>
-          <w:tab w:val="clear" w:pos="2880"/>
-          <w:tab w:val="clear" w:pos="4680"/>
-          <w:tab w:val="clear" w:pos="5400"/>
-          <w:tab w:val="clear" w:pos="9000"/>
-        </w:tabs>
-        <w:spacing w:line="240" w:lineRule="auto"/>
-        <w:outlineLvl w:val="3"/>
-        <w:rPr>
-          <w:rFonts w:cs="Arial"/>
-          <w:color w:val="000000"/>
-          <w:szCs w:val="24"/>
-          <w:lang w:val="en" w:eastAsia="en-GB"/>
-        </w:rPr>
-      </w:pPr>
-    </w:p>
-    <w:p>
-      <w:pPr>
-        <w:shd w:val="clear" w:color="auto" w:fill="FFFFFF"/>
-        <w:tabs>
-          <w:tab w:val="clear" w:pos="720"/>
-          <w:tab w:val="clear" w:pos="1440"/>
-          <w:tab w:val="clear" w:pos="2160"/>
-          <w:tab w:val="clear" w:pos="2880"/>
-          <w:tab w:val="clear" w:pos="4680"/>
-          <w:tab w:val="clear" w:pos="5400"/>
-          <w:tab w:val="clear" w:pos="9000"/>
-        </w:tabs>
-        <w:spacing w:line="240" w:lineRule="auto"/>
         <w:ind w:left="709"/>
         <w:outlineLvl w:val="3"/>
         <w:rPr>
@@ -3039,337 +2351,13 @@
           <w:lang w:val="en" w:eastAsia="en-GB"/>
         </w:rPr>
       </w:pPr>
-      <w:r>
-        <w:rPr>
-          <w:rFonts w:cs="Arial"/>
-          <w:noProof/>
-          <w:color w:val="000000"/>
-          <w:szCs w:val="24"/>
-          <w:lang w:val="en-US"/>
-        </w:rPr>
-        <mc:AlternateContent>
-          <mc:Choice Requires="wps">
-            <w:drawing>
-              <wp:anchor distT="0" distB="0" distL="114300" distR="114300" simplePos="0" relativeHeight="251677696" behindDoc="0" locked="0" layoutInCell="1" allowOverlap="1" wp14:anchorId="28E71797" wp14:editId="4480C92E">
-                <wp:simplePos x="0" y="0"/>
-                <wp:positionH relativeFrom="column">
-                  <wp:posOffset>76200</wp:posOffset>
-                </wp:positionH>
-                <wp:positionV relativeFrom="paragraph">
-                  <wp:posOffset>12700</wp:posOffset>
-                </wp:positionV>
-                <wp:extent cx="200025" cy="200025"/>
-                <wp:effectExtent l="0" t="0" r="28575" b="28575"/>
-                <wp:wrapNone/>
-                <wp:docPr id="3" name="Rectangle 3"/>
-                <wp:cNvGraphicFramePr/>
-                <a:graphic xmlns:a="http://schemas.openxmlformats.org/drawingml/2006/main">
-                  <a:graphicData uri="http://schemas.microsoft.com/office/word/2010/wordprocessingShape">
-                    <wps:wsp>
-                      <wps:cNvSpPr/>
-                      <wps:spPr>
-                        <a:xfrm>
-                          <a:off x="0" y="0"/>
-                          <a:ext cx="200025" cy="200025"/>
-                        </a:xfrm>
-                        <a:prstGeom prst="rect">
-                          <a:avLst/>
-                        </a:prstGeom>
-                        <a:solidFill>
-                          <a:sysClr val="window" lastClr="FFFFFF">
-                            <a:lumMod val="95000"/>
-                          </a:sysClr>
-                        </a:solidFill>
-                        <a:ln w="19050" cap="flat" cmpd="sng" algn="ctr">
-                          <a:solidFill>
-                            <a:sysClr val="windowText" lastClr="000000"/>
-                          </a:solidFill>
-                          <a:prstDash val="solid"/>
-                        </a:ln>
-                        <a:effectLst/>
-                      </wps:spPr>
-                      <wps:bodyPr rot="0" spcFirstLastPara="0" vertOverflow="overflow" horzOverflow="overflow" vert="horz" wrap="square" lIns="91440" tIns="45720" rIns="91440" bIns="45720" numCol="1" spcCol="0" rtlCol="0" fromWordArt="0" anchor="ctr" anchorCtr="0" forceAA="0" compatLnSpc="1">
-                        <a:prstTxWarp prst="textNoShape">
-                          <a:avLst/>
-                        </a:prstTxWarp>
-                        <a:noAutofit/>
-                      </wps:bodyPr>
-                    </wps:wsp>
-                  </a:graphicData>
-                </a:graphic>
-                <wp14:sizeRelH relativeFrom="page">
-                  <wp14:pctWidth>0</wp14:pctWidth>
-                </wp14:sizeRelH>
-                <wp14:sizeRelV relativeFrom="page">
-                  <wp14:pctHeight>0</wp14:pctHeight>
-                </wp14:sizeRelV>
-              </wp:anchor>
-            </w:drawing>
-          </mc:Choice>
-          <mc:Fallback xmlns:a="http://schemas.openxmlformats.org/drawingml/2006/main">
-            <w:pict w14:anchorId="3BF3D046">
-              <v:rect id="Rectangle 3" style="position:absolute;margin-left:6pt;margin-top:1pt;width:15.75pt;height:15.75pt;z-index:251677696;visibility:visible;mso-wrap-style:square;mso-width-percent:0;mso-height-percent:0;mso-wrap-distance-left:9pt;mso-wrap-distance-top:0;mso-wrap-distance-right:9pt;mso-wrap-distance-bottom:0;mso-position-horizontal:absolute;mso-position-horizontal-relative:text;mso-position-vertical:absolute;mso-position-vertical-relative:text;mso-width-percent:0;mso-height-percent:0;mso-width-relative:page;mso-height-relative:page;v-text-anchor:middle" o:spid="_x0000_s1026" fillcolor="#f2f2f2" strokecolor="windowText" strokeweight="1.5pt" o:gfxdata="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"/>
-            </w:pict>
-          </mc:Fallback>
-        </mc:AlternateContent>
-      </w:r>
-      <w:r>
-        <w:rPr>
-          <w:rFonts w:cs="Arial"/>
-          <w:color w:val="000000"/>
-          <w:szCs w:val="24"/>
-          <w:lang w:val="en" w:eastAsia="en-GB"/>
-        </w:rPr>
-        <w:tab/>
-        <w:t xml:space="preserve">Failure to </w:t>
-      </w:r>
-      <w:r>
-        <w:rPr>
-          <w:rFonts w:cs="Arial"/>
-          <w:color w:val="000000"/>
-          <w:szCs w:val="24"/>
-          <w:lang w:val="en" w:eastAsia="en-GB"/>
-        </w:rPr>
-        <w:t xml:space="preserve">give </w:t>
-      </w:r>
-      <w:r>
-        <w:rPr>
-          <w:rFonts w:cs="Arial"/>
-          <w:color w:val="000000"/>
-          <w:szCs w:val="24"/>
-          <w:lang w:val="en" w:eastAsia="en-GB"/>
-        </w:rPr>
-        <w:t>me the</w:t>
-      </w:r>
-      <w:r>
-        <w:rPr>
-          <w:rFonts w:cs="Arial"/>
-          <w:color w:val="000000"/>
-          <w:szCs w:val="24"/>
-          <w:lang w:val="en" w:eastAsia="en-GB"/>
-        </w:rPr>
-        <w:t xml:space="preserve"> following</w:t>
-      </w:r>
-      <w:r>
-        <w:rPr>
-          <w:rFonts w:cs="Arial"/>
-          <w:color w:val="000000"/>
-          <w:szCs w:val="24"/>
-          <w:lang w:val="en" w:eastAsia="en-GB"/>
-        </w:rPr>
-        <w:t xml:space="preserve"> information specified in the regulations under section 11 of the Act</w:t>
-      </w:r>
-      <w:r>
-        <w:rPr>
-          <w:rFonts w:cs="Arial"/>
-          <w:color w:val="000000"/>
-          <w:szCs w:val="24"/>
-          <w:lang w:val="en" w:eastAsia="en-GB"/>
-        </w:rPr>
-        <w:t>:</w:t>
-      </w:r>
-    </w:p>
-    <w:p>
-      <w:pPr>
-        <w:shd w:val="clear" w:color="auto" w:fill="FFFFFF"/>
-        <w:tabs>
-          <w:tab w:val="clear" w:pos="720"/>
-          <w:tab w:val="clear" w:pos="1440"/>
-          <w:tab w:val="clear" w:pos="2160"/>
-          <w:tab w:val="clear" w:pos="2880"/>
-          <w:tab w:val="clear" w:pos="4680"/>
-          <w:tab w:val="clear" w:pos="5400"/>
-          <w:tab w:val="clear" w:pos="9000"/>
-        </w:tabs>
-        <w:spacing w:line="240" w:lineRule="auto"/>
-        <w:ind w:left="709"/>
-        <w:outlineLvl w:val="3"/>
-        <w:rPr>
-          <w:rFonts w:cs="Arial"/>
-          <w:color w:val="000000"/>
-          <w:szCs w:val="24"/>
-          <w:lang w:val="en" w:eastAsia="en-GB"/>
-        </w:rPr>
-      </w:pPr>
-    </w:p>
-    <w:p>
-      <w:pPr>
-        <w:shd w:val="clear" w:color="auto" w:fill="FFFFFF"/>
-        <w:tabs>
-          <w:tab w:val="clear" w:pos="720"/>
-          <w:tab w:val="clear" w:pos="1440"/>
-          <w:tab w:val="clear" w:pos="2160"/>
-          <w:tab w:val="clear" w:pos="2880"/>
-          <w:tab w:val="clear" w:pos="4680"/>
-          <w:tab w:val="clear" w:pos="5400"/>
-          <w:tab w:val="clear" w:pos="9000"/>
-        </w:tabs>
-        <w:spacing w:line="240" w:lineRule="auto"/>
-        <w:jc w:val="left"/>
-        <w:outlineLvl w:val="3"/>
-        <w:rPr>
-          <w:rFonts w:cs="Arial"/>
-          <w:color w:val="000000"/>
-          <w:szCs w:val="24"/>
-          <w:shd w:val="clear" w:color="auto" w:fill="F2F2F2" w:themeFill="background1" w:themeFillShade="F2"/>
-          <w:lang w:val="en" w:eastAsia="en-GB"/>
-        </w:rPr>
-      </w:pPr>
-      <w:r>
-        <w:rPr>
-          <w:rFonts w:cs="Arial"/>
-          <w:color w:val="000000"/>
-          <w:szCs w:val="24"/>
-          <w:shd w:val="clear" w:color="auto" w:fill="F2F2F2" w:themeFill="background1" w:themeFillShade="F2"/>
-          <w:lang w:val="en" w:eastAsia="en-GB"/>
-        </w:rPr>
-        <w:t xml:space="preserve">(Give details of the information your Landlord should have given you): </w:t>
-      </w:r>
-      <w:r>
-        <w:rPr>
-          <w:rFonts w:cs="Arial"/>
-          <w:color w:val="000000"/>
-          <w:szCs w:val="24"/>
-          <w:shd w:val="clear" w:color="auto" w:fill="F2F2F2" w:themeFill="background1" w:themeFillShade="F2"/>
-          <w:lang w:val="en" w:eastAsia="en-GB"/>
-        </w:rPr>
-        <w:t>___________</w:t>
-      </w:r>
-    </w:p>
-    <w:p>
-      <w:pPr>
-        <w:shd w:val="clear" w:color="auto" w:fill="FFFFFF"/>
-        <w:tabs>
-          <w:tab w:val="clear" w:pos="720"/>
-          <w:tab w:val="clear" w:pos="1440"/>
-          <w:tab w:val="clear" w:pos="2160"/>
-          <w:tab w:val="clear" w:pos="2880"/>
-          <w:tab w:val="clear" w:pos="4680"/>
-          <w:tab w:val="clear" w:pos="5400"/>
-          <w:tab w:val="clear" w:pos="9000"/>
-        </w:tabs>
-        <w:spacing w:line="240" w:lineRule="auto"/>
-        <w:ind w:left="709"/>
-        <w:outlineLvl w:val="3"/>
-        <w:rPr>
-          <w:rFonts w:cs="Arial"/>
-          <w:i/>
-          <w:color w:val="000000"/>
-          <w:szCs w:val="24"/>
-          <w:lang w:val="en" w:eastAsia="en-GB"/>
-        </w:rPr>
-      </w:pPr>
-    </w:p>
-    <w:p>
-      <w:pPr>
-        <w:shd w:val="clear" w:color="auto" w:fill="FFFFFF"/>
-        <w:tabs>
-          <w:tab w:val="clear" w:pos="720"/>
-          <w:tab w:val="clear" w:pos="1440"/>
-          <w:tab w:val="clear" w:pos="2160"/>
-          <w:tab w:val="clear" w:pos="2880"/>
-          <w:tab w:val="clear" w:pos="4680"/>
-          <w:tab w:val="clear" w:pos="5400"/>
-          <w:tab w:val="clear" w:pos="9000"/>
-        </w:tabs>
-        <w:spacing w:line="240" w:lineRule="auto"/>
-        <w:outlineLvl w:val="3"/>
-        <w:rPr>
-          <w:rFonts w:cs="Arial"/>
-          <w:color w:val="000000"/>
-          <w:szCs w:val="24"/>
-          <w:lang w:val="en" w:eastAsia="en-GB"/>
-        </w:rPr>
-      </w:pPr>
-      <w:r>
-        <w:rPr>
-          <w:rFonts w:cs="Arial"/>
-          <w:color w:val="000000"/>
-          <w:szCs w:val="24"/>
-          <w:shd w:val="clear" w:color="auto" w:fill="F2F2F2" w:themeFill="background1" w:themeFillShade="F2"/>
-          <w:lang w:val="en" w:eastAsia="en-GB"/>
-        </w:rPr>
-        <w:t>___________________________________________________________________</w:t>
-      </w:r>
-    </w:p>
-    <w:p>
-      <w:pPr>
-        <w:shd w:val="clear" w:color="auto" w:fill="FFFFFF"/>
-        <w:tabs>
-          <w:tab w:val="clear" w:pos="720"/>
-          <w:tab w:val="clear" w:pos="1440"/>
-          <w:tab w:val="clear" w:pos="2160"/>
-          <w:tab w:val="clear" w:pos="2880"/>
-          <w:tab w:val="clear" w:pos="4680"/>
-          <w:tab w:val="clear" w:pos="5400"/>
-          <w:tab w:val="clear" w:pos="9000"/>
-        </w:tabs>
-        <w:spacing w:line="240" w:lineRule="auto"/>
-        <w:outlineLvl w:val="3"/>
-        <w:rPr>
-          <w:rFonts w:cs="Arial"/>
-          <w:color w:val="000000"/>
-          <w:szCs w:val="24"/>
-          <w:shd w:val="clear" w:color="auto" w:fill="F2F2F2" w:themeFill="background1" w:themeFillShade="F2"/>
-          <w:lang w:val="en" w:eastAsia="en-GB"/>
-        </w:rPr>
-      </w:pPr>
-    </w:p>
-    <w:p>
-      <w:pPr>
-        <w:shd w:val="clear" w:color="auto" w:fill="FFFFFF"/>
-        <w:tabs>
-          <w:tab w:val="clear" w:pos="720"/>
-          <w:tab w:val="clear" w:pos="1440"/>
-          <w:tab w:val="clear" w:pos="2160"/>
-          <w:tab w:val="clear" w:pos="2880"/>
-          <w:tab w:val="clear" w:pos="4680"/>
-          <w:tab w:val="clear" w:pos="5400"/>
-          <w:tab w:val="clear" w:pos="9000"/>
-        </w:tabs>
-        <w:spacing w:line="240" w:lineRule="auto"/>
-        <w:outlineLvl w:val="3"/>
-        <w:rPr>
-          <w:rFonts w:cs="Arial"/>
-          <w:color w:val="000000"/>
-          <w:szCs w:val="24"/>
-          <w:lang w:val="en" w:eastAsia="en-GB"/>
-        </w:rPr>
-      </w:pPr>
-      <w:r>
-        <w:rPr>
-          <w:rFonts w:cs="Arial"/>
-          <w:color w:val="000000"/>
-          <w:szCs w:val="24"/>
-          <w:shd w:val="clear" w:color="auto" w:fill="F2F2F2" w:themeFill="background1" w:themeFillShade="F2"/>
-          <w:lang w:val="en" w:eastAsia="en-GB"/>
-        </w:rPr>
-        <w:t>___________________________________________________________________</w:t>
-      </w:r>
-    </w:p>
-    <w:p>
-      <w:pPr>
-        <w:shd w:val="clear" w:color="auto" w:fill="FFFFFF"/>
-        <w:tabs>
-          <w:tab w:val="clear" w:pos="720"/>
-          <w:tab w:val="clear" w:pos="1440"/>
-          <w:tab w:val="clear" w:pos="2160"/>
-          <w:tab w:val="clear" w:pos="2880"/>
-          <w:tab w:val="clear" w:pos="4680"/>
-          <w:tab w:val="clear" w:pos="5400"/>
-          <w:tab w:val="clear" w:pos="9000"/>
-        </w:tabs>
-        <w:spacing w:line="240" w:lineRule="auto"/>
-        <w:jc w:val="left"/>
-        <w:outlineLvl w:val="3"/>
-        <w:rPr>
-          <w:rFonts w:cs="Arial"/>
-          <w:color w:val="000000"/>
-          <w:szCs w:val="24"/>
-          <w:shd w:val="clear" w:color="auto" w:fill="F2F2F2" w:themeFill="background1" w:themeFillShade="F2"/>
-          <w:lang w:val="en" w:eastAsia="en-GB"/>
-        </w:rPr>
-      </w:pPr>
+    </w:p>
+    <w:p>
+      <w:fldSimple w:instr=" MERGEFIELD section11Details \* MERGEFORMAT ">
+        <w:r>
+          <w:t>«section11Details»</w:t>
+        </w:r>
+      </w:fldSimple>
     </w:p>
     <w:p>
       <w:pPr>
@@ -3416,99 +2404,6 @@
           <w:lang w:val="en" w:eastAsia="en-GB"/>
         </w:rPr>
       </w:pPr>
-      <w:r>
-        <w:rPr>
-          <w:rFonts w:cs="Arial"/>
-          <w:noProof/>
-          <w:color w:val="000000"/>
-          <w:szCs w:val="24"/>
-          <w:lang w:val="en-US"/>
-        </w:rPr>
-        <mc:AlternateContent>
-          <mc:Choice Requires="wps">
-            <w:drawing>
-              <wp:anchor distT="0" distB="0" distL="114300" distR="114300" simplePos="0" relativeHeight="251675648" behindDoc="0" locked="0" layoutInCell="1" allowOverlap="1" wp14:anchorId="1BB2D4F0" wp14:editId="369FABE4">
-                <wp:simplePos x="0" y="0"/>
-                <wp:positionH relativeFrom="column">
-                  <wp:posOffset>76200</wp:posOffset>
-                </wp:positionH>
-                <wp:positionV relativeFrom="paragraph">
-                  <wp:posOffset>14605</wp:posOffset>
-                </wp:positionV>
-                <wp:extent cx="200025" cy="200025"/>
-                <wp:effectExtent l="0" t="0" r="28575" b="28575"/>
-                <wp:wrapNone/>
-                <wp:docPr id="2" name="Rectangle 2"/>
-                <wp:cNvGraphicFramePr/>
-                <a:graphic xmlns:a="http://schemas.openxmlformats.org/drawingml/2006/main">
-                  <a:graphicData uri="http://schemas.microsoft.com/office/word/2010/wordprocessingShape">
-                    <wps:wsp>
-                      <wps:cNvSpPr/>
-                      <wps:spPr>
-                        <a:xfrm>
-                          <a:off x="0" y="0"/>
-                          <a:ext cx="200025" cy="200025"/>
-                        </a:xfrm>
-                        <a:prstGeom prst="rect">
-                          <a:avLst/>
-                        </a:prstGeom>
-                        <a:solidFill>
-                          <a:sysClr val="window" lastClr="FFFFFF">
-                            <a:lumMod val="95000"/>
-                          </a:sysClr>
-                        </a:solidFill>
-                        <a:ln w="19050" cap="flat" cmpd="sng" algn="ctr">
-                          <a:solidFill>
-                            <a:sysClr val="windowText" lastClr="000000"/>
-                          </a:solidFill>
-                          <a:prstDash val="solid"/>
-                        </a:ln>
-                        <a:effectLst/>
-                      </wps:spPr>
-                      <wps:bodyPr rot="0" spcFirstLastPara="0" vertOverflow="overflow" horzOverflow="overflow" vert="horz" wrap="square" lIns="91440" tIns="45720" rIns="91440" bIns="45720" numCol="1" spcCol="0" rtlCol="0" fromWordArt="0" anchor="ctr" anchorCtr="0" forceAA="0" compatLnSpc="1">
-                        <a:prstTxWarp prst="textNoShape">
-                          <a:avLst/>
-                        </a:prstTxWarp>
-                        <a:noAutofit/>
-                      </wps:bodyPr>
-                    </wps:wsp>
-                  </a:graphicData>
-                </a:graphic>
-                <wp14:sizeRelH relativeFrom="page">
-                  <wp14:pctWidth>0</wp14:pctWidth>
-                </wp14:sizeRelH>
-                <wp14:sizeRelV relativeFrom="page">
-                  <wp14:pctHeight>0</wp14:pctHeight>
-                </wp14:sizeRelV>
-              </wp:anchor>
-            </w:drawing>
-          </mc:Choice>
-          <mc:Fallback xmlns:a="http://schemas.openxmlformats.org/drawingml/2006/main">
-            <w:pict w14:anchorId="2ABA4683">
-              <v:rect id="Rectangle 2" style="position:absolute;margin-left:6pt;margin-top:1.15pt;width:15.75pt;height:15.75pt;z-index:251675648;visibility:visible;mso-wrap-style:square;mso-width-percent:0;mso-height-percent:0;mso-wrap-distance-left:9pt;mso-wrap-distance-top:0;mso-wrap-distance-right:9pt;mso-wrap-distance-bottom:0;mso-position-horizontal:absolute;mso-position-horizontal-relative:text;mso-position-vertical:absolute;mso-position-vertical-relative:text;mso-width-percent:0;mso-height-percent:0;mso-width-relative:page;mso-height-relative:page;v-text-anchor:middle" o:spid="_x0000_s1026" fillcolor="#f2f2f2" strokecolor="windowText" strokeweight="1.5pt" o:gfxdata="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"/>
-            </w:pict>
-          </mc:Fallback>
-        </mc:AlternateContent>
-      </w:r>
-      <w:r>
-        <w:rPr>
-          <w:rFonts w:cs="Arial"/>
-          <w:color w:val="000000"/>
-          <w:szCs w:val="24"/>
-          <w:lang w:val="en" w:eastAsia="en-GB"/>
-        </w:rPr>
-        <w:tab/>
-        <w:t>A payment order under section 16 of the Act</w:t>
-      </w:r>
-      <w:r>
-        <w:rPr>
-          <w:rFonts w:cs="Arial"/>
-          <w:color w:val="000000"/>
-          <w:szCs w:val="24"/>
-          <w:lang w:val="en" w:eastAsia="en-GB"/>
-        </w:rPr>
-        <w:t>.</w:t>
-      </w:r>
     </w:p>
     <w:p>
       <w:pPr>
@@ -3531,6 +2426,84 @@
           <w:lang w:val="en" w:eastAsia="en-GB"/>
         </w:rPr>
       </w:pPr>
+      <w:r>
+        <w:rPr>
+          <w:rFonts w:cs="Arial"/>
+          <w:color w:val="000000"/>
+          <w:szCs w:val="24"/>
+          <w:bdr w:val="single" w:sz="24" w:space="0" w:color="auto"/>
+          <w:lang w:val="en" w:eastAsia="en-GB"/>
+        </w:rPr>
+        <w:fldChar w:fldCharType="begin"/>
+      </w:r>
+      <w:r>
+        <w:rPr>
+          <w:rFonts w:cs="Arial"/>
+          <w:color w:val="000000"/>
+          <w:szCs w:val="24"/>
+          <w:bdr w:val="single" w:sz="24" w:space="0" w:color="auto"/>
+          <w:lang w:val="en" w:eastAsia="en-GB"/>
+        </w:rPr>
+        <w:instrText xml:space="preserve"> MERGEFIELD section16Failure \* MERGEFORMAT </w:instrText>
+      </w:r>
+      <w:r>
+        <w:rPr>
+          <w:rFonts w:cs="Arial"/>
+          <w:color w:val="000000"/>
+          <w:szCs w:val="24"/>
+          <w:bdr w:val="single" w:sz="24" w:space="0" w:color="auto"/>
+          <w:lang w:val="en" w:eastAsia="en-GB"/>
+        </w:rPr>
+        <w:fldChar w:fldCharType="separate"/>
+      </w:r>
+      <w:r>
+        <w:rPr>
+          <w:rFonts w:cs="Arial"/>
+          <w:noProof/>
+          <w:color w:val="000000"/>
+          <w:szCs w:val="24"/>
+          <w:bdr w:val="single" w:sz="24" w:space="0" w:color="auto"/>
+          <w:lang w:val="en" w:eastAsia="en-GB"/>
+        </w:rPr>
+        <w:t>«section16Failure»</w:t>
+      </w:r>
+      <w:r>
+        <w:rPr>
+          <w:rFonts w:cs="Arial"/>
+          <w:color w:val="000000"/>
+          <w:szCs w:val="24"/>
+          <w:bdr w:val="single" w:sz="24" w:space="0" w:color="auto"/>
+          <w:lang w:val="en" w:eastAsia="en-GB"/>
+        </w:rPr>
+        <w:fldChar w:fldCharType="end"/>
+      </w:r>
+      <w:r>
+        <w:rPr>
+          <w:rFonts w:cs="Arial"/>
+          <w:color w:val="000000"/>
+          <w:szCs w:val="24"/>
+          <w:lang w:val="en" w:eastAsia="en-GB"/>
+        </w:rPr>
+        <w:t xml:space="preserve">  </w:t>
+      </w:r>
+      <w:r>
+        <w:rPr>
+          <w:rFonts w:cs="Arial"/>
+          <w:color w:val="000000"/>
+          <w:szCs w:val="24"/>
+          <w:lang w:val="en" w:eastAsia="en-GB"/>
+        </w:rPr>
+        <w:t>A payment order under section 16 of the Act</w:t>
+      </w:r>
+      <w:r>
+        <w:rPr>
+          <w:rFonts w:cs="Arial"/>
+          <w:color w:val="000000"/>
+          <w:szCs w:val="24"/>
+          <w:lang w:val="en" w:eastAsia="en-GB"/>
+        </w:rPr>
+        <w:t>.</w:t>
+      </w:r>
     </w:p>
     <w:p>
       <w:pPr>
@@ -3544,8 +2517,7 @@
           <w:tab w:val="clear" w:pos="5400"/>
           <w:tab w:val="clear" w:pos="9000"/>
         </w:tabs>
-        <w:spacing w:line="240" w:lineRule="auto"/>
-        <w:jc w:val="left"/>
+        <w:spacing w:after="120" w:line="240" w:lineRule="auto"/>
         <w:outlineLvl w:val="3"/>
         <w:rPr>
           <w:rFonts w:cs="Arial"/>
@@ -3572,141 +2544,11 @@
         <w:outlineLvl w:val="3"/>
         <w:rPr>
           <w:rFonts w:cs="Arial"/>
-          <w:i/>
-          <w:color w:val="000000"/>
-          <w:szCs w:val="24"/>
-          <w:lang w:val="en" w:eastAsia="en-GB"/>
-        </w:rPr>
-      </w:pPr>
-      <w:r>
-        <w:rPr>
-          <w:rFonts w:cs="Arial"/>
-          <w:color w:val="000000"/>
-          <w:szCs w:val="24"/>
-          <w:lang w:val="en" w:eastAsia="en-GB"/>
-        </w:rPr>
-        <w:t>Signed</w:t>
-      </w:r>
-      <w:r>
-        <w:rPr>
-          <w:rFonts w:cs="Arial"/>
-          <w:color w:val="000000"/>
-          <w:szCs w:val="24"/>
-          <w:lang w:val="en" w:eastAsia="en-GB"/>
-        </w:rPr>
-        <w:t xml:space="preserve">: </w:t>
-      </w:r>
-      <w:r>
-        <w:rPr>
-          <w:rFonts w:cs="Arial"/>
-          <w:color w:val="000000"/>
-          <w:szCs w:val="24"/>
-          <w:shd w:val="clear" w:color="auto" w:fill="F2F2F2" w:themeFill="background1" w:themeFillShade="F2"/>
-          <w:lang w:val="en" w:eastAsia="en-GB"/>
-        </w:rPr>
-        <w:t>________________________________</w:t>
-      </w:r>
-      <w:r>
-        <w:rPr>
-          <w:rFonts w:cs="Arial"/>
-          <w:color w:val="000000"/>
-          <w:szCs w:val="24"/>
-          <w:shd w:val="clear" w:color="auto" w:fill="F2F2F2" w:themeFill="background1" w:themeFillShade="F2"/>
-          <w:lang w:val="en" w:eastAsia="en-GB"/>
-        </w:rPr>
-        <w:t>___________________</w:t>
-      </w:r>
-      <w:r>
-        <w:rPr>
-          <w:rFonts w:cs="Arial"/>
-          <w:color w:val="000000"/>
-          <w:szCs w:val="24"/>
-          <w:lang w:val="en" w:eastAsia="en-GB"/>
-        </w:rPr>
-        <w:t xml:space="preserve"> </w:t>
-      </w:r>
-      <w:r>
-        <w:rPr>
-          <w:rFonts w:cs="Arial"/>
-          <w:color w:val="000000"/>
-          <w:szCs w:val="24"/>
-          <w:lang w:val="en" w:eastAsia="en-GB"/>
-        </w:rPr>
-        <w:t>(</w:t>
-      </w:r>
-      <w:r>
-        <w:rPr>
-          <w:rFonts w:cs="Arial"/>
-          <w:color w:val="000000"/>
-          <w:szCs w:val="24"/>
-          <w:lang w:val="en" w:eastAsia="en-GB"/>
-        </w:rPr>
-        <w:t>Tenant</w:t>
-      </w:r>
-      <w:r>
-        <w:rPr>
-          <w:rFonts w:cs="Arial"/>
-          <w:color w:val="000000"/>
-          <w:szCs w:val="24"/>
-          <w:lang w:val="en" w:eastAsia="en-GB"/>
-        </w:rPr>
-        <w:t xml:space="preserve"> or </w:t>
-      </w:r>
-      <w:r>
-        <w:rPr>
-          <w:rFonts w:cs="Arial"/>
-          <w:color w:val="000000"/>
-          <w:szCs w:val="24"/>
-          <w:lang w:val="en" w:eastAsia="en-GB"/>
-        </w:rPr>
-        <w:t>Tenant</w:t>
-      </w:r>
-      <w:r>
-        <w:rPr>
-          <w:rFonts w:cs="Arial"/>
-          <w:color w:val="000000"/>
-          <w:szCs w:val="24"/>
-          <w:lang w:val="en" w:eastAsia="en-GB"/>
-        </w:rPr>
-        <w:t xml:space="preserve">’s </w:t>
-      </w:r>
-      <w:r>
-        <w:rPr>
-          <w:rFonts w:cs="Arial"/>
-          <w:color w:val="000000"/>
-          <w:szCs w:val="24"/>
-          <w:lang w:val="en" w:eastAsia="en-GB"/>
-        </w:rPr>
-        <w:t>a</w:t>
-      </w:r>
-      <w:r>
-        <w:rPr>
-          <w:rFonts w:cs="Arial"/>
-          <w:color w:val="000000"/>
-          <w:szCs w:val="24"/>
-          <w:lang w:val="en" w:eastAsia="en-GB"/>
-        </w:rPr>
-        <w:t>gent</w:t>
-      </w:r>
-      <w:r>
-        <w:rPr>
-          <w:rFonts w:cs="Arial"/>
-          <w:i/>
-          <w:color w:val="000000"/>
-          <w:szCs w:val="24"/>
-          <w:lang w:val="en" w:eastAsia="en-GB"/>
-        </w:rPr>
-        <w:t xml:space="preserve"> (if appropriate)</w:t>
-      </w:r>
-      <w:r>
-        <w:rPr>
-          <w:rFonts w:cs="Arial"/>
-          <w:color w:val="000000"/>
-          <w:szCs w:val="24"/>
-          <w:lang w:val="en" w:eastAsia="en-GB"/>
-        </w:rPr>
-        <w:t>)</w:t>
-      </w:r>
+          <w:color w:val="000000"/>
+          <w:szCs w:val="24"/>
+          <w:lang w:val="en" w:eastAsia="en-GB"/>
+        </w:rPr>
+      </w:pPr>
     </w:p>
     <w:p>
       <w:pPr>
@@ -3725,11 +2567,143 @@
         <w:outlineLvl w:val="3"/>
         <w:rPr>
           <w:rFonts w:cs="Arial"/>
-          <w:color w:val="000000"/>
-          <w:szCs w:val="24"/>
-          <w:lang w:val="en" w:eastAsia="en-GB"/>
-        </w:rPr>
-      </w:pPr>
+          <w:i/>
+          <w:color w:val="000000"/>
+          <w:szCs w:val="24"/>
+          <w:lang w:val="en" w:eastAsia="en-GB"/>
+        </w:rPr>
+      </w:pPr>
+      <w:r>
+        <w:rPr>
+          <w:rFonts w:cs="Arial"/>
+          <w:color w:val="000000"/>
+          <w:szCs w:val="24"/>
+          <w:lang w:val="en" w:eastAsia="en-GB"/>
+        </w:rPr>
+        <w:t>Signed</w:t>
+      </w:r>
+      <w:r>
+        <w:rPr>
+          <w:rFonts w:cs="Arial"/>
+          <w:color w:val="000000"/>
+          <w:szCs w:val="24"/>
+          <w:lang w:val="en" w:eastAsia="en-GB"/>
+        </w:rPr>
+        <w:t xml:space="preserve">: </w:t>
+      </w:r>
+      <w:bookmarkStart w:id="0" w:name="_GoBack"/>
+      <w:bookmarkEnd w:id="0"/>
+      <w:r>
+        <w:rPr>
+          <w:rFonts w:cs="Arial"/>
+          <w:color w:val="000000"/>
+          <w:szCs w:val="24"/>
+          <w:shd w:val="clear" w:color="auto" w:fill="F2F2F2" w:themeFill="background1" w:themeFillShade="F2"/>
+          <w:lang w:val="en" w:eastAsia="en-GB"/>
+        </w:rPr>
+        <w:t>________________________________</w:t>
+      </w:r>
+      <w:r>
+        <w:rPr>
+          <w:rFonts w:cs="Arial"/>
+          <w:color w:val="000000"/>
+          <w:szCs w:val="24"/>
+          <w:shd w:val="clear" w:color="auto" w:fill="F2F2F2" w:themeFill="background1" w:themeFillShade="F2"/>
+          <w:lang w:val="en" w:eastAsia="en-GB"/>
+        </w:rPr>
+        <w:t>___________________</w:t>
+      </w:r>
+      <w:r>
+        <w:rPr>
+          <w:rFonts w:cs="Arial"/>
+          <w:color w:val="000000"/>
+          <w:szCs w:val="24"/>
+          <w:lang w:val="en" w:eastAsia="en-GB"/>
+        </w:rPr>
+        <w:t xml:space="preserve"> </w:t>
+      </w:r>
+      <w:r>
+        <w:rPr>
+          <w:rFonts w:cs="Arial"/>
+          <w:color w:val="000000"/>
+          <w:szCs w:val="24"/>
+          <w:lang w:val="en" w:eastAsia="en-GB"/>
+        </w:rPr>
+        <w:t>(</w:t>
+      </w:r>
+      <w:r>
+        <w:rPr>
+          <w:rFonts w:cs="Arial"/>
+          <w:color w:val="000000"/>
+          <w:szCs w:val="24"/>
+          <w:lang w:val="en" w:eastAsia="en-GB"/>
+        </w:rPr>
+        <w:t>Tenant</w:t>
+      </w:r>
+      <w:r>
+        <w:rPr>
+          <w:rFonts w:cs="Arial"/>
+          <w:color w:val="000000"/>
+          <w:szCs w:val="24"/>
+          <w:lang w:val="en" w:eastAsia="en-GB"/>
+        </w:rPr>
+        <w:t xml:space="preserve"> or </w:t>
+      </w:r>
+      <w:r>
+        <w:rPr>
+          <w:rFonts w:cs="Arial"/>
+          <w:color w:val="000000"/>
+          <w:szCs w:val="24"/>
+          <w:lang w:val="en" w:eastAsia="en-GB"/>
+        </w:rPr>
+        <w:t>Tenant</w:t>
+      </w:r>
+      <w:r>
+        <w:rPr>
+          <w:rFonts w:cs="Arial"/>
+          <w:color w:val="000000"/>
+          <w:szCs w:val="24"/>
+          <w:lang w:val="en" w:eastAsia="en-GB"/>
+        </w:rPr>
+        <w:t xml:space="preserve">’s </w:t>
+      </w:r>
+      <w:r>
+        <w:rPr>
+          <w:rFonts w:cs="Arial"/>
+          <w:color w:val="000000"/>
+          <w:szCs w:val="24"/>
+          <w:lang w:val="en" w:eastAsia="en-GB"/>
+        </w:rPr>
+        <w:t>a</w:t>
+      </w:r>
+      <w:r>
+        <w:rPr>
+          <w:rFonts w:cs="Arial"/>
+          <w:color w:val="000000"/>
+          <w:szCs w:val="24"/>
+          <w:lang w:val="en" w:eastAsia="en-GB"/>
+        </w:rPr>
+        <w:t>gent</w:t>
+      </w:r>
+      <w:r>
+        <w:rPr>
+          <w:rFonts w:cs="Arial"/>
+          <w:i/>
+          <w:color w:val="000000"/>
+          <w:szCs w:val="24"/>
+          <w:lang w:val="en" w:eastAsia="en-GB"/>
+        </w:rPr>
+        <w:t xml:space="preserve"> (if appropriate)</w:t>
+      </w:r>
+      <w:r>
+        <w:rPr>
+          <w:rFonts w:cs="Arial"/>
+          <w:color w:val="000000"/>
+          <w:szCs w:val="24"/>
+          <w:lang w:val="en" w:eastAsia="en-GB"/>
+        </w:rPr>
+        <w:t>)</w:t>
+      </w:r>
     </w:p>
     <w:p>
       <w:pPr>
@@ -3744,6 +2718,7 @@
           <w:tab w:val="clear" w:pos="9000"/>
         </w:tabs>
         <w:spacing w:line="240" w:lineRule="auto"/>
+        <w:jc w:val="left"/>
         <w:outlineLvl w:val="3"/>
         <w:rPr>
           <w:rFonts w:cs="Arial"/>
@@ -3752,44 +2727,6 @@
           <w:lang w:val="en" w:eastAsia="en-GB"/>
         </w:rPr>
       </w:pPr>
-      <w:r>
-        <w:rPr>
-          <w:rFonts w:cs="Arial"/>
-          <w:color w:val="000000"/>
-          <w:szCs w:val="24"/>
-          <w:lang w:val="en" w:eastAsia="en-GB"/>
-        </w:rPr>
-        <w:t>Date</w:t>
-      </w:r>
-      <w:r>
-        <w:rPr>
-          <w:rFonts w:cs="Arial"/>
-          <w:color w:val="000000"/>
-          <w:szCs w:val="24"/>
-          <w:lang w:val="en" w:eastAsia="en-GB"/>
-        </w:rPr>
-        <w:t xml:space="preserve">: </w:t>
-      </w:r>
-      <w:r>
-        <w:rPr>
-          <w:rFonts w:cs="Arial"/>
-          <w:color w:val="000000"/>
-          <w:szCs w:val="24"/>
-          <w:shd w:val="clear" w:color="auto" w:fill="F2F2F2" w:themeFill="background1" w:themeFillShade="F2"/>
-          <w:lang w:val="en" w:eastAsia="en-GB"/>
-        </w:rPr>
-        <w:t>_________________________________</w:t>
-      </w:r>
-      <w:r>
-        <w:rPr>
-          <w:rFonts w:cs="Arial"/>
-          <w:color w:val="000000"/>
-          <w:szCs w:val="24"/>
-          <w:shd w:val="clear" w:color="auto" w:fill="F2F2F2" w:themeFill="background1" w:themeFillShade="F2"/>
-          <w:lang w:val="en" w:eastAsia="en-GB"/>
-        </w:rPr>
-        <w:t>__________________________________</w:t>
-      </w:r>
     </w:p>
     <w:p>
       <w:pPr>
@@ -3812,6 +2749,44 @@
           <w:lang w:val="en" w:eastAsia="en-GB"/>
         </w:rPr>
       </w:pPr>
+      <w:r>
+        <w:rPr>
+          <w:rFonts w:cs="Arial"/>
+          <w:color w:val="000000"/>
+          <w:szCs w:val="24"/>
+          <w:lang w:val="en" w:eastAsia="en-GB"/>
+        </w:rPr>
+        <w:t>Date</w:t>
+      </w:r>
+      <w:r>
+        <w:rPr>
+          <w:rFonts w:cs="Arial"/>
+          <w:color w:val="000000"/>
+          <w:szCs w:val="24"/>
+          <w:lang w:val="en" w:eastAsia="en-GB"/>
+        </w:rPr>
+        <w:t xml:space="preserve">: </w:t>
+      </w:r>
+      <w:r>
+        <w:rPr>
+          <w:rFonts w:cs="Arial"/>
+          <w:color w:val="000000"/>
+          <w:szCs w:val="24"/>
+          <w:shd w:val="clear" w:color="auto" w:fill="F2F2F2" w:themeFill="background1" w:themeFillShade="F2"/>
+          <w:lang w:val="en" w:eastAsia="en-GB"/>
+        </w:rPr>
+        <w:t>_________________________________</w:t>
+      </w:r>
+      <w:r>
+        <w:rPr>
+          <w:rFonts w:cs="Arial"/>
+          <w:color w:val="000000"/>
+          <w:szCs w:val="24"/>
+          <w:shd w:val="clear" w:color="auto" w:fill="F2F2F2" w:themeFill="background1" w:themeFillShade="F2"/>
+          <w:lang w:val="en" w:eastAsia="en-GB"/>
+        </w:rPr>
+        <w:t>__________________________________</w:t>
+      </w:r>
     </w:p>
     <w:p>
       <w:pPr>
@@ -3834,62 +2809,6 @@
           <w:lang w:val="en" w:eastAsia="en-GB"/>
         </w:rPr>
       </w:pPr>
-      <w:r>
-        <w:rPr>
-          <w:rFonts w:cs="Arial"/>
-          <w:color w:val="000000"/>
-          <w:szCs w:val="24"/>
-          <w:lang w:val="en" w:eastAsia="en-GB"/>
-        </w:rPr>
-        <w:t xml:space="preserve">Address of </w:t>
-      </w:r>
-      <w:r>
-        <w:rPr>
-          <w:rFonts w:cs="Arial"/>
-          <w:color w:val="000000"/>
-          <w:szCs w:val="24"/>
-          <w:lang w:val="en" w:eastAsia="en-GB"/>
-        </w:rPr>
-        <w:t>Tenant</w:t>
-      </w:r>
-      <w:r>
-        <w:rPr>
-          <w:rFonts w:cs="Arial"/>
-          <w:color w:val="000000"/>
-          <w:szCs w:val="24"/>
-          <w:lang w:val="en" w:eastAsia="en-GB"/>
-        </w:rPr>
-        <w:t>’s a</w:t>
-      </w:r>
-      <w:r>
-        <w:rPr>
-          <w:rFonts w:cs="Arial"/>
-          <w:color w:val="000000"/>
-          <w:szCs w:val="24"/>
-          <w:lang w:val="en" w:eastAsia="en-GB"/>
-        </w:rPr>
-        <w:t xml:space="preserve">gent </w:t>
-      </w:r>
-      <w:r>
-        <w:rPr>
-          <w:rFonts w:cs="Arial"/>
-          <w:i/>
-          <w:color w:val="000000"/>
-          <w:szCs w:val="24"/>
-          <w:lang w:val="en" w:eastAsia="en-GB"/>
-        </w:rPr>
-        <w:t>(if appropriate)</w:t>
-      </w:r>
-      <w:r>
-        <w:rPr>
-          <w:rFonts w:cs="Arial"/>
-          <w:i/>
-          <w:color w:val="000000"/>
-          <w:szCs w:val="24"/>
-          <w:lang w:val="en" w:eastAsia="en-GB"/>
-        </w:rPr>
-        <w:t>:</w:t>
-      </w:r>
     </w:p>
     <w:p>
       <w:pPr>
@@ -3909,62 +2828,91 @@
           <w:rFonts w:cs="Arial"/>
           <w:color w:val="000000"/>
           <w:szCs w:val="24"/>
-          <w:shd w:val="clear" w:color="auto" w:fill="F2F2F2" w:themeFill="background1" w:themeFillShade="F2"/>
-          <w:lang w:val="en" w:eastAsia="en-GB"/>
-        </w:rPr>
-      </w:pPr>
-      <w:r>
-        <w:rPr>
-          <w:rFonts w:cs="Arial"/>
-          <w:color w:val="000000"/>
-          <w:szCs w:val="24"/>
-          <w:shd w:val="clear" w:color="auto" w:fill="F2F2F2" w:themeFill="background1" w:themeFillShade="F2"/>
-          <w:lang w:val="en" w:eastAsia="en-GB"/>
-        </w:rPr>
-        <w:t>___________________________________________________________</w:t>
-      </w:r>
-      <w:r>
-        <w:rPr>
-          <w:rFonts w:cs="Arial"/>
-          <w:color w:val="000000"/>
-          <w:szCs w:val="24"/>
-          <w:shd w:val="clear" w:color="auto" w:fill="F2F2F2" w:themeFill="background1" w:themeFillShade="F2"/>
-          <w:lang w:val="en" w:eastAsia="en-GB"/>
-        </w:rPr>
-        <w:t>_______</w:t>
-      </w:r>
-    </w:p>
-    <w:p>
-      <w:pPr>
-        <w:tabs>
-          <w:tab w:val="clear" w:pos="720"/>
-          <w:tab w:val="clear" w:pos="1440"/>
-          <w:tab w:val="clear" w:pos="2160"/>
-          <w:tab w:val="clear" w:pos="2880"/>
-          <w:tab w:val="clear" w:pos="4680"/>
-          <w:tab w:val="clear" w:pos="5400"/>
-          <w:tab w:val="clear" w:pos="9000"/>
-        </w:tabs>
-        <w:spacing w:line="240" w:lineRule="auto"/>
-        <w:jc w:val="left"/>
-        <w:rPr>
-          <w:rFonts w:cs="Arial"/>
-          <w:b/>
-          <w:bCs/>
-          <w:sz w:val="22"/>
-          <w:szCs w:val="22"/>
-          <w:lang w:eastAsia="en-GB"/>
-        </w:rPr>
-      </w:pPr>
-      <w:r>
-        <w:rPr>
-          <w:rFonts w:cs="Arial"/>
-          <w:b/>
-          <w:bCs/>
-          <w:sz w:val="22"/>
-          <w:szCs w:val="22"/>
-          <w:lang w:eastAsia="en-GB"/>
-        </w:rPr>
+          <w:lang w:val="en" w:eastAsia="en-GB"/>
+        </w:rPr>
+      </w:pPr>
+      <w:r>
+        <w:rPr>
+          <w:rFonts w:cs="Arial"/>
+          <w:color w:val="000000"/>
+          <w:szCs w:val="24"/>
+          <w:lang w:val="en" w:eastAsia="en-GB"/>
+        </w:rPr>
+        <w:t xml:space="preserve">Address of </w:t>
+      </w:r>
+      <w:r>
+        <w:rPr>
+          <w:rFonts w:cs="Arial"/>
+          <w:color w:val="000000"/>
+          <w:szCs w:val="24"/>
+          <w:lang w:val="en" w:eastAsia="en-GB"/>
+        </w:rPr>
+        <w:t>Tenant</w:t>
+      </w:r>
+      <w:r>
+        <w:rPr>
+          <w:rFonts w:cs="Arial"/>
+          <w:color w:val="000000"/>
+          <w:szCs w:val="24"/>
+          <w:lang w:val="en" w:eastAsia="en-GB"/>
+        </w:rPr>
+        <w:t>’s a</w:t>
+      </w:r>
+      <w:r>
+        <w:rPr>
+          <w:rFonts w:cs="Arial"/>
+          <w:color w:val="000000"/>
+          <w:szCs w:val="24"/>
+          <w:lang w:val="en" w:eastAsia="en-GB"/>
+        </w:rPr>
+        <w:t xml:space="preserve">gent </w:t>
+      </w:r>
+      <w:r>
+        <w:rPr>
+          <w:rFonts w:cs="Arial"/>
+          <w:i/>
+          <w:color w:val="000000"/>
+          <w:szCs w:val="24"/>
+          <w:lang w:val="en" w:eastAsia="en-GB"/>
+        </w:rPr>
+        <w:t>(if appropriate)</w:t>
+      </w:r>
+      <w:r>
+        <w:rPr>
+          <w:rFonts w:cs="Arial"/>
+          <w:i/>
+          <w:color w:val="000000"/>
+          <w:szCs w:val="24"/>
+          <w:lang w:val="en" w:eastAsia="en-GB"/>
+        </w:rPr>
+        <w:t>:</w:t>
+      </w:r>
+    </w:p>
+    <w:p>
+      <w:r>
+        <w:fldChar w:fldCharType="begin"/>
+      </w:r>
+      <w:r>
+        <w:instrText xml:space="preserve"> MERGEFIELD tenantAgentAddress \* MERGEFORMAT </w:instrText>
+      </w:r>
+      <w:r>
+        <w:fldChar w:fldCharType="separate"/>
+      </w:r>
+      <w:r>
+        <w:t>«</w:t>
+      </w:r>
+      <w:proofErr w:type="spellStart"/>
+      <w:r>
+        <w:t>tenantAgentAddress</w:t>
+      </w:r>
+      <w:proofErr w:type="spellEnd"/>
+      <w:r>
+        <w:t>»</w:t>
+      </w:r>
+      <w:r>
+        <w:fldChar w:fldCharType="end"/>
+      </w:r>
+      <w:r>
         <w:br w:type="page"/>
       </w:r>
     </w:p>
@@ -13742,7 +12690,7 @@
           <w:rPr>
             <w:noProof/>
           </w:rPr>
-          <w:t>1</w:t>
+          <w:t>2</w:t>
         </w:r>
         <w:r>
           <w:rPr>
@@ -18248,7 +17196,7 @@
 </file>
 
 <file path=customXml/itemProps4.xml><?xml version="1.0" encoding="utf-8"?>
-<ds:datastoreItem xmlns:ds="http://schemas.openxmlformats.org/officeDocument/2006/customXml" ds:itemID="{65188A54-84A7-2443-9EC3-D941595FA714}">
+<ds:datastoreItem xmlns:ds="http://schemas.openxmlformats.org/officeDocument/2006/customXml" ds:itemID="{6DFBDB1E-1886-F240-BA5B-E95F59AD7911}">
   <ds:schemaRefs>
     <ds:schemaRef ds:uri="http://schemas.openxmlformats.org/officeDocument/2006/bibliography"/>
   </ds:schemaRefs>

</xml_diff>

<commit_message>
MGS-3032 add rent increase for improvements
</commit_message>
<xml_diff>
--- a/housing-service/src/main/resources/templates/non-provision-of-documentation.docx
+++ b/housing-service/src/main/resources/templates/non-provision-of-documentation.docx
@@ -1506,31 +1506,6 @@
       </w:r>
     </w:p>
     <w:p>
-      <w:r>
-        <w:fldChar w:fldCharType="begin"/>
-      </w:r>
-      <w:r>
-        <w:instrText xml:space="preserve"> MERGEFIELD nameOfLandlordOrAgent \* MERGEFORMAT </w:instrText>
-      </w:r>
-      <w:r>
-        <w:fldChar w:fldCharType="separate"/>
-      </w:r>
-      <w:r>
-        <w:t>«</w:t>
-      </w:r>
-      <w:proofErr w:type="spellStart"/>
-      <w:r>
-        <w:t>nameOfLandlordOrAgent</w:t>
-      </w:r>
-      <w:proofErr w:type="spellEnd"/>
-      <w:r>
-        <w:t>»</w:t>
-      </w:r>
-      <w:r>
-        <w:fldChar w:fldCharType="end"/>
-      </w:r>
-    </w:p>
-    <w:p>
       <w:pPr>
         <w:shd w:val="clear" w:color="auto" w:fill="FFFFFF"/>
         <w:tabs>
@@ -1544,13 +1519,15 @@
         </w:tabs>
         <w:spacing w:line="240" w:lineRule="auto"/>
         <w:outlineLvl w:val="3"/>
-        <w:rPr>
-          <w:rFonts w:cs="Arial"/>
-          <w:color w:val="000000"/>
-          <w:szCs w:val="24"/>
-          <w:lang w:val="en" w:eastAsia="en-GB"/>
-        </w:rPr>
-      </w:pPr>
+      </w:pPr>
+      <w:fldSimple w:instr=" MERGEFIELD landlordsOrAgentNamesAndAddresses \* MERGEFORMAT ">
+        <w:r>
+          <w:rPr>
+            <w:noProof/>
+          </w:rPr>
+          <w:t>«landlordsOrAgentNamesAndAddresses»</w:t>
+        </w:r>
+      </w:fldSimple>
     </w:p>
     <w:p>
       <w:pPr>
@@ -1565,71 +1542,15 @@
           <w:tab w:val="clear" w:pos="9000"/>
         </w:tabs>
         <w:spacing w:line="240" w:lineRule="auto"/>
-        <w:jc w:val="left"/>
         <w:outlineLvl w:val="3"/>
         <w:rPr>
           <w:rFonts w:cs="Arial"/>
-          <w:color w:val="000000"/>
-          <w:szCs w:val="24"/>
-          <w:shd w:val="clear" w:color="auto" w:fill="F2F2F2" w:themeFill="background1" w:themeFillShade="F2"/>
-          <w:lang w:val="en" w:eastAsia="en-GB"/>
-        </w:rPr>
-      </w:pPr>
-      <w:r>
-        <w:rPr>
-          <w:rFonts w:cs="Arial"/>
-          <w:color w:val="000000"/>
-          <w:szCs w:val="24"/>
-          <w:lang w:val="en" w:eastAsia="en-GB"/>
-        </w:rPr>
-        <w:t>A</w:t>
-      </w:r>
-      <w:r>
-        <w:rPr>
-          <w:rFonts w:cs="Arial"/>
-          <w:color w:val="000000"/>
-          <w:szCs w:val="24"/>
-          <w:lang w:val="en" w:eastAsia="en-GB"/>
-        </w:rPr>
-        <w:t>t</w:t>
-      </w:r>
-      <w:r>
-        <w:rPr>
-          <w:rFonts w:cs="Arial"/>
-          <w:color w:val="000000"/>
-          <w:szCs w:val="24"/>
-          <w:lang w:val="en" w:eastAsia="en-GB"/>
-        </w:rPr>
-        <w:t>:</w:t>
-      </w:r>
-    </w:p>
-    <w:p>
-      <w:r>
-        <w:fldChar w:fldCharType="begin"/>
-      </w:r>
-      <w:r>
-        <w:instrText xml:space="preserve"> MERGEFIELD addressOfLandlordOrAgent \* MERGEFORMAT </w:instrText>
-      </w:r>
-      <w:r>
-        <w:fldChar w:fldCharType="separate"/>
-      </w:r>
-      <w:r>
-        <w:t>«</w:t>
-      </w:r>
-      <w:proofErr w:type="spellStart"/>
-      <w:r>
-        <w:t>addressOfLandlordOrAgent</w:t>
-      </w:r>
-      <w:proofErr w:type="spellEnd"/>
-      <w:r>
-        <w:t>»</w:t>
-      </w:r>
-      <w:r>
-        <w:fldChar w:fldCharType="end"/>
-      </w:r>
-      <w:r>
-        <w:t xml:space="preserve"> </w:t>
-      </w:r>
+          <w:b/>
+          <w:color w:val="000000"/>
+          <w:szCs w:val="24"/>
+          <w:lang w:val="en" w:eastAsia="en-GB"/>
+        </w:rPr>
+      </w:pPr>
     </w:p>
     <w:p>
       <w:pPr>
@@ -1653,6 +1574,26 @@
           <w:lang w:val="en" w:eastAsia="en-GB"/>
         </w:rPr>
       </w:pPr>
+      <w:r>
+        <w:rPr>
+          <w:rFonts w:cs="Arial"/>
+          <w:b/>
+          <w:color w:val="000000"/>
+          <w:szCs w:val="24"/>
+          <w:lang w:val="en" w:eastAsia="en-GB"/>
+        </w:rPr>
+        <w:t>Part 2</w:t>
+      </w:r>
+      <w:r>
+        <w:rPr>
+          <w:rFonts w:cs="Arial"/>
+          <w:b/>
+          <w:color w:val="000000"/>
+          <w:szCs w:val="24"/>
+          <w:lang w:val="en" w:eastAsia="en-GB"/>
+        </w:rPr>
+        <w:t xml:space="preserve"> – Tenant(s) details and missing information</w:t>
+      </w:r>
     </w:p>
     <w:p>
       <w:pPr>
@@ -1670,32 +1611,11 @@
         <w:outlineLvl w:val="3"/>
         <w:rPr>
           <w:rFonts w:cs="Arial"/>
-          <w:b/>
-          <w:color w:val="000000"/>
-          <w:szCs w:val="24"/>
-          <w:lang w:val="en" w:eastAsia="en-GB"/>
-        </w:rPr>
-      </w:pPr>
-      <w:r>
-        <w:rPr>
-          <w:rFonts w:cs="Arial"/>
-          <w:b/>
-          <w:color w:val="000000"/>
-          <w:szCs w:val="24"/>
-          <w:lang w:val="en" w:eastAsia="en-GB"/>
-        </w:rPr>
-        <w:t>Part 2</w:t>
-      </w:r>
-      <w:r>
-        <w:rPr>
-          <w:rFonts w:cs="Arial"/>
-          <w:b/>
-          <w:color w:val="000000"/>
-          <w:szCs w:val="24"/>
-          <w:lang w:val="en" w:eastAsia="en-GB"/>
-        </w:rPr>
-        <w:t xml:space="preserve"> – Tenant(s) details and missing information</w:t>
-      </w:r>
+          <w:color w:val="000000"/>
+          <w:szCs w:val="24"/>
+          <w:lang w:val="en" w:eastAsia="en-GB"/>
+        </w:rPr>
+      </w:pPr>
     </w:p>
     <w:p>
       <w:pPr>
@@ -1718,6 +1638,43 @@
           <w:lang w:val="en" w:eastAsia="en-GB"/>
         </w:rPr>
       </w:pPr>
+      <w:r>
+        <w:rPr>
+          <w:rFonts w:cs="Arial"/>
+          <w:color w:val="000000"/>
+          <w:szCs w:val="24"/>
+          <w:lang w:val="en" w:eastAsia="en-GB"/>
+        </w:rPr>
+        <w:t>This gives you notice that</w:t>
+      </w:r>
+      <w:r>
+        <w:rPr>
+          <w:rFonts w:cs="Arial"/>
+          <w:color w:val="000000"/>
+          <w:szCs w:val="24"/>
+          <w:lang w:val="en" w:eastAsia="en-GB"/>
+        </w:rPr>
+        <w:t>:</w:t>
+      </w:r>
+    </w:p>
+    <w:bookmarkStart w:id="0" w:name="_GoBack"/>
+    <w:bookmarkEnd w:id="0"/>
+    <w:p>
+      <w:r>
+        <w:fldChar w:fldCharType="begin"/>
+      </w:r>
+      <w:r>
+        <w:instrText xml:space="preserve"> MERGEFIELD tenantNames \* MERGEFORMAT </w:instrText>
+      </w:r>
+      <w:r>
+        <w:fldChar w:fldCharType="separate"/>
+      </w:r>
+      <w:r>
+        <w:t>«tenantNames»</w:t>
+      </w:r>
+      <w:r>
+        <w:fldChar w:fldCharType="end"/>
+      </w:r>
     </w:p>
     <w:p>
       <w:pPr>
@@ -1740,49 +1697,6 @@
           <w:lang w:val="en" w:eastAsia="en-GB"/>
         </w:rPr>
       </w:pPr>
-      <w:r>
-        <w:rPr>
-          <w:rFonts w:cs="Arial"/>
-          <w:color w:val="000000"/>
-          <w:szCs w:val="24"/>
-          <w:lang w:val="en" w:eastAsia="en-GB"/>
-        </w:rPr>
-        <w:t>This gives you notice that</w:t>
-      </w:r>
-      <w:r>
-        <w:rPr>
-          <w:rFonts w:cs="Arial"/>
-          <w:color w:val="000000"/>
-          <w:szCs w:val="24"/>
-          <w:lang w:val="en" w:eastAsia="en-GB"/>
-        </w:rPr>
-        <w:t>:</w:t>
-      </w:r>
-    </w:p>
-    <w:p>
-      <w:r>
-        <w:fldChar w:fldCharType="begin"/>
-      </w:r>
-      <w:r>
-        <w:instrText xml:space="preserve"> MERGEFIELD tenantNames \* MERGEFORMAT </w:instrText>
-      </w:r>
-      <w:r>
-        <w:fldChar w:fldCharType="separate"/>
-      </w:r>
-      <w:r>
-        <w:t>«</w:t>
-      </w:r>
-      <w:proofErr w:type="spellStart"/>
-      <w:r>
-        <w:t>tenantNames</w:t>
-      </w:r>
-      <w:proofErr w:type="spellEnd"/>
-      <w:r>
-        <w:t>»</w:t>
-      </w:r>
-      <w:r>
-        <w:fldChar w:fldCharType="end"/>
-      </w:r>
     </w:p>
     <w:p>
       <w:pPr>
@@ -1797,28 +1711,6 @@
           <w:tab w:val="clear" w:pos="9000"/>
         </w:tabs>
         <w:spacing w:line="240" w:lineRule="auto"/>
-        <w:outlineLvl w:val="3"/>
-        <w:rPr>
-          <w:rFonts w:cs="Arial"/>
-          <w:color w:val="000000"/>
-          <w:szCs w:val="24"/>
-          <w:lang w:val="en" w:eastAsia="en-GB"/>
-        </w:rPr>
-      </w:pPr>
-    </w:p>
-    <w:p>
-      <w:pPr>
-        <w:shd w:val="clear" w:color="auto" w:fill="FFFFFF"/>
-        <w:tabs>
-          <w:tab w:val="clear" w:pos="720"/>
-          <w:tab w:val="clear" w:pos="1440"/>
-          <w:tab w:val="clear" w:pos="2160"/>
-          <w:tab w:val="clear" w:pos="2880"/>
-          <w:tab w:val="clear" w:pos="4680"/>
-          <w:tab w:val="clear" w:pos="5400"/>
-          <w:tab w:val="clear" w:pos="9000"/>
-        </w:tabs>
-        <w:spacing w:line="240" w:lineRule="auto"/>
         <w:jc w:val="left"/>
         <w:outlineLvl w:val="3"/>
         <w:rPr>
@@ -1874,11 +1766,21 @@
         </w:rPr>
         <w:br/>
       </w:r>
-      <w:fldSimple w:instr=" MERGEFIELD address \* MERGEFORMAT ">
-        <w:r>
-          <w:t>«address»</w:t>
-        </w:r>
-      </w:fldSimple>
+      <w:r>
+        <w:fldChar w:fldCharType="begin"/>
+      </w:r>
+      <w:r>
+        <w:instrText xml:space="preserve"> MERGEFIELD address \* MERGEFORMAT </w:instrText>
+      </w:r>
+      <w:r>
+        <w:fldChar w:fldCharType="separate"/>
+      </w:r>
+      <w:r>
+        <w:t>«address»</w:t>
+      </w:r>
+      <w:r>
+        <w:fldChar w:fldCharType="end"/>
+      </w:r>
     </w:p>
     <w:p>
       <w:pPr>
@@ -1954,30 +1856,11 @@
           <w:lang w:val="en" w:eastAsia="en-GB"/>
         </w:rPr>
       </w:pPr>
-      <w:r>
-        <w:lastRenderedPageBreak/>
-        <w:fldChar w:fldCharType="begin"/>
-      </w:r>
-      <w:r>
-        <w:instrText xml:space="preserve"> MERGEFIELD intendedReferralDate \* MERGEFORMAT </w:instrText>
-      </w:r>
-      <w:r>
-        <w:fldChar w:fldCharType="separate"/>
-      </w:r>
-      <w:r>
-        <w:t>«</w:t>
-      </w:r>
-      <w:proofErr w:type="spellStart"/>
-      <w:r>
-        <w:t>intendedReferralDate</w:t>
-      </w:r>
-      <w:proofErr w:type="spellEnd"/>
-      <w:r>
-        <w:t>»</w:t>
-      </w:r>
-      <w:r>
-        <w:fldChar w:fldCharType="end"/>
-      </w:r>
+      <w:fldSimple w:instr=" MERGEFIELD intendedReferralDate \* MERGEFORMAT ">
+        <w:r>
+          <w:t>«intendedReferralDate»</w:t>
+        </w:r>
+      </w:fldSimple>
       <w:r>
         <w:t xml:space="preserve"> </w:t>
       </w:r>
@@ -2042,6 +1925,7 @@
           <w:bdr w:val="single" w:sz="24" w:space="0" w:color="auto"/>
           <w:lang w:val="en" w:eastAsia="en-GB"/>
         </w:rPr>
+        <w:lastRenderedPageBreak/>
         <w:fldChar w:fldCharType="begin"/>
       </w:r>
       <w:r>
@@ -2145,11 +2029,21 @@
       </w:pPr>
     </w:p>
     <w:p>
-      <w:fldSimple w:instr=" MERGEFIELD section10Details \* MERGEFORMAT ">
-        <w:r>
-          <w:t>«section10Details»</w:t>
-        </w:r>
-      </w:fldSimple>
+      <w:r>
+        <w:fldChar w:fldCharType="begin"/>
+      </w:r>
+      <w:r>
+        <w:instrText xml:space="preserve"> MERGEFIELD section10Details \* MERGEFORMAT </w:instrText>
+      </w:r>
+      <w:r>
+        <w:fldChar w:fldCharType="separate"/>
+      </w:r>
+      <w:r>
+        <w:t>«section10Details»</w:t>
+      </w:r>
+      <w:r>
+        <w:fldChar w:fldCharType="end"/>
+      </w:r>
     </w:p>
     <w:p>
       <w:pPr>
@@ -2353,11 +2247,21 @@
       </w:pPr>
     </w:p>
     <w:p>
-      <w:fldSimple w:instr=" MERGEFIELD section11Details \* MERGEFORMAT ">
-        <w:r>
-          <w:t>«section11Details»</w:t>
-        </w:r>
-      </w:fldSimple>
+      <w:r>
+        <w:fldChar w:fldCharType="begin"/>
+      </w:r>
+      <w:r>
+        <w:instrText xml:space="preserve"> MERGEFIELD section11Details \* MERGEFORMAT </w:instrText>
+      </w:r>
+      <w:r>
+        <w:fldChar w:fldCharType="separate"/>
+      </w:r>
+      <w:r>
+        <w:t>«section11Details»</w:t>
+      </w:r>
+      <w:r>
+        <w:fldChar w:fldCharType="end"/>
+      </w:r>
     </w:p>
     <w:p>
       <w:pPr>
@@ -2591,8 +2495,6 @@
         </w:rPr>
         <w:t xml:space="preserve">: </w:t>
       </w:r>
-      <w:bookmarkStart w:id="0" w:name="_GoBack"/>
-      <w:bookmarkEnd w:id="0"/>
       <w:r>
         <w:rPr>
           <w:rFonts w:cs="Arial"/>
@@ -2889,29 +2791,11 @@
       </w:r>
     </w:p>
     <w:p>
-      <w:r>
-        <w:fldChar w:fldCharType="begin"/>
-      </w:r>
-      <w:r>
-        <w:instrText xml:space="preserve"> MERGEFIELD tenantAgentAddress \* MERGEFORMAT </w:instrText>
-      </w:r>
-      <w:r>
-        <w:fldChar w:fldCharType="separate"/>
-      </w:r>
-      <w:r>
-        <w:t>«</w:t>
-      </w:r>
-      <w:proofErr w:type="spellStart"/>
-      <w:r>
-        <w:t>tenantAgentAddress</w:t>
-      </w:r>
-      <w:proofErr w:type="spellEnd"/>
-      <w:r>
-        <w:t>»</w:t>
-      </w:r>
-      <w:r>
-        <w:fldChar w:fldCharType="end"/>
-      </w:r>
+      <w:fldSimple w:instr=" MERGEFIELD tenantAgentAddress \* MERGEFORMAT ">
+        <w:r>
+          <w:t>«tenantAgentAddress»</w:t>
+        </w:r>
+      </w:fldSimple>
       <w:r>
         <w:br w:type="page"/>
       </w:r>
@@ -12690,7 +12574,7 @@
           <w:rPr>
             <w:noProof/>
           </w:rPr>
-          <w:t>2</w:t>
+          <w:t>1</w:t>
         </w:r>
         <w:r>
           <w:rPr>
@@ -17196,7 +17080,7 @@
 </file>
 
 <file path=customXml/itemProps4.xml><?xml version="1.0" encoding="utf-8"?>
-<ds:datastoreItem xmlns:ds="http://schemas.openxmlformats.org/officeDocument/2006/customXml" ds:itemID="{6DFBDB1E-1886-F240-BA5B-E95F59AD7911}">
+<ds:datastoreItem xmlns:ds="http://schemas.openxmlformats.org/officeDocument/2006/customXml" ds:itemID="{CFADA302-4D21-0947-ABEE-50FB0DD7BF97}">
   <ds:schemaRefs>
     <ds:schemaRef ds:uri="http://schemas.openxmlformats.org/officeDocument/2006/bibliography"/>
   </ds:schemaRefs>

</xml_diff>

<commit_message>
MGS-3036 non provision of documentation tweaks
</commit_message>
<xml_diff>
--- a/housing-service/src/main/resources/templates/non-provision-of-documentation.docx
+++ b/housing-service/src/main/resources/templates/non-provision-of-documentation.docx
@@ -1520,14 +1520,27 @@
         <w:spacing w:line="240" w:lineRule="auto"/>
         <w:outlineLvl w:val="3"/>
       </w:pPr>
-      <w:fldSimple w:instr=" MERGEFIELD landlordsOrAgentNamesAndAddresses \* MERGEFORMAT ">
-        <w:r>
-          <w:rPr>
-            <w:noProof/>
-          </w:rPr>
-          <w:t>«landlordsOrAgentNamesAndAddresses»</w:t>
-        </w:r>
-      </w:fldSimple>
+      <w:r>
+        <w:fldChar w:fldCharType="begin"/>
+      </w:r>
+      <w:r>
+        <w:instrText xml:space="preserve"> MERGEFIELD landlordsOrAgentNamesAndAddresses \* MERGEFORMAT </w:instrText>
+      </w:r>
+      <w:r>
+        <w:fldChar w:fldCharType="separate"/>
+      </w:r>
+      <w:r>
+        <w:rPr>
+          <w:noProof/>
+        </w:rPr>
+        <w:t>«landlordsOrAgentNamesAndAddresses»</w:t>
+      </w:r>
+      <w:r>
+        <w:rPr>
+          <w:noProof/>
+        </w:rPr>
+        <w:fldChar w:fldCharType="end"/>
+      </w:r>
     </w:p>
     <w:p>
       <w:pPr>
@@ -1657,24 +1670,12 @@
         <w:t>:</w:t>
       </w:r>
     </w:p>
-    <w:bookmarkStart w:id="0" w:name="_GoBack"/>
-    <w:bookmarkEnd w:id="0"/>
-    <w:p>
-      <w:r>
-        <w:fldChar w:fldCharType="begin"/>
-      </w:r>
-      <w:r>
-        <w:instrText xml:space="preserve"> MERGEFIELD tenantNames \* MERGEFORMAT </w:instrText>
-      </w:r>
-      <w:r>
-        <w:fldChar w:fldCharType="separate"/>
-      </w:r>
-      <w:r>
-        <w:t>«tenantNames»</w:t>
-      </w:r>
-      <w:r>
-        <w:fldChar w:fldCharType="end"/>
-      </w:r>
+    <w:p>
+      <w:fldSimple w:instr=" MERGEFIELD tenantNames \* MERGEFORMAT ">
+        <w:r>
+          <w:t>«tenantNames»</w:t>
+        </w:r>
+      </w:fldSimple>
     </w:p>
     <w:p>
       <w:pPr>
@@ -1766,21 +1767,11 @@
         </w:rPr>
         <w:br/>
       </w:r>
-      <w:r>
-        <w:fldChar w:fldCharType="begin"/>
-      </w:r>
-      <w:r>
-        <w:instrText xml:space="preserve"> MERGEFIELD address \* MERGEFORMAT </w:instrText>
-      </w:r>
-      <w:r>
-        <w:fldChar w:fldCharType="separate"/>
-      </w:r>
-      <w:r>
-        <w:t>«address»</w:t>
-      </w:r>
-      <w:r>
-        <w:fldChar w:fldCharType="end"/>
-      </w:r>
+      <w:fldSimple w:instr=" MERGEFIELD address \* MERGEFORMAT ">
+        <w:r>
+          <w:t>«address»</w:t>
+        </w:r>
+      </w:fldSimple>
     </w:p>
     <w:p>
       <w:pPr>
@@ -1856,11 +1847,21 @@
           <w:lang w:val="en" w:eastAsia="en-GB"/>
         </w:rPr>
       </w:pPr>
-      <w:fldSimple w:instr=" MERGEFIELD intendedReferralDate \* MERGEFORMAT ">
-        <w:r>
-          <w:t>«intendedReferralDate»</w:t>
-        </w:r>
-      </w:fldSimple>
+      <w:r>
+        <w:fldChar w:fldCharType="begin"/>
+      </w:r>
+      <w:r>
+        <w:instrText xml:space="preserve"> MERGEFIELD intendedReferralDate \* MERGEFORMAT </w:instrText>
+      </w:r>
+      <w:r>
+        <w:fldChar w:fldCharType="separate"/>
+      </w:r>
+      <w:r>
+        <w:t>«intendedReferralDate»</w:t>
+      </w:r>
+      <w:r>
+        <w:fldChar w:fldCharType="end"/>
+      </w:r>
       <w:r>
         <w:t xml:space="preserve"> </w:t>
       </w:r>
@@ -1926,6 +1927,16 @@
           <w:lang w:val="en" w:eastAsia="en-GB"/>
         </w:rPr>
         <w:lastRenderedPageBreak/>
+        <w:t xml:space="preserve"> </w:t>
+      </w:r>
+      <w:r>
+        <w:rPr>
+          <w:rFonts w:cs="Arial"/>
+          <w:color w:val="000000"/>
+          <w:szCs w:val="24"/>
+          <w:bdr w:val="single" w:sz="24" w:space="0" w:color="auto"/>
+          <w:lang w:val="en" w:eastAsia="en-GB"/>
+        </w:rPr>
         <w:fldChar w:fldCharType="begin"/>
       </w:r>
       <w:r>
@@ -1968,6 +1979,16 @@
           <w:lang w:val="en" w:eastAsia="en-GB"/>
         </w:rPr>
         <w:fldChar w:fldCharType="end"/>
+      </w:r>
+      <w:r>
+        <w:rPr>
+          <w:rFonts w:cs="Arial"/>
+          <w:color w:val="000000"/>
+          <w:szCs w:val="24"/>
+          <w:bdr w:val="single" w:sz="24" w:space="0" w:color="auto"/>
+          <w:lang w:val="en" w:eastAsia="en-GB"/>
+        </w:rPr>
+        <w:t xml:space="preserve"> </w:t>
       </w:r>
       <w:r>
         <w:rPr>
@@ -2029,21 +2050,11 @@
       </w:pPr>
     </w:p>
     <w:p>
-      <w:r>
-        <w:fldChar w:fldCharType="begin"/>
-      </w:r>
-      <w:r>
-        <w:instrText xml:space="preserve"> MERGEFIELD section10Details \* MERGEFORMAT </w:instrText>
-      </w:r>
-      <w:r>
-        <w:fldChar w:fldCharType="separate"/>
-      </w:r>
-      <w:r>
-        <w:t>«section10Details»</w:t>
-      </w:r>
-      <w:r>
-        <w:fldChar w:fldCharType="end"/>
-      </w:r>
+      <w:fldSimple w:instr=" MERGEFIELD section10Details \* MERGEFORMAT ">
+        <w:r>
+          <w:t>«section10Details»</w:t>
+        </w:r>
+      </w:fldSimple>
     </w:p>
     <w:p>
       <w:pPr>
@@ -2116,6 +2127,16 @@
           <w:bdr w:val="single" w:sz="24" w:space="0" w:color="auto"/>
           <w:lang w:val="en" w:eastAsia="en-GB"/>
         </w:rPr>
+        <w:t xml:space="preserve"> </w:t>
+      </w:r>
+      <w:r>
+        <w:rPr>
+          <w:rFonts w:cs="Arial"/>
+          <w:color w:val="000000"/>
+          <w:szCs w:val="24"/>
+          <w:bdr w:val="single" w:sz="24" w:space="0" w:color="auto"/>
+          <w:lang w:val="en" w:eastAsia="en-GB"/>
+        </w:rPr>
         <w:fldChar w:fldCharType="begin"/>
       </w:r>
       <w:r>
@@ -2158,6 +2179,16 @@
           <w:lang w:val="en" w:eastAsia="en-GB"/>
         </w:rPr>
         <w:fldChar w:fldCharType="end"/>
+      </w:r>
+      <w:r>
+        <w:rPr>
+          <w:rFonts w:cs="Arial"/>
+          <w:color w:val="000000"/>
+          <w:szCs w:val="24"/>
+          <w:bdr w:val="single" w:sz="24" w:space="0" w:color="auto"/>
+          <w:lang w:val="en" w:eastAsia="en-GB"/>
+        </w:rPr>
+        <w:t xml:space="preserve"> </w:t>
       </w:r>
       <w:r>
         <w:rPr>
@@ -2247,21 +2278,11 @@
       </w:pPr>
     </w:p>
     <w:p>
-      <w:r>
-        <w:fldChar w:fldCharType="begin"/>
-      </w:r>
-      <w:r>
-        <w:instrText xml:space="preserve"> MERGEFIELD section11Details \* MERGEFORMAT </w:instrText>
-      </w:r>
-      <w:r>
-        <w:fldChar w:fldCharType="separate"/>
-      </w:r>
-      <w:r>
-        <w:t>«section11Details»</w:t>
-      </w:r>
-      <w:r>
-        <w:fldChar w:fldCharType="end"/>
-      </w:r>
+      <w:fldSimple w:instr=" MERGEFIELD section11Details \* MERGEFORMAT ">
+        <w:r>
+          <w:t>«section11Details»</w:t>
+        </w:r>
+      </w:fldSimple>
     </w:p>
     <w:p>
       <w:pPr>
@@ -2338,6 +2359,16 @@
           <w:bdr w:val="single" w:sz="24" w:space="0" w:color="auto"/>
           <w:lang w:val="en" w:eastAsia="en-GB"/>
         </w:rPr>
+        <w:t xml:space="preserve"> </w:t>
+      </w:r>
+      <w:r>
+        <w:rPr>
+          <w:rFonts w:cs="Arial"/>
+          <w:color w:val="000000"/>
+          <w:szCs w:val="24"/>
+          <w:bdr w:val="single" w:sz="24" w:space="0" w:color="auto"/>
+          <w:lang w:val="en" w:eastAsia="en-GB"/>
+        </w:rPr>
         <w:fldChar w:fldCharType="begin"/>
       </w:r>
       <w:r>
@@ -2381,6 +2412,18 @@
         </w:rPr>
         <w:fldChar w:fldCharType="end"/>
       </w:r>
+      <w:r>
+        <w:rPr>
+          <w:rFonts w:cs="Arial"/>
+          <w:color w:val="000000"/>
+          <w:szCs w:val="24"/>
+          <w:bdr w:val="single" w:sz="24" w:space="0" w:color="auto"/>
+          <w:lang w:val="en" w:eastAsia="en-GB"/>
+        </w:rPr>
+        <w:t xml:space="preserve"> </w:t>
+      </w:r>
+      <w:bookmarkStart w:id="0" w:name="_GoBack"/>
+      <w:bookmarkEnd w:id="0"/>
       <w:r>
         <w:rPr>
           <w:rFonts w:cs="Arial"/>
@@ -2791,11 +2834,21 @@
       </w:r>
     </w:p>
     <w:p>
-      <w:fldSimple w:instr=" MERGEFIELD tenantAgentAddress \* MERGEFORMAT ">
-        <w:r>
-          <w:t>«tenantAgentAddress»</w:t>
-        </w:r>
-      </w:fldSimple>
+      <w:r>
+        <w:fldChar w:fldCharType="begin"/>
+      </w:r>
+      <w:r>
+        <w:instrText xml:space="preserve"> MERGEFIELD tenantAgentAddress \* MERGEFORMAT </w:instrText>
+      </w:r>
+      <w:r>
+        <w:fldChar w:fldCharType="separate"/>
+      </w:r>
+      <w:r>
+        <w:t>«tenantAgentAddress»</w:t>
+      </w:r>
+      <w:r>
+        <w:fldChar w:fldCharType="end"/>
+      </w:r>
       <w:r>
         <w:br w:type="page"/>
       </w:r>
@@ -12574,7 +12627,7 @@
           <w:rPr>
             <w:noProof/>
           </w:rPr>
-          <w:t>1</w:t>
+          <w:t>3</w:t>
         </w:r>
         <w:r>
           <w:rPr>
@@ -17080,7 +17133,7 @@
 </file>
 
 <file path=customXml/itemProps4.xml><?xml version="1.0" encoding="utf-8"?>
-<ds:datastoreItem xmlns:ds="http://schemas.openxmlformats.org/officeDocument/2006/customXml" ds:itemID="{CFADA302-4D21-0947-ABEE-50FB0DD7BF97}">
+<ds:datastoreItem xmlns:ds="http://schemas.openxmlformats.org/officeDocument/2006/customXml" ds:itemID="{84FBCB8A-EA40-AC47-8077-B1B33B104C95}">
   <ds:schemaRefs>
     <ds:schemaRef ds:uri="http://schemas.openxmlformats.org/officeDocument/2006/bibliography"/>
   </ds:schemaRefs>

</xml_diff>

<commit_message>
MGS-3036 non provision of documentation: improve appearance of checkboxes
</commit_message>
<xml_diff>
--- a/housing-service/src/main/resources/templates/non-provision-of-documentation.docx
+++ b/housing-service/src/main/resources/templates/non-provision-of-documentation.docx
@@ -1520,27 +1520,14 @@
         <w:spacing w:line="240" w:lineRule="auto"/>
         <w:outlineLvl w:val="3"/>
       </w:pPr>
-      <w:r>
-        <w:fldChar w:fldCharType="begin"/>
-      </w:r>
-      <w:r>
-        <w:instrText xml:space="preserve"> MERGEFIELD landlordsOrAgentNamesAndAddresses \* MERGEFORMAT </w:instrText>
-      </w:r>
-      <w:r>
-        <w:fldChar w:fldCharType="separate"/>
-      </w:r>
-      <w:r>
-        <w:rPr>
-          <w:noProof/>
-        </w:rPr>
-        <w:t>«landlordsOrAgentNamesAndAddresses»</w:t>
-      </w:r>
-      <w:r>
-        <w:rPr>
-          <w:noProof/>
-        </w:rPr>
-        <w:fldChar w:fldCharType="end"/>
-      </w:r>
+      <w:fldSimple w:instr=" MERGEFIELD landlordsOrAgentNamesAndAddresses \* MERGEFORMAT ">
+        <w:r>
+          <w:rPr>
+            <w:noProof/>
+          </w:rPr>
+          <w:t>«landlordsOrAgentNamesAndAddresses»</w:t>
+        </w:r>
+      </w:fldSimple>
     </w:p>
     <w:p>
       <w:pPr>
@@ -1671,11 +1658,29 @@
       </w:r>
     </w:p>
     <w:p>
-      <w:fldSimple w:instr=" MERGEFIELD tenantNames \* MERGEFORMAT ">
-        <w:r>
-          <w:t>«tenantNames»</w:t>
-        </w:r>
-      </w:fldSimple>
+      <w:r>
+        <w:fldChar w:fldCharType="begin"/>
+      </w:r>
+      <w:r>
+        <w:instrText xml:space="preserve"> MERGEFIELD tenantNames \* MERGEFORMAT </w:instrText>
+      </w:r>
+      <w:r>
+        <w:fldChar w:fldCharType="separate"/>
+      </w:r>
+      <w:r>
+        <w:t>«</w:t>
+      </w:r>
+      <w:proofErr w:type="spellStart"/>
+      <w:r>
+        <w:t>tenantNames</w:t>
+      </w:r>
+      <w:proofErr w:type="spellEnd"/>
+      <w:r>
+        <w:t>»</w:t>
+      </w:r>
+      <w:r>
+        <w:fldChar w:fldCharType="end"/>
+      </w:r>
     </w:p>
     <w:p>
       <w:pPr>
@@ -1767,11 +1772,21 @@
         </w:rPr>
         <w:br/>
       </w:r>
-      <w:fldSimple w:instr=" MERGEFIELD address \* MERGEFORMAT ">
-        <w:r>
-          <w:t>«address»</w:t>
-        </w:r>
-      </w:fldSimple>
+      <w:r>
+        <w:fldChar w:fldCharType="begin"/>
+      </w:r>
+      <w:r>
+        <w:instrText xml:space="preserve"> MERGEFIELD address \* MERGEFORMAT </w:instrText>
+      </w:r>
+      <w:r>
+        <w:fldChar w:fldCharType="separate"/>
+      </w:r>
+      <w:r>
+        <w:t>«address»</w:t>
+      </w:r>
+      <w:r>
+        <w:fldChar w:fldCharType="end"/>
+      </w:r>
     </w:p>
     <w:p>
       <w:pPr>
@@ -1847,22 +1862,306 @@
           <w:lang w:val="en" w:eastAsia="en-GB"/>
         </w:rPr>
       </w:pPr>
-      <w:r>
+      <w:fldSimple w:instr=" MERGEFIELD intendedReferralDate \* MERGEFORMAT ">
+        <w:r>
+          <w:t>«intendedReferralDate»</w:t>
+        </w:r>
+      </w:fldSimple>
+      <w:r>
+        <w:t xml:space="preserve"> </w:t>
+      </w:r>
+      <w:r>
+        <w:rPr>
+          <w:rFonts w:cs="Arial"/>
+          <w:color w:val="000000"/>
+          <w:szCs w:val="24"/>
+          <w:lang w:val="en" w:eastAsia="en-GB"/>
+        </w:rPr>
+        <w:t>for:</w:t>
+      </w:r>
+    </w:p>
+    <w:p>
+      <w:pPr>
+        <w:shd w:val="clear" w:color="auto" w:fill="FFFFFF"/>
+        <w:tabs>
+          <w:tab w:val="clear" w:pos="720"/>
+          <w:tab w:val="clear" w:pos="1440"/>
+          <w:tab w:val="clear" w:pos="2160"/>
+          <w:tab w:val="clear" w:pos="2880"/>
+          <w:tab w:val="clear" w:pos="4680"/>
+          <w:tab w:val="clear" w:pos="5400"/>
+          <w:tab w:val="clear" w:pos="9000"/>
+        </w:tabs>
+        <w:spacing w:line="240" w:lineRule="auto"/>
+        <w:jc w:val="left"/>
+        <w:rPr>
+          <w:rFonts w:cs="Arial"/>
+          <w:color w:val="000000"/>
+          <w:szCs w:val="24"/>
+          <w:lang w:val="en" w:eastAsia="en-GB"/>
+        </w:rPr>
+      </w:pPr>
+      <w:r>
+        <w:rPr>
+          <w:rFonts w:ascii="Courier" w:hAnsi="Courier" w:cs="Arial"/>
+          <w:color w:val="000000"/>
+          <w:spacing w:val="-40"/>
+          <w:szCs w:val="24"/>
+          <w:bdr w:val="single" w:sz="24" w:space="0" w:color="auto"/>
+          <w:lang w:val="en" w:eastAsia="en-GB"/>
+        </w:rPr>
+        <w:lastRenderedPageBreak/>
         <w:fldChar w:fldCharType="begin"/>
       </w:r>
       <w:r>
-        <w:instrText xml:space="preserve"> MERGEFIELD intendedReferralDate \* MERGEFORMAT </w:instrText>
-      </w:r>
-      <w:r>
+        <w:rPr>
+          <w:rFonts w:ascii="Courier" w:hAnsi="Courier" w:cs="Arial"/>
+          <w:color w:val="000000"/>
+          <w:spacing w:val="-40"/>
+          <w:szCs w:val="24"/>
+          <w:bdr w:val="single" w:sz="24" w:space="0" w:color="auto"/>
+          <w:lang w:val="en" w:eastAsia="en-GB"/>
+        </w:rPr>
+        <w:instrText xml:space="preserve"> MERGEFIELD section10Failure \* MERGEFORMAT </w:instrText>
+      </w:r>
+      <w:r>
+        <w:rPr>
+          <w:rFonts w:ascii="Courier" w:hAnsi="Courier" w:cs="Arial"/>
+          <w:color w:val="000000"/>
+          <w:spacing w:val="-40"/>
+          <w:szCs w:val="24"/>
+          <w:bdr w:val="single" w:sz="24" w:space="0" w:color="auto"/>
+          <w:lang w:val="en" w:eastAsia="en-GB"/>
+        </w:rPr>
         <w:fldChar w:fldCharType="separate"/>
       </w:r>
       <w:r>
-        <w:t>«intendedReferralDate»</w:t>
-      </w:r>
-      <w:r>
+        <w:rPr>
+          <w:rFonts w:ascii="Courier" w:hAnsi="Courier" w:cs="Arial"/>
+          <w:noProof/>
+          <w:color w:val="000000"/>
+          <w:spacing w:val="-40"/>
+          <w:szCs w:val="24"/>
+          <w:bdr w:val="single" w:sz="24" w:space="0" w:color="auto"/>
+          <w:lang w:val="en" w:eastAsia="en-GB"/>
+        </w:rPr>
+        <w:t>«section10Failure»</w:t>
+      </w:r>
+      <w:r>
+        <w:rPr>
+          <w:rFonts w:ascii="Courier" w:hAnsi="Courier" w:cs="Arial"/>
+          <w:color w:val="000000"/>
+          <w:spacing w:val="-40"/>
+          <w:szCs w:val="24"/>
+          <w:bdr w:val="single" w:sz="24" w:space="0" w:color="auto"/>
+          <w:lang w:val="en" w:eastAsia="en-GB"/>
+        </w:rPr>
         <w:fldChar w:fldCharType="end"/>
       </w:r>
       <w:r>
+        <w:rPr>
+          <w:rFonts w:cs="Arial"/>
+          <w:color w:val="000000"/>
+          <w:szCs w:val="24"/>
+          <w:lang w:val="en" w:eastAsia="en-GB"/>
+        </w:rPr>
+        <w:t xml:space="preserve">  </w:t>
+      </w:r>
+      <w:r>
+        <w:rPr>
+          <w:rFonts w:cs="Arial"/>
+          <w:color w:val="000000"/>
+          <w:szCs w:val="24"/>
+          <w:lang w:val="en" w:eastAsia="en-GB"/>
+        </w:rPr>
+        <w:t xml:space="preserve">Failure to </w:t>
+      </w:r>
+      <w:r>
+        <w:rPr>
+          <w:rFonts w:cs="Arial"/>
+          <w:color w:val="000000"/>
+          <w:szCs w:val="24"/>
+          <w:lang w:val="en" w:eastAsia="en-GB"/>
+        </w:rPr>
+        <w:t xml:space="preserve">give </w:t>
+      </w:r>
+      <w:r>
+        <w:rPr>
+          <w:rFonts w:cs="Arial"/>
+          <w:color w:val="000000"/>
+          <w:szCs w:val="24"/>
+          <w:lang w:val="en" w:eastAsia="en-GB"/>
+        </w:rPr>
+        <w:t xml:space="preserve">me all the written terms of my tenancy under section 10 of the Act. </w:t>
+      </w:r>
+    </w:p>
+    <w:p>
+      <w:pPr>
+        <w:shd w:val="clear" w:color="auto" w:fill="FFFFFF"/>
+        <w:tabs>
+          <w:tab w:val="clear" w:pos="720"/>
+          <w:tab w:val="clear" w:pos="1440"/>
+          <w:tab w:val="clear" w:pos="2160"/>
+          <w:tab w:val="clear" w:pos="2880"/>
+          <w:tab w:val="clear" w:pos="4680"/>
+          <w:tab w:val="clear" w:pos="5400"/>
+          <w:tab w:val="clear" w:pos="9000"/>
+        </w:tabs>
+        <w:spacing w:line="240" w:lineRule="auto"/>
+        <w:outlineLvl w:val="3"/>
+        <w:rPr>
+          <w:rFonts w:cs="Arial"/>
+          <w:color w:val="000000"/>
+          <w:szCs w:val="24"/>
+          <w:lang w:val="en" w:eastAsia="en-GB"/>
+        </w:rPr>
+      </w:pPr>
+    </w:p>
+    <w:p>
+      <w:r>
+        <w:fldChar w:fldCharType="begin"/>
+      </w:r>
+      <w:r>
+        <w:instrText xml:space="preserve"> MERGEFIELD section10Details \* MERGEFORMAT </w:instrText>
+      </w:r>
+      <w:r>
+        <w:fldChar w:fldCharType="separate"/>
+      </w:r>
+      <w:r>
+        <w:t>«section10Details»</w:t>
+      </w:r>
+      <w:r>
+        <w:fldChar w:fldCharType="end"/>
+      </w:r>
+    </w:p>
+    <w:p>
+      <w:pPr>
+        <w:shd w:val="clear" w:color="auto" w:fill="FFFFFF"/>
+        <w:tabs>
+          <w:tab w:val="clear" w:pos="720"/>
+          <w:tab w:val="clear" w:pos="1440"/>
+          <w:tab w:val="clear" w:pos="2160"/>
+          <w:tab w:val="clear" w:pos="2880"/>
+          <w:tab w:val="clear" w:pos="4680"/>
+          <w:tab w:val="clear" w:pos="5400"/>
+          <w:tab w:val="clear" w:pos="9000"/>
+        </w:tabs>
+        <w:spacing w:line="240" w:lineRule="auto"/>
+        <w:outlineLvl w:val="3"/>
+        <w:rPr>
+          <w:rFonts w:cs="Arial"/>
+          <w:color w:val="000000"/>
+          <w:szCs w:val="24"/>
+          <w:lang w:val="en" w:eastAsia="en-GB"/>
+        </w:rPr>
+      </w:pPr>
+      <w:bookmarkStart w:id="0" w:name="_GoBack"/>
+      <w:bookmarkEnd w:id="0"/>
+    </w:p>
+    <w:p>
+      <w:pPr>
+        <w:shd w:val="clear" w:color="auto" w:fill="FFFFFF"/>
+        <w:tabs>
+          <w:tab w:val="clear" w:pos="720"/>
+          <w:tab w:val="clear" w:pos="1440"/>
+          <w:tab w:val="clear" w:pos="2160"/>
+          <w:tab w:val="clear" w:pos="2880"/>
+          <w:tab w:val="clear" w:pos="4680"/>
+          <w:tab w:val="clear" w:pos="5400"/>
+          <w:tab w:val="clear" w:pos="9000"/>
+        </w:tabs>
+        <w:spacing w:line="240" w:lineRule="auto"/>
+        <w:rPr>
+          <w:rFonts w:cs="Arial"/>
+          <w:color w:val="000000"/>
+          <w:szCs w:val="24"/>
+          <w:lang w:val="en" w:eastAsia="en-GB"/>
+        </w:rPr>
+      </w:pPr>
+    </w:p>
+    <w:p>
+      <w:pPr>
+        <w:shd w:val="clear" w:color="auto" w:fill="FFFFFF"/>
+        <w:tabs>
+          <w:tab w:val="clear" w:pos="720"/>
+          <w:tab w:val="clear" w:pos="1440"/>
+          <w:tab w:val="clear" w:pos="2160"/>
+          <w:tab w:val="clear" w:pos="2880"/>
+          <w:tab w:val="clear" w:pos="4680"/>
+          <w:tab w:val="clear" w:pos="5400"/>
+          <w:tab w:val="clear" w:pos="9000"/>
+        </w:tabs>
+        <w:spacing w:line="240" w:lineRule="auto"/>
+        <w:rPr>
+          <w:rFonts w:cs="Arial"/>
+          <w:color w:val="000000"/>
+          <w:szCs w:val="24"/>
+          <w:lang w:val="en" w:eastAsia="en-GB"/>
+        </w:rPr>
+      </w:pPr>
+      <w:r>
+        <w:rPr>
+          <w:rFonts w:ascii="Courier" w:hAnsi="Courier" w:cs="Arial"/>
+          <w:color w:val="000000"/>
+          <w:spacing w:val="-40"/>
+          <w:szCs w:val="24"/>
+          <w:bdr w:val="single" w:sz="24" w:space="0" w:color="auto"/>
+          <w:lang w:val="en" w:eastAsia="en-GB"/>
+        </w:rPr>
+        <w:fldChar w:fldCharType="begin"/>
+      </w:r>
+      <w:r>
+        <w:rPr>
+          <w:rFonts w:ascii="Courier" w:hAnsi="Courier" w:cs="Arial"/>
+          <w:color w:val="000000"/>
+          <w:spacing w:val="-40"/>
+          <w:szCs w:val="24"/>
+          <w:bdr w:val="single" w:sz="24" w:space="0" w:color="auto"/>
+          <w:lang w:val="en" w:eastAsia="en-GB"/>
+        </w:rPr>
+        <w:instrText xml:space="preserve"> MERGEFIELD section11Failure \* MERGEFORMAT </w:instrText>
+      </w:r>
+      <w:r>
+        <w:rPr>
+          <w:rFonts w:ascii="Courier" w:hAnsi="Courier" w:cs="Arial"/>
+          <w:color w:val="000000"/>
+          <w:spacing w:val="-40"/>
+          <w:szCs w:val="24"/>
+          <w:bdr w:val="single" w:sz="24" w:space="0" w:color="auto"/>
+          <w:lang w:val="en" w:eastAsia="en-GB"/>
+        </w:rPr>
+        <w:fldChar w:fldCharType="separate"/>
+      </w:r>
+      <w:r>
+        <w:rPr>
+          <w:rFonts w:ascii="Courier" w:hAnsi="Courier" w:cs="Arial"/>
+          <w:noProof/>
+          <w:color w:val="000000"/>
+          <w:spacing w:val="-40"/>
+          <w:szCs w:val="24"/>
+          <w:bdr w:val="single" w:sz="24" w:space="0" w:color="auto"/>
+          <w:lang w:val="en" w:eastAsia="en-GB"/>
+        </w:rPr>
+        <w:t>«section11Failure»</w:t>
+      </w:r>
+      <w:r>
+        <w:rPr>
+          <w:rFonts w:ascii="Courier" w:hAnsi="Courier" w:cs="Arial"/>
+          <w:color w:val="000000"/>
+          <w:spacing w:val="-40"/>
+          <w:szCs w:val="24"/>
+          <w:bdr w:val="single" w:sz="24" w:space="0" w:color="auto"/>
+          <w:lang w:val="en" w:eastAsia="en-GB"/>
+        </w:rPr>
+        <w:fldChar w:fldCharType="end"/>
+      </w:r>
+      <w:r>
+        <w:rPr>
+          <w:rFonts w:cs="Arial"/>
+          <w:color w:val="000000"/>
+          <w:szCs w:val="24"/>
+          <w:lang w:val="en" w:eastAsia="en-GB"/>
+        </w:rPr>
         <w:t xml:space="preserve"> </w:t>
       </w:r>
       <w:r>
@@ -1872,8 +2171,117 @@
           <w:szCs w:val="24"/>
           <w:lang w:val="en" w:eastAsia="en-GB"/>
         </w:rPr>
-        <w:t>for:</w:t>
-      </w:r>
+        <w:t xml:space="preserve">Failure to </w:t>
+      </w:r>
+      <w:r>
+        <w:rPr>
+          <w:rFonts w:cs="Arial"/>
+          <w:color w:val="000000"/>
+          <w:szCs w:val="24"/>
+          <w:lang w:val="en" w:eastAsia="en-GB"/>
+        </w:rPr>
+        <w:t xml:space="preserve">give </w:t>
+      </w:r>
+      <w:r>
+        <w:rPr>
+          <w:rFonts w:cs="Arial"/>
+          <w:color w:val="000000"/>
+          <w:szCs w:val="24"/>
+          <w:lang w:val="en" w:eastAsia="en-GB"/>
+        </w:rPr>
+        <w:t>me the</w:t>
+      </w:r>
+      <w:r>
+        <w:rPr>
+          <w:rFonts w:cs="Arial"/>
+          <w:color w:val="000000"/>
+          <w:szCs w:val="24"/>
+          <w:lang w:val="en" w:eastAsia="en-GB"/>
+        </w:rPr>
+        <w:t xml:space="preserve"> following</w:t>
+      </w:r>
+      <w:r>
+        <w:rPr>
+          <w:rFonts w:cs="Arial"/>
+          <w:color w:val="000000"/>
+          <w:szCs w:val="24"/>
+          <w:lang w:val="en" w:eastAsia="en-GB"/>
+        </w:rPr>
+        <w:t xml:space="preserve"> information specified in the regulations under section 11 of the Act</w:t>
+      </w:r>
+      <w:r>
+        <w:rPr>
+          <w:rFonts w:cs="Arial"/>
+          <w:color w:val="000000"/>
+          <w:szCs w:val="24"/>
+          <w:lang w:val="en" w:eastAsia="en-GB"/>
+        </w:rPr>
+        <w:t>:</w:t>
+      </w:r>
+    </w:p>
+    <w:p>
+      <w:pPr>
+        <w:shd w:val="clear" w:color="auto" w:fill="FFFFFF"/>
+        <w:tabs>
+          <w:tab w:val="clear" w:pos="720"/>
+          <w:tab w:val="clear" w:pos="1440"/>
+          <w:tab w:val="clear" w:pos="2160"/>
+          <w:tab w:val="clear" w:pos="2880"/>
+          <w:tab w:val="clear" w:pos="4680"/>
+          <w:tab w:val="clear" w:pos="5400"/>
+          <w:tab w:val="clear" w:pos="9000"/>
+        </w:tabs>
+        <w:spacing w:line="240" w:lineRule="auto"/>
+        <w:ind w:left="709"/>
+        <w:outlineLvl w:val="3"/>
+        <w:rPr>
+          <w:rFonts w:cs="Arial"/>
+          <w:color w:val="000000"/>
+          <w:szCs w:val="24"/>
+          <w:lang w:val="en" w:eastAsia="en-GB"/>
+        </w:rPr>
+      </w:pPr>
+    </w:p>
+    <w:p>
+      <w:r>
+        <w:fldChar w:fldCharType="begin"/>
+      </w:r>
+      <w:r>
+        <w:instrText xml:space="preserve"> MERGEFIELD section11Details \* MERGEFORMAT </w:instrText>
+      </w:r>
+      <w:r>
+        <w:fldChar w:fldCharType="separate"/>
+      </w:r>
+      <w:r>
+        <w:t>«section11Details»</w:t>
+      </w:r>
+      <w:r>
+        <w:fldChar w:fldCharType="end"/>
+      </w:r>
+    </w:p>
+    <w:p>
+      <w:pPr>
+        <w:shd w:val="clear" w:color="auto" w:fill="FFFFFF"/>
+        <w:tabs>
+          <w:tab w:val="clear" w:pos="720"/>
+          <w:tab w:val="clear" w:pos="1440"/>
+          <w:tab w:val="clear" w:pos="2160"/>
+          <w:tab w:val="clear" w:pos="2880"/>
+          <w:tab w:val="clear" w:pos="4680"/>
+          <w:tab w:val="clear" w:pos="5400"/>
+          <w:tab w:val="clear" w:pos="9000"/>
+        </w:tabs>
+        <w:spacing w:line="240" w:lineRule="auto"/>
+        <w:jc w:val="left"/>
+        <w:outlineLvl w:val="3"/>
+        <w:rPr>
+          <w:rFonts w:cs="Arial"/>
+          <w:color w:val="000000"/>
+          <w:szCs w:val="24"/>
+          <w:shd w:val="clear" w:color="auto" w:fill="F2F2F2" w:themeFill="background1" w:themeFillShade="F2"/>
+          <w:lang w:val="en" w:eastAsia="en-GB"/>
+        </w:rPr>
+      </w:pPr>
     </w:p>
     <w:p>
       <w:pPr>
@@ -1909,75 +2317,69 @@
           <w:tab w:val="clear" w:pos="5400"/>
           <w:tab w:val="clear" w:pos="9000"/>
         </w:tabs>
-        <w:spacing w:line="240" w:lineRule="auto"/>
-        <w:jc w:val="left"/>
-        <w:rPr>
-          <w:rFonts w:cs="Arial"/>
-          <w:color w:val="000000"/>
-          <w:szCs w:val="24"/>
-          <w:lang w:val="en" w:eastAsia="en-GB"/>
-        </w:rPr>
-      </w:pPr>
-      <w:r>
-        <w:rPr>
-          <w:rFonts w:cs="Arial"/>
-          <w:color w:val="000000"/>
+        <w:spacing w:after="120" w:line="240" w:lineRule="auto"/>
+        <w:outlineLvl w:val="3"/>
+        <w:rPr>
+          <w:rFonts w:cs="Arial"/>
+          <w:color w:val="000000"/>
+          <w:szCs w:val="24"/>
+          <w:lang w:val="en" w:eastAsia="en-GB"/>
+        </w:rPr>
+      </w:pPr>
+      <w:r>
+        <w:rPr>
+          <w:rFonts w:ascii="Courier" w:hAnsi="Courier" w:cs="Arial"/>
+          <w:color w:val="000000"/>
+          <w:spacing w:val="-40"/>
           <w:szCs w:val="24"/>
           <w:bdr w:val="single" w:sz="24" w:space="0" w:color="auto"/>
           <w:lang w:val="en" w:eastAsia="en-GB"/>
         </w:rPr>
-        <w:lastRenderedPageBreak/>
-        <w:t xml:space="preserve"> </w:t>
-      </w:r>
-      <w:r>
-        <w:rPr>
-          <w:rFonts w:cs="Arial"/>
-          <w:color w:val="000000"/>
+        <w:fldChar w:fldCharType="begin"/>
+      </w:r>
+      <w:r>
+        <w:rPr>
+          <w:rFonts w:ascii="Courier" w:hAnsi="Courier" w:cs="Arial"/>
+          <w:color w:val="000000"/>
+          <w:spacing w:val="-40"/>
           <w:szCs w:val="24"/>
           <w:bdr w:val="single" w:sz="24" w:space="0" w:color="auto"/>
           <w:lang w:val="en" w:eastAsia="en-GB"/>
         </w:rPr>
-        <w:fldChar w:fldCharType="begin"/>
-      </w:r>
-      <w:r>
-        <w:rPr>
-          <w:rFonts w:cs="Arial"/>
-          <w:color w:val="000000"/>
+        <w:instrText xml:space="preserve"> MERGEFIELD section16Failure \* MERGEFORMAT </w:instrText>
+      </w:r>
+      <w:r>
+        <w:rPr>
+          <w:rFonts w:ascii="Courier" w:hAnsi="Courier" w:cs="Arial"/>
+          <w:color w:val="000000"/>
+          <w:spacing w:val="-40"/>
           <w:szCs w:val="24"/>
           <w:bdr w:val="single" w:sz="24" w:space="0" w:color="auto"/>
           <w:lang w:val="en" w:eastAsia="en-GB"/>
         </w:rPr>
-        <w:instrText xml:space="preserve"> MERGEFIELD section10Failure \* MERGEFORMAT </w:instrText>
-      </w:r>
-      <w:r>
-        <w:rPr>
-          <w:rFonts w:cs="Arial"/>
-          <w:color w:val="000000"/>
+        <w:fldChar w:fldCharType="separate"/>
+      </w:r>
+      <w:r>
+        <w:rPr>
+          <w:rFonts w:ascii="Courier" w:hAnsi="Courier" w:cs="Arial"/>
+          <w:noProof/>
+          <w:color w:val="000000"/>
+          <w:spacing w:val="-40"/>
           <w:szCs w:val="24"/>
           <w:bdr w:val="single" w:sz="24" w:space="0" w:color="auto"/>
           <w:lang w:val="en" w:eastAsia="en-GB"/>
         </w:rPr>
-        <w:fldChar w:fldCharType="separate"/>
-      </w:r>
-      <w:r>
-        <w:rPr>
-          <w:rFonts w:cs="Arial"/>
-          <w:noProof/>
-          <w:color w:val="000000"/>
+        <w:t>«section16Failure»</w:t>
+      </w:r>
+      <w:r>
+        <w:rPr>
+          <w:rFonts w:ascii="Courier" w:hAnsi="Courier" w:cs="Arial"/>
+          <w:color w:val="000000"/>
+          <w:spacing w:val="-40"/>
           <w:szCs w:val="24"/>
           <w:bdr w:val="single" w:sz="24" w:space="0" w:color="auto"/>
           <w:lang w:val="en" w:eastAsia="en-GB"/>
         </w:rPr>
-        <w:t>«section10Failure»</w:t>
-      </w:r>
-      <w:r>
-        <w:rPr>
-          <w:rFonts w:cs="Arial"/>
-          <w:color w:val="000000"/>
-          <w:szCs w:val="24"/>
-          <w:bdr w:val="single" w:sz="24" w:space="0" w:color="auto"/>
-          <w:lang w:val="en" w:eastAsia="en-GB"/>
-        </w:rPr>
         <w:fldChar w:fldCharType="end"/>
       </w:r>
       <w:r>
@@ -1985,16 +2387,6 @@
           <w:rFonts w:cs="Arial"/>
           <w:color w:val="000000"/>
           <w:szCs w:val="24"/>
-          <w:bdr w:val="single" w:sz="24" w:space="0" w:color="auto"/>
-          <w:lang w:val="en" w:eastAsia="en-GB"/>
-        </w:rPr>
-        <w:t xml:space="preserve"> </w:t>
-      </w:r>
-      <w:r>
-        <w:rPr>
-          <w:rFonts w:cs="Arial"/>
-          <w:color w:val="000000"/>
-          <w:szCs w:val="24"/>
           <w:lang w:val="en" w:eastAsia="en-GB"/>
         </w:rPr>
         <w:t xml:space="preserve">  </w:t>
@@ -2006,307 +2398,17 @@
           <w:szCs w:val="24"/>
           <w:lang w:val="en" w:eastAsia="en-GB"/>
         </w:rPr>
-        <w:t xml:space="preserve">Failure to </w:t>
-      </w:r>
-      <w:r>
-        <w:rPr>
-          <w:rFonts w:cs="Arial"/>
-          <w:color w:val="000000"/>
-          <w:szCs w:val="24"/>
-          <w:lang w:val="en" w:eastAsia="en-GB"/>
-        </w:rPr>
-        <w:t xml:space="preserve">give </w:t>
-      </w:r>
-      <w:r>
-        <w:rPr>
-          <w:rFonts w:cs="Arial"/>
-          <w:color w:val="000000"/>
-          <w:szCs w:val="24"/>
-          <w:lang w:val="en" w:eastAsia="en-GB"/>
-        </w:rPr>
-        <w:t xml:space="preserve">me all the written terms of my tenancy under section 10 of the Act. </w:t>
-      </w:r>
-    </w:p>
-    <w:p>
-      <w:pPr>
-        <w:shd w:val="clear" w:color="auto" w:fill="FFFFFF"/>
-        <w:tabs>
-          <w:tab w:val="clear" w:pos="720"/>
-          <w:tab w:val="clear" w:pos="1440"/>
-          <w:tab w:val="clear" w:pos="2160"/>
-          <w:tab w:val="clear" w:pos="2880"/>
-          <w:tab w:val="clear" w:pos="4680"/>
-          <w:tab w:val="clear" w:pos="5400"/>
-          <w:tab w:val="clear" w:pos="9000"/>
-        </w:tabs>
-        <w:spacing w:line="240" w:lineRule="auto"/>
-        <w:outlineLvl w:val="3"/>
-        <w:rPr>
-          <w:rFonts w:cs="Arial"/>
-          <w:color w:val="000000"/>
-          <w:szCs w:val="24"/>
-          <w:lang w:val="en" w:eastAsia="en-GB"/>
-        </w:rPr>
-      </w:pPr>
-    </w:p>
-    <w:p>
-      <w:fldSimple w:instr=" MERGEFIELD section10Details \* MERGEFORMAT ">
-        <w:r>
-          <w:t>«section10Details»</w:t>
-        </w:r>
-      </w:fldSimple>
-    </w:p>
-    <w:p>
-      <w:pPr>
-        <w:shd w:val="clear" w:color="auto" w:fill="FFFFFF"/>
-        <w:tabs>
-          <w:tab w:val="clear" w:pos="720"/>
-          <w:tab w:val="clear" w:pos="1440"/>
-          <w:tab w:val="clear" w:pos="2160"/>
-          <w:tab w:val="clear" w:pos="2880"/>
-          <w:tab w:val="clear" w:pos="4680"/>
-          <w:tab w:val="clear" w:pos="5400"/>
-          <w:tab w:val="clear" w:pos="9000"/>
-        </w:tabs>
-        <w:spacing w:line="240" w:lineRule="auto"/>
-        <w:outlineLvl w:val="3"/>
-        <w:rPr>
-          <w:rFonts w:cs="Arial"/>
-          <w:color w:val="000000"/>
-          <w:szCs w:val="24"/>
-          <w:lang w:val="en" w:eastAsia="en-GB"/>
-        </w:rPr>
-      </w:pPr>
-    </w:p>
-    <w:p>
-      <w:pPr>
-        <w:shd w:val="clear" w:color="auto" w:fill="FFFFFF"/>
-        <w:tabs>
-          <w:tab w:val="clear" w:pos="720"/>
-          <w:tab w:val="clear" w:pos="1440"/>
-          <w:tab w:val="clear" w:pos="2160"/>
-          <w:tab w:val="clear" w:pos="2880"/>
-          <w:tab w:val="clear" w:pos="4680"/>
-          <w:tab w:val="clear" w:pos="5400"/>
-          <w:tab w:val="clear" w:pos="9000"/>
-        </w:tabs>
-        <w:spacing w:line="240" w:lineRule="auto"/>
-        <w:rPr>
-          <w:rFonts w:cs="Arial"/>
-          <w:color w:val="000000"/>
-          <w:szCs w:val="24"/>
-          <w:lang w:val="en" w:eastAsia="en-GB"/>
-        </w:rPr>
-      </w:pPr>
-    </w:p>
-    <w:p>
-      <w:pPr>
-        <w:shd w:val="clear" w:color="auto" w:fill="FFFFFF"/>
-        <w:tabs>
-          <w:tab w:val="clear" w:pos="720"/>
-          <w:tab w:val="clear" w:pos="1440"/>
-          <w:tab w:val="clear" w:pos="2160"/>
-          <w:tab w:val="clear" w:pos="2880"/>
-          <w:tab w:val="clear" w:pos="4680"/>
-          <w:tab w:val="clear" w:pos="5400"/>
-          <w:tab w:val="clear" w:pos="9000"/>
-        </w:tabs>
-        <w:spacing w:line="240" w:lineRule="auto"/>
-        <w:rPr>
-          <w:rFonts w:cs="Arial"/>
-          <w:color w:val="000000"/>
-          <w:szCs w:val="24"/>
-          <w:lang w:val="en" w:eastAsia="en-GB"/>
-        </w:rPr>
-      </w:pPr>
-      <w:r>
-        <w:rPr>
-          <w:rFonts w:cs="Arial"/>
-          <w:color w:val="000000"/>
-          <w:szCs w:val="24"/>
-          <w:bdr w:val="single" w:sz="24" w:space="0" w:color="auto"/>
-          <w:lang w:val="en" w:eastAsia="en-GB"/>
-        </w:rPr>
-        <w:t xml:space="preserve"> </w:t>
-      </w:r>
-      <w:r>
-        <w:rPr>
-          <w:rFonts w:cs="Arial"/>
-          <w:color w:val="000000"/>
-          <w:szCs w:val="24"/>
-          <w:bdr w:val="single" w:sz="24" w:space="0" w:color="auto"/>
-          <w:lang w:val="en" w:eastAsia="en-GB"/>
-        </w:rPr>
-        <w:fldChar w:fldCharType="begin"/>
-      </w:r>
-      <w:r>
-        <w:rPr>
-          <w:rFonts w:cs="Arial"/>
-          <w:color w:val="000000"/>
-          <w:szCs w:val="24"/>
-          <w:bdr w:val="single" w:sz="24" w:space="0" w:color="auto"/>
-          <w:lang w:val="en" w:eastAsia="en-GB"/>
-        </w:rPr>
-        <w:instrText xml:space="preserve"> MERGEFIELD section11Failure \* MERGEFORMAT </w:instrText>
-      </w:r>
-      <w:r>
-        <w:rPr>
-          <w:rFonts w:cs="Arial"/>
-          <w:color w:val="000000"/>
-          <w:szCs w:val="24"/>
-          <w:bdr w:val="single" w:sz="24" w:space="0" w:color="auto"/>
-          <w:lang w:val="en" w:eastAsia="en-GB"/>
-        </w:rPr>
-        <w:fldChar w:fldCharType="separate"/>
-      </w:r>
-      <w:r>
-        <w:rPr>
-          <w:rFonts w:cs="Arial"/>
-          <w:noProof/>
-          <w:color w:val="000000"/>
-          <w:szCs w:val="24"/>
-          <w:bdr w:val="single" w:sz="24" w:space="0" w:color="auto"/>
-          <w:lang w:val="en" w:eastAsia="en-GB"/>
-        </w:rPr>
-        <w:t>«section11Failure»</w:t>
-      </w:r>
-      <w:r>
-        <w:rPr>
-          <w:rFonts w:cs="Arial"/>
-          <w:color w:val="000000"/>
-          <w:szCs w:val="24"/>
-          <w:bdr w:val="single" w:sz="24" w:space="0" w:color="auto"/>
-          <w:lang w:val="en" w:eastAsia="en-GB"/>
-        </w:rPr>
-        <w:fldChar w:fldCharType="end"/>
-      </w:r>
-      <w:r>
-        <w:rPr>
-          <w:rFonts w:cs="Arial"/>
-          <w:color w:val="000000"/>
-          <w:szCs w:val="24"/>
-          <w:bdr w:val="single" w:sz="24" w:space="0" w:color="auto"/>
-          <w:lang w:val="en" w:eastAsia="en-GB"/>
-        </w:rPr>
-        <w:t xml:space="preserve"> </w:t>
-      </w:r>
-      <w:r>
-        <w:rPr>
-          <w:rFonts w:cs="Arial"/>
-          <w:color w:val="000000"/>
-          <w:szCs w:val="24"/>
-          <w:lang w:val="en" w:eastAsia="en-GB"/>
-        </w:rPr>
-        <w:t xml:space="preserve"> </w:t>
-      </w:r>
-      <w:r>
-        <w:rPr>
-          <w:rFonts w:cs="Arial"/>
-          <w:color w:val="000000"/>
-          <w:szCs w:val="24"/>
-          <w:lang w:val="en" w:eastAsia="en-GB"/>
-        </w:rPr>
-        <w:t xml:space="preserve">Failure to </w:t>
-      </w:r>
-      <w:r>
-        <w:rPr>
-          <w:rFonts w:cs="Arial"/>
-          <w:color w:val="000000"/>
-          <w:szCs w:val="24"/>
-          <w:lang w:val="en" w:eastAsia="en-GB"/>
-        </w:rPr>
-        <w:t xml:space="preserve">give </w:t>
-      </w:r>
-      <w:r>
-        <w:rPr>
-          <w:rFonts w:cs="Arial"/>
-          <w:color w:val="000000"/>
-          <w:szCs w:val="24"/>
-          <w:lang w:val="en" w:eastAsia="en-GB"/>
-        </w:rPr>
-        <w:t>me the</w:t>
-      </w:r>
-      <w:r>
-        <w:rPr>
-          <w:rFonts w:cs="Arial"/>
-          <w:color w:val="000000"/>
-          <w:szCs w:val="24"/>
-          <w:lang w:val="en" w:eastAsia="en-GB"/>
-        </w:rPr>
-        <w:t xml:space="preserve"> following</w:t>
-      </w:r>
-      <w:r>
-        <w:rPr>
-          <w:rFonts w:cs="Arial"/>
-          <w:color w:val="000000"/>
-          <w:szCs w:val="24"/>
-          <w:lang w:val="en" w:eastAsia="en-GB"/>
-        </w:rPr>
-        <w:t xml:space="preserve"> information specified in the regulations under section 11 of the Act</w:t>
-      </w:r>
-      <w:r>
-        <w:rPr>
-          <w:rFonts w:cs="Arial"/>
-          <w:color w:val="000000"/>
-          <w:szCs w:val="24"/>
-          <w:lang w:val="en" w:eastAsia="en-GB"/>
-        </w:rPr>
-        <w:t>:</w:t>
-      </w:r>
-    </w:p>
-    <w:p>
-      <w:pPr>
-        <w:shd w:val="clear" w:color="auto" w:fill="FFFFFF"/>
-        <w:tabs>
-          <w:tab w:val="clear" w:pos="720"/>
-          <w:tab w:val="clear" w:pos="1440"/>
-          <w:tab w:val="clear" w:pos="2160"/>
-          <w:tab w:val="clear" w:pos="2880"/>
-          <w:tab w:val="clear" w:pos="4680"/>
-          <w:tab w:val="clear" w:pos="5400"/>
-          <w:tab w:val="clear" w:pos="9000"/>
-        </w:tabs>
-        <w:spacing w:line="240" w:lineRule="auto"/>
-        <w:ind w:left="709"/>
-        <w:outlineLvl w:val="3"/>
-        <w:rPr>
-          <w:rFonts w:cs="Arial"/>
-          <w:color w:val="000000"/>
-          <w:szCs w:val="24"/>
-          <w:lang w:val="en" w:eastAsia="en-GB"/>
-        </w:rPr>
-      </w:pPr>
-    </w:p>
-    <w:p>
-      <w:fldSimple w:instr=" MERGEFIELD section11Details \* MERGEFORMAT ">
-        <w:r>
-          <w:t>«section11Details»</w:t>
-        </w:r>
-      </w:fldSimple>
-    </w:p>
-    <w:p>
-      <w:pPr>
-        <w:shd w:val="clear" w:color="auto" w:fill="FFFFFF"/>
-        <w:tabs>
-          <w:tab w:val="clear" w:pos="720"/>
-          <w:tab w:val="clear" w:pos="1440"/>
-          <w:tab w:val="clear" w:pos="2160"/>
-          <w:tab w:val="clear" w:pos="2880"/>
-          <w:tab w:val="clear" w:pos="4680"/>
-          <w:tab w:val="clear" w:pos="5400"/>
-          <w:tab w:val="clear" w:pos="9000"/>
-        </w:tabs>
-        <w:spacing w:line="240" w:lineRule="auto"/>
-        <w:jc w:val="left"/>
-        <w:outlineLvl w:val="3"/>
-        <w:rPr>
-          <w:rFonts w:cs="Arial"/>
-          <w:color w:val="000000"/>
-          <w:szCs w:val="24"/>
-          <w:shd w:val="clear" w:color="auto" w:fill="F2F2F2" w:themeFill="background1" w:themeFillShade="F2"/>
-          <w:lang w:val="en" w:eastAsia="en-GB"/>
-        </w:rPr>
-      </w:pPr>
+        <w:t>A payment order under section 16 of the Act</w:t>
+      </w:r>
+      <w:r>
+        <w:rPr>
+          <w:rFonts w:cs="Arial"/>
+          <w:color w:val="000000"/>
+          <w:szCs w:val="24"/>
+          <w:lang w:val="en" w:eastAsia="en-GB"/>
+        </w:rPr>
+        <w:t>.</w:t>
+      </w:r>
     </w:p>
     <w:p>
       <w:pPr>
@@ -2342,7 +2444,8 @@
           <w:tab w:val="clear" w:pos="5400"/>
           <w:tab w:val="clear" w:pos="9000"/>
         </w:tabs>
-        <w:spacing w:after="120" w:line="240" w:lineRule="auto"/>
+        <w:spacing w:line="240" w:lineRule="auto"/>
+        <w:jc w:val="left"/>
         <w:outlineLvl w:val="3"/>
         <w:rPr>
           <w:rFonts w:cs="Arial"/>
@@ -2351,106 +2454,6 @@
           <w:lang w:val="en" w:eastAsia="en-GB"/>
         </w:rPr>
       </w:pPr>
-      <w:r>
-        <w:rPr>
-          <w:rFonts w:cs="Arial"/>
-          <w:color w:val="000000"/>
-          <w:szCs w:val="24"/>
-          <w:bdr w:val="single" w:sz="24" w:space="0" w:color="auto"/>
-          <w:lang w:val="en" w:eastAsia="en-GB"/>
-        </w:rPr>
-        <w:t xml:space="preserve"> </w:t>
-      </w:r>
-      <w:r>
-        <w:rPr>
-          <w:rFonts w:cs="Arial"/>
-          <w:color w:val="000000"/>
-          <w:szCs w:val="24"/>
-          <w:bdr w:val="single" w:sz="24" w:space="0" w:color="auto"/>
-          <w:lang w:val="en" w:eastAsia="en-GB"/>
-        </w:rPr>
-        <w:fldChar w:fldCharType="begin"/>
-      </w:r>
-      <w:r>
-        <w:rPr>
-          <w:rFonts w:cs="Arial"/>
-          <w:color w:val="000000"/>
-          <w:szCs w:val="24"/>
-          <w:bdr w:val="single" w:sz="24" w:space="0" w:color="auto"/>
-          <w:lang w:val="en" w:eastAsia="en-GB"/>
-        </w:rPr>
-        <w:instrText xml:space="preserve"> MERGEFIELD section16Failure \* MERGEFORMAT </w:instrText>
-      </w:r>
-      <w:r>
-        <w:rPr>
-          <w:rFonts w:cs="Arial"/>
-          <w:color w:val="000000"/>
-          <w:szCs w:val="24"/>
-          <w:bdr w:val="single" w:sz="24" w:space="0" w:color="auto"/>
-          <w:lang w:val="en" w:eastAsia="en-GB"/>
-        </w:rPr>
-        <w:fldChar w:fldCharType="separate"/>
-      </w:r>
-      <w:r>
-        <w:rPr>
-          <w:rFonts w:cs="Arial"/>
-          <w:noProof/>
-          <w:color w:val="000000"/>
-          <w:szCs w:val="24"/>
-          <w:bdr w:val="single" w:sz="24" w:space="0" w:color="auto"/>
-          <w:lang w:val="en" w:eastAsia="en-GB"/>
-        </w:rPr>
-        <w:t>«section16Failure»</w:t>
-      </w:r>
-      <w:r>
-        <w:rPr>
-          <w:rFonts w:cs="Arial"/>
-          <w:color w:val="000000"/>
-          <w:szCs w:val="24"/>
-          <w:bdr w:val="single" w:sz="24" w:space="0" w:color="auto"/>
-          <w:lang w:val="en" w:eastAsia="en-GB"/>
-        </w:rPr>
-        <w:fldChar w:fldCharType="end"/>
-      </w:r>
-      <w:r>
-        <w:rPr>
-          <w:rFonts w:cs="Arial"/>
-          <w:color w:val="000000"/>
-          <w:szCs w:val="24"/>
-          <w:bdr w:val="single" w:sz="24" w:space="0" w:color="auto"/>
-          <w:lang w:val="en" w:eastAsia="en-GB"/>
-        </w:rPr>
-        <w:t xml:space="preserve"> </w:t>
-      </w:r>
-      <w:bookmarkStart w:id="0" w:name="_GoBack"/>
-      <w:bookmarkEnd w:id="0"/>
-      <w:r>
-        <w:rPr>
-          <w:rFonts w:cs="Arial"/>
-          <w:color w:val="000000"/>
-          <w:szCs w:val="24"/>
-          <w:lang w:val="en" w:eastAsia="en-GB"/>
-        </w:rPr>
-        <w:t xml:space="preserve">  </w:t>
-      </w:r>
-      <w:r>
-        <w:rPr>
-          <w:rFonts w:cs="Arial"/>
-          <w:color w:val="000000"/>
-          <w:szCs w:val="24"/>
-          <w:lang w:val="en" w:eastAsia="en-GB"/>
-        </w:rPr>
-        <w:t>A payment order under section 16 of the Act</w:t>
-      </w:r>
-      <w:r>
-        <w:rPr>
-          <w:rFonts w:cs="Arial"/>
-          <w:color w:val="000000"/>
-          <w:szCs w:val="24"/>
-          <w:lang w:val="en" w:eastAsia="en-GB"/>
-        </w:rPr>
-        <w:t>.</w:t>
-      </w:r>
     </w:p>
     <w:p>
       <w:pPr>
@@ -2464,15 +2467,146 @@
           <w:tab w:val="clear" w:pos="5400"/>
           <w:tab w:val="clear" w:pos="9000"/>
         </w:tabs>
-        <w:spacing w:after="120" w:line="240" w:lineRule="auto"/>
+        <w:spacing w:line="240" w:lineRule="auto"/>
+        <w:jc w:val="left"/>
         <w:outlineLvl w:val="3"/>
         <w:rPr>
           <w:rFonts w:cs="Arial"/>
-          <w:color w:val="000000"/>
-          <w:szCs w:val="24"/>
-          <w:lang w:val="en" w:eastAsia="en-GB"/>
-        </w:rPr>
-      </w:pPr>
+          <w:i/>
+          <w:color w:val="000000"/>
+          <w:szCs w:val="24"/>
+          <w:lang w:val="en" w:eastAsia="en-GB"/>
+        </w:rPr>
+      </w:pPr>
+      <w:r>
+        <w:rPr>
+          <w:rFonts w:cs="Arial"/>
+          <w:color w:val="000000"/>
+          <w:szCs w:val="24"/>
+          <w:lang w:val="en" w:eastAsia="en-GB"/>
+        </w:rPr>
+        <w:t>Signed</w:t>
+      </w:r>
+      <w:r>
+        <w:rPr>
+          <w:rFonts w:cs="Arial"/>
+          <w:color w:val="000000"/>
+          <w:szCs w:val="24"/>
+          <w:lang w:val="en" w:eastAsia="en-GB"/>
+        </w:rPr>
+        <w:t xml:space="preserve">: </w:t>
+      </w:r>
+      <w:r>
+        <w:rPr>
+          <w:rFonts w:cs="Arial"/>
+          <w:color w:val="000000"/>
+          <w:szCs w:val="24"/>
+          <w:shd w:val="clear" w:color="auto" w:fill="F2F2F2" w:themeFill="background1" w:themeFillShade="F2"/>
+          <w:lang w:val="en" w:eastAsia="en-GB"/>
+        </w:rPr>
+        <w:t>________________________________</w:t>
+      </w:r>
+      <w:r>
+        <w:rPr>
+          <w:rFonts w:cs="Arial"/>
+          <w:color w:val="000000"/>
+          <w:szCs w:val="24"/>
+          <w:shd w:val="clear" w:color="auto" w:fill="F2F2F2" w:themeFill="background1" w:themeFillShade="F2"/>
+          <w:lang w:val="en" w:eastAsia="en-GB"/>
+        </w:rPr>
+        <w:t>___________________</w:t>
+      </w:r>
+      <w:r>
+        <w:rPr>
+          <w:rFonts w:cs="Arial"/>
+          <w:color w:val="000000"/>
+          <w:szCs w:val="24"/>
+          <w:lang w:val="en" w:eastAsia="en-GB"/>
+        </w:rPr>
+        <w:t xml:space="preserve"> </w:t>
+      </w:r>
+      <w:r>
+        <w:rPr>
+          <w:rFonts w:cs="Arial"/>
+          <w:color w:val="000000"/>
+          <w:szCs w:val="24"/>
+          <w:lang w:val="en" w:eastAsia="en-GB"/>
+        </w:rPr>
+        <w:t>(</w:t>
+      </w:r>
+      <w:r>
+        <w:rPr>
+          <w:rFonts w:cs="Arial"/>
+          <w:color w:val="000000"/>
+          <w:szCs w:val="24"/>
+          <w:lang w:val="en" w:eastAsia="en-GB"/>
+        </w:rPr>
+        <w:t>Tenant</w:t>
+      </w:r>
+      <w:r>
+        <w:rPr>
+          <w:rFonts w:cs="Arial"/>
+          <w:color w:val="000000"/>
+          <w:szCs w:val="24"/>
+          <w:lang w:val="en" w:eastAsia="en-GB"/>
+        </w:rPr>
+        <w:t xml:space="preserve"> or </w:t>
+      </w:r>
+      <w:r>
+        <w:rPr>
+          <w:rFonts w:cs="Arial"/>
+          <w:color w:val="000000"/>
+          <w:szCs w:val="24"/>
+          <w:lang w:val="en" w:eastAsia="en-GB"/>
+        </w:rPr>
+        <w:t>Tenant</w:t>
+      </w:r>
+      <w:r>
+        <w:rPr>
+          <w:rFonts w:cs="Arial"/>
+          <w:color w:val="000000"/>
+          <w:szCs w:val="24"/>
+          <w:lang w:val="en" w:eastAsia="en-GB"/>
+        </w:rPr>
+        <w:t xml:space="preserve">’s </w:t>
+      </w:r>
+      <w:r>
+        <w:rPr>
+          <w:rFonts w:cs="Arial"/>
+          <w:color w:val="000000"/>
+          <w:szCs w:val="24"/>
+          <w:lang w:val="en" w:eastAsia="en-GB"/>
+        </w:rPr>
+        <w:t>a</w:t>
+      </w:r>
+      <w:r>
+        <w:rPr>
+          <w:rFonts w:cs="Arial"/>
+          <w:color w:val="000000"/>
+          <w:szCs w:val="24"/>
+          <w:lang w:val="en" w:eastAsia="en-GB"/>
+        </w:rPr>
+        <w:t>gent</w:t>
+      </w:r>
+      <w:r>
+        <w:rPr>
+          <w:rFonts w:cs="Arial"/>
+          <w:i/>
+          <w:color w:val="000000"/>
+          <w:szCs w:val="24"/>
+          <w:lang w:val="en" w:eastAsia="en-GB"/>
+        </w:rPr>
+        <w:t xml:space="preserve"> (if appropriate)</w:t>
+      </w:r>
+      <w:r>
+        <w:rPr>
+          <w:rFonts w:cs="Arial"/>
+          <w:color w:val="000000"/>
+          <w:szCs w:val="24"/>
+          <w:lang w:val="en" w:eastAsia="en-GB"/>
+        </w:rPr>
+        <w:t>)</w:t>
+      </w:r>
     </w:p>
     <w:p>
       <w:pPr>
@@ -2510,24 +2644,22 @@
           <w:tab w:val="clear" w:pos="9000"/>
         </w:tabs>
         <w:spacing w:line="240" w:lineRule="auto"/>
-        <w:jc w:val="left"/>
         <w:outlineLvl w:val="3"/>
         <w:rPr>
           <w:rFonts w:cs="Arial"/>
-          <w:i/>
-          <w:color w:val="000000"/>
-          <w:szCs w:val="24"/>
-          <w:lang w:val="en" w:eastAsia="en-GB"/>
-        </w:rPr>
-      </w:pPr>
-      <w:r>
-        <w:rPr>
-          <w:rFonts w:cs="Arial"/>
-          <w:color w:val="000000"/>
-          <w:szCs w:val="24"/>
-          <w:lang w:val="en" w:eastAsia="en-GB"/>
-        </w:rPr>
-        <w:t>Signed</w:t>
+          <w:color w:val="000000"/>
+          <w:szCs w:val="24"/>
+          <w:lang w:val="en" w:eastAsia="en-GB"/>
+        </w:rPr>
+      </w:pPr>
+      <w:r>
+        <w:rPr>
+          <w:rFonts w:cs="Arial"/>
+          <w:color w:val="000000"/>
+          <w:szCs w:val="24"/>
+          <w:lang w:val="en" w:eastAsia="en-GB"/>
+        </w:rPr>
+        <w:t>Date</w:t>
       </w:r>
       <w:r>
         <w:rPr>
@@ -2546,7 +2678,7 @@
           <w:shd w:val="clear" w:color="auto" w:fill="F2F2F2" w:themeFill="background1" w:themeFillShade="F2"/>
           <w:lang w:val="en" w:eastAsia="en-GB"/>
         </w:rPr>
-        <w:t>________________________________</w:t>
+        <w:t>_________________________________</w:t>
       </w:r>
       <w:r>
         <w:rPr>
@@ -2556,98 +2688,7 @@
           <w:shd w:val="clear" w:color="auto" w:fill="F2F2F2" w:themeFill="background1" w:themeFillShade="F2"/>
           <w:lang w:val="en" w:eastAsia="en-GB"/>
         </w:rPr>
-        <w:t>___________________</w:t>
-      </w:r>
-      <w:r>
-        <w:rPr>
-          <w:rFonts w:cs="Arial"/>
-          <w:color w:val="000000"/>
-          <w:szCs w:val="24"/>
-          <w:lang w:val="en" w:eastAsia="en-GB"/>
-        </w:rPr>
-        <w:t xml:space="preserve"> </w:t>
-      </w:r>
-      <w:r>
-        <w:rPr>
-          <w:rFonts w:cs="Arial"/>
-          <w:color w:val="000000"/>
-          <w:szCs w:val="24"/>
-          <w:lang w:val="en" w:eastAsia="en-GB"/>
-        </w:rPr>
-        <w:t>(</w:t>
-      </w:r>
-      <w:r>
-        <w:rPr>
-          <w:rFonts w:cs="Arial"/>
-          <w:color w:val="000000"/>
-          <w:szCs w:val="24"/>
-          <w:lang w:val="en" w:eastAsia="en-GB"/>
-        </w:rPr>
-        <w:t>Tenant</w:t>
-      </w:r>
-      <w:r>
-        <w:rPr>
-          <w:rFonts w:cs="Arial"/>
-          <w:color w:val="000000"/>
-          <w:szCs w:val="24"/>
-          <w:lang w:val="en" w:eastAsia="en-GB"/>
-        </w:rPr>
-        <w:t xml:space="preserve"> or </w:t>
-      </w:r>
-      <w:r>
-        <w:rPr>
-          <w:rFonts w:cs="Arial"/>
-          <w:color w:val="000000"/>
-          <w:szCs w:val="24"/>
-          <w:lang w:val="en" w:eastAsia="en-GB"/>
-        </w:rPr>
-        <w:t>Tenant</w:t>
-      </w:r>
-      <w:r>
-        <w:rPr>
-          <w:rFonts w:cs="Arial"/>
-          <w:color w:val="000000"/>
-          <w:szCs w:val="24"/>
-          <w:lang w:val="en" w:eastAsia="en-GB"/>
-        </w:rPr>
-        <w:t xml:space="preserve">’s </w:t>
-      </w:r>
-      <w:r>
-        <w:rPr>
-          <w:rFonts w:cs="Arial"/>
-          <w:color w:val="000000"/>
-          <w:szCs w:val="24"/>
-          <w:lang w:val="en" w:eastAsia="en-GB"/>
-        </w:rPr>
-        <w:t>a</w:t>
-      </w:r>
-      <w:r>
-        <w:rPr>
-          <w:rFonts w:cs="Arial"/>
-          <w:color w:val="000000"/>
-          <w:szCs w:val="24"/>
-          <w:lang w:val="en" w:eastAsia="en-GB"/>
-        </w:rPr>
-        <w:t>gent</w:t>
-      </w:r>
-      <w:r>
-        <w:rPr>
-          <w:rFonts w:cs="Arial"/>
-          <w:i/>
-          <w:color w:val="000000"/>
-          <w:szCs w:val="24"/>
-          <w:lang w:val="en" w:eastAsia="en-GB"/>
-        </w:rPr>
-        <w:t xml:space="preserve"> (if appropriate)</w:t>
-      </w:r>
-      <w:r>
-        <w:rPr>
-          <w:rFonts w:cs="Arial"/>
-          <w:color w:val="000000"/>
-          <w:szCs w:val="24"/>
-          <w:lang w:val="en" w:eastAsia="en-GB"/>
-        </w:rPr>
-        <w:t>)</w:t>
+        <w:t>__________________________________</w:t>
       </w:r>
     </w:p>
     <w:p>
@@ -2663,7 +2704,6 @@
           <w:tab w:val="clear" w:pos="9000"/>
         </w:tabs>
         <w:spacing w:line="240" w:lineRule="auto"/>
-        <w:jc w:val="left"/>
         <w:outlineLvl w:val="3"/>
         <w:rPr>
           <w:rFonts w:cs="Arial"/>
@@ -2701,88 +2741,6 @@
           <w:szCs w:val="24"/>
           <w:lang w:val="en" w:eastAsia="en-GB"/>
         </w:rPr>
-        <w:t>Date</w:t>
-      </w:r>
-      <w:r>
-        <w:rPr>
-          <w:rFonts w:cs="Arial"/>
-          <w:color w:val="000000"/>
-          <w:szCs w:val="24"/>
-          <w:lang w:val="en" w:eastAsia="en-GB"/>
-        </w:rPr>
-        <w:t xml:space="preserve">: </w:t>
-      </w:r>
-      <w:r>
-        <w:rPr>
-          <w:rFonts w:cs="Arial"/>
-          <w:color w:val="000000"/>
-          <w:szCs w:val="24"/>
-          <w:shd w:val="clear" w:color="auto" w:fill="F2F2F2" w:themeFill="background1" w:themeFillShade="F2"/>
-          <w:lang w:val="en" w:eastAsia="en-GB"/>
-        </w:rPr>
-        <w:t>_________________________________</w:t>
-      </w:r>
-      <w:r>
-        <w:rPr>
-          <w:rFonts w:cs="Arial"/>
-          <w:color w:val="000000"/>
-          <w:szCs w:val="24"/>
-          <w:shd w:val="clear" w:color="auto" w:fill="F2F2F2" w:themeFill="background1" w:themeFillShade="F2"/>
-          <w:lang w:val="en" w:eastAsia="en-GB"/>
-        </w:rPr>
-        <w:t>__________________________________</w:t>
-      </w:r>
-    </w:p>
-    <w:p>
-      <w:pPr>
-        <w:shd w:val="clear" w:color="auto" w:fill="FFFFFF"/>
-        <w:tabs>
-          <w:tab w:val="clear" w:pos="720"/>
-          <w:tab w:val="clear" w:pos="1440"/>
-          <w:tab w:val="clear" w:pos="2160"/>
-          <w:tab w:val="clear" w:pos="2880"/>
-          <w:tab w:val="clear" w:pos="4680"/>
-          <w:tab w:val="clear" w:pos="5400"/>
-          <w:tab w:val="clear" w:pos="9000"/>
-        </w:tabs>
-        <w:spacing w:line="240" w:lineRule="auto"/>
-        <w:outlineLvl w:val="3"/>
-        <w:rPr>
-          <w:rFonts w:cs="Arial"/>
-          <w:color w:val="000000"/>
-          <w:szCs w:val="24"/>
-          <w:lang w:val="en" w:eastAsia="en-GB"/>
-        </w:rPr>
-      </w:pPr>
-    </w:p>
-    <w:p>
-      <w:pPr>
-        <w:shd w:val="clear" w:color="auto" w:fill="FFFFFF"/>
-        <w:tabs>
-          <w:tab w:val="clear" w:pos="720"/>
-          <w:tab w:val="clear" w:pos="1440"/>
-          <w:tab w:val="clear" w:pos="2160"/>
-          <w:tab w:val="clear" w:pos="2880"/>
-          <w:tab w:val="clear" w:pos="4680"/>
-          <w:tab w:val="clear" w:pos="5400"/>
-          <w:tab w:val="clear" w:pos="9000"/>
-        </w:tabs>
-        <w:spacing w:line="240" w:lineRule="auto"/>
-        <w:outlineLvl w:val="3"/>
-        <w:rPr>
-          <w:rFonts w:cs="Arial"/>
-          <w:color w:val="000000"/>
-          <w:szCs w:val="24"/>
-          <w:lang w:val="en" w:eastAsia="en-GB"/>
-        </w:rPr>
-      </w:pPr>
-      <w:r>
-        <w:rPr>
-          <w:rFonts w:cs="Arial"/>
-          <w:color w:val="000000"/>
-          <w:szCs w:val="24"/>
-          <w:lang w:val="en" w:eastAsia="en-GB"/>
-        </w:rPr>
         <w:t xml:space="preserve">Address of </w:t>
       </w:r>
       <w:r>
@@ -2834,21 +2792,11 @@
       </w:r>
     </w:p>
     <w:p>
-      <w:r>
-        <w:fldChar w:fldCharType="begin"/>
-      </w:r>
-      <w:r>
-        <w:instrText xml:space="preserve"> MERGEFIELD tenantAgentAddress \* MERGEFORMAT </w:instrText>
-      </w:r>
-      <w:r>
-        <w:fldChar w:fldCharType="separate"/>
-      </w:r>
-      <w:r>
-        <w:t>«tenantAgentAddress»</w:t>
-      </w:r>
-      <w:r>
-        <w:fldChar w:fldCharType="end"/>
-      </w:r>
+      <w:fldSimple w:instr=" MERGEFIELD tenantAgentAddress \* MERGEFORMAT ">
+        <w:r>
+          <w:t>«tenantAgentAddress»</w:t>
+        </w:r>
+      </w:fldSimple>
       <w:r>
         <w:br w:type="page"/>
       </w:r>
@@ -12627,7 +12575,7 @@
           <w:rPr>
             <w:noProof/>
           </w:rPr>
-          <w:t>3</w:t>
+          <w:t>1</w:t>
         </w:r>
         <w:r>
           <w:rPr>
@@ -17133,7 +17081,7 @@
 </file>
 
 <file path=customXml/itemProps4.xml><?xml version="1.0" encoding="utf-8"?>
-<ds:datastoreItem xmlns:ds="http://schemas.openxmlformats.org/officeDocument/2006/customXml" ds:itemID="{84FBCB8A-EA40-AC47-8077-B1B33B104C95}">
+<ds:datastoreItem xmlns:ds="http://schemas.openxmlformats.org/officeDocument/2006/customXml" ds:itemID="{77ECAB3C-F7A1-9948-81DE-5C914310C825}">
   <ds:schemaRefs>
     <ds:schemaRef ds:uri="http://schemas.openxmlformats.org/officeDocument/2006/bibliography"/>
   </ds:schemaRefs>

</xml_diff>

<commit_message>
MGS-3036 indicate if the tenant or tennts agent is signing the document
</commit_message>
<xml_diff>
--- a/housing-service/src/main/resources/templates/non-provision-of-documentation.docx
+++ b/housing-service/src/main/resources/templates/non-provision-of-documentation.docx
@@ -1782,8 +1782,9 @@
           <w:szCs w:val="24"/>
           <w:lang w:val="en" w:eastAsia="en-GB"/>
         </w:rPr>
-        <w:t xml:space="preserve"> make an application to the Tribunal</w:t>
-      </w:r>
+        <w:t xml:space="preserve"> make an application to the </w:t>
+      </w:r>
+      <w:proofErr w:type="gramStart"/>
       <w:r>
         <w:rPr>
           <w:rFonts w:cs="Arial"/>
@@ -1791,7 +1792,7 @@
           <w:szCs w:val="24"/>
           <w:lang w:val="en" w:eastAsia="en-GB"/>
         </w:rPr>
-        <w:t xml:space="preserve"> </w:t>
+        <w:t>Tribunal</w:t>
       </w:r>
       <w:r>
         <w:rPr>
@@ -1800,8 +1801,18 @@
           <w:szCs w:val="24"/>
           <w:lang w:val="en" w:eastAsia="en-GB"/>
         </w:rPr>
+        <w:t xml:space="preserve"> </w:t>
+      </w:r>
+      <w:r>
+        <w:rPr>
+          <w:rFonts w:cs="Arial"/>
+          <w:color w:val="000000"/>
+          <w:szCs w:val="24"/>
+          <w:lang w:val="en" w:eastAsia="en-GB"/>
+        </w:rPr>
         <w:t>.</w:t>
       </w:r>
+      <w:proofErr w:type="gramEnd"/>
     </w:p>
     <w:p>
       <w:pPr>
@@ -2173,160 +2184,12 @@
         <w:spacing w:line="240" w:lineRule="auto"/>
         <w:outlineLvl w:val="3"/>
       </w:pPr>
-      <w:r>
-        <w:fldChar w:fldCharType="begin"/>
-      </w:r>
-      <w:r>
-        <w:instrText xml:space="preserve"> MERGEFIELD landlordsOrAgentNamesAndAddresses \* MERGEFORMAT </w:instrText>
-      </w:r>
-      <w:r>
-        <w:fldChar w:fldCharType="separate"/>
-      </w:r>
-      <w:r>
-        <w:rPr>
-          <w:noProof/>
-        </w:rPr>
-        <w:t>«landlordsOrAgentNamesAndAddresses»</w:t>
-      </w:r>
-      <w:r>
-        <w:rPr>
-          <w:noProof/>
-        </w:rPr>
-        <w:fldChar w:fldCharType="end"/>
-      </w:r>
-    </w:p>
-    <w:p>
-      <w:pPr>
-        <w:shd w:val="clear" w:color="auto" w:fill="FFFFFF"/>
-        <w:tabs>
-          <w:tab w:val="clear" w:pos="720"/>
-          <w:tab w:val="clear" w:pos="1440"/>
-          <w:tab w:val="clear" w:pos="2160"/>
-          <w:tab w:val="clear" w:pos="2880"/>
-          <w:tab w:val="clear" w:pos="4680"/>
-          <w:tab w:val="clear" w:pos="5400"/>
-          <w:tab w:val="clear" w:pos="9000"/>
-        </w:tabs>
-        <w:spacing w:line="240" w:lineRule="auto"/>
-        <w:outlineLvl w:val="3"/>
-        <w:rPr>
-          <w:rFonts w:cs="Arial"/>
-          <w:b/>
-          <w:color w:val="000000"/>
-          <w:szCs w:val="24"/>
-          <w:lang w:val="en" w:eastAsia="en-GB"/>
-        </w:rPr>
-      </w:pPr>
-    </w:p>
-    <w:p>
-      <w:pPr>
-        <w:shd w:val="clear" w:color="auto" w:fill="FFFFFF"/>
-        <w:tabs>
-          <w:tab w:val="clear" w:pos="720"/>
-          <w:tab w:val="clear" w:pos="1440"/>
-          <w:tab w:val="clear" w:pos="2160"/>
-          <w:tab w:val="clear" w:pos="2880"/>
-          <w:tab w:val="clear" w:pos="4680"/>
-          <w:tab w:val="clear" w:pos="5400"/>
-          <w:tab w:val="clear" w:pos="9000"/>
-        </w:tabs>
-        <w:spacing w:line="240" w:lineRule="auto"/>
-        <w:outlineLvl w:val="3"/>
-        <w:rPr>
-          <w:rFonts w:cs="Arial"/>
-          <w:b/>
-          <w:color w:val="000000"/>
-          <w:szCs w:val="24"/>
-          <w:lang w:val="en" w:eastAsia="en-GB"/>
-        </w:rPr>
-      </w:pPr>
-      <w:r>
-        <w:rPr>
-          <w:rFonts w:cs="Arial"/>
-          <w:b/>
-          <w:color w:val="000000"/>
-          <w:szCs w:val="24"/>
-          <w:lang w:val="en" w:eastAsia="en-GB"/>
-        </w:rPr>
-        <w:t>Part 2</w:t>
-      </w:r>
-      <w:r>
-        <w:rPr>
-          <w:rFonts w:cs="Arial"/>
-          <w:b/>
-          <w:color w:val="000000"/>
-          <w:szCs w:val="24"/>
-          <w:lang w:val="en" w:eastAsia="en-GB"/>
-        </w:rPr>
-        <w:t xml:space="preserve"> – Tenant(s) details and missing information</w:t>
-      </w:r>
-    </w:p>
-    <w:p>
-      <w:pPr>
-        <w:shd w:val="clear" w:color="auto" w:fill="FFFFFF"/>
-        <w:tabs>
-          <w:tab w:val="clear" w:pos="720"/>
-          <w:tab w:val="clear" w:pos="1440"/>
-          <w:tab w:val="clear" w:pos="2160"/>
-          <w:tab w:val="clear" w:pos="2880"/>
-          <w:tab w:val="clear" w:pos="4680"/>
-          <w:tab w:val="clear" w:pos="5400"/>
-          <w:tab w:val="clear" w:pos="9000"/>
-        </w:tabs>
-        <w:spacing w:line="240" w:lineRule="auto"/>
-        <w:outlineLvl w:val="3"/>
-        <w:rPr>
-          <w:rFonts w:cs="Arial"/>
-          <w:color w:val="000000"/>
-          <w:szCs w:val="24"/>
-          <w:lang w:val="en" w:eastAsia="en-GB"/>
-        </w:rPr>
-      </w:pPr>
-    </w:p>
-    <w:p>
-      <w:pPr>
-        <w:shd w:val="clear" w:color="auto" w:fill="FFFFFF"/>
-        <w:tabs>
-          <w:tab w:val="clear" w:pos="720"/>
-          <w:tab w:val="clear" w:pos="1440"/>
-          <w:tab w:val="clear" w:pos="2160"/>
-          <w:tab w:val="clear" w:pos="2880"/>
-          <w:tab w:val="clear" w:pos="4680"/>
-          <w:tab w:val="clear" w:pos="5400"/>
-          <w:tab w:val="clear" w:pos="9000"/>
-        </w:tabs>
-        <w:spacing w:line="240" w:lineRule="auto"/>
-        <w:outlineLvl w:val="3"/>
-        <w:rPr>
-          <w:rFonts w:cs="Arial"/>
-          <w:color w:val="000000"/>
-          <w:szCs w:val="24"/>
-          <w:lang w:val="en" w:eastAsia="en-GB"/>
-        </w:rPr>
-      </w:pPr>
-      <w:r>
-        <w:rPr>
-          <w:rFonts w:cs="Arial"/>
-          <w:color w:val="000000"/>
-          <w:szCs w:val="24"/>
-          <w:lang w:val="en" w:eastAsia="en-GB"/>
-        </w:rPr>
-        <w:t>This gives you notice that</w:t>
-      </w:r>
-      <w:r>
-        <w:rPr>
-          <w:rFonts w:cs="Arial"/>
-          <w:color w:val="000000"/>
-          <w:szCs w:val="24"/>
-          <w:lang w:val="en" w:eastAsia="en-GB"/>
-        </w:rPr>
-        <w:t>:</w:t>
-      </w:r>
-    </w:p>
-    <w:p>
-      <w:fldSimple w:instr=" MERGEFIELD tenantNames \* MERGEFORMAT ">
+      <w:fldSimple w:instr=" MERGEFIELD landlordsOrAgentNamesAndAddresses \* MERGEFORMAT ">
         <w:r>
-          <w:t>«tenantNames»</w:t>
+          <w:rPr>
+            <w:noProof/>
+          </w:rPr>
+          <w:t>«landlordsOrAgentNamesAndAddresses»</w:t>
         </w:r>
       </w:fldSimple>
     </w:p>
@@ -2346,6 +2209,159 @@
         <w:outlineLvl w:val="3"/>
         <w:rPr>
           <w:rFonts w:cs="Arial"/>
+          <w:b/>
+          <w:color w:val="000000"/>
+          <w:szCs w:val="24"/>
+          <w:lang w:val="en" w:eastAsia="en-GB"/>
+        </w:rPr>
+      </w:pPr>
+    </w:p>
+    <w:p>
+      <w:pPr>
+        <w:shd w:val="clear" w:color="auto" w:fill="FFFFFF"/>
+        <w:tabs>
+          <w:tab w:val="clear" w:pos="720"/>
+          <w:tab w:val="clear" w:pos="1440"/>
+          <w:tab w:val="clear" w:pos="2160"/>
+          <w:tab w:val="clear" w:pos="2880"/>
+          <w:tab w:val="clear" w:pos="4680"/>
+          <w:tab w:val="clear" w:pos="5400"/>
+          <w:tab w:val="clear" w:pos="9000"/>
+        </w:tabs>
+        <w:spacing w:line="240" w:lineRule="auto"/>
+        <w:outlineLvl w:val="3"/>
+        <w:rPr>
+          <w:rFonts w:cs="Arial"/>
+          <w:b/>
+          <w:color w:val="000000"/>
+          <w:szCs w:val="24"/>
+          <w:lang w:val="en" w:eastAsia="en-GB"/>
+        </w:rPr>
+      </w:pPr>
+      <w:r>
+        <w:rPr>
+          <w:rFonts w:cs="Arial"/>
+          <w:b/>
+          <w:color w:val="000000"/>
+          <w:szCs w:val="24"/>
+          <w:lang w:val="en" w:eastAsia="en-GB"/>
+        </w:rPr>
+        <w:t>Part 2</w:t>
+      </w:r>
+      <w:r>
+        <w:rPr>
+          <w:rFonts w:cs="Arial"/>
+          <w:b/>
+          <w:color w:val="000000"/>
+          <w:szCs w:val="24"/>
+          <w:lang w:val="en" w:eastAsia="en-GB"/>
+        </w:rPr>
+        <w:t xml:space="preserve"> – Tenant(s) details and missing information</w:t>
+      </w:r>
+    </w:p>
+    <w:p>
+      <w:pPr>
+        <w:shd w:val="clear" w:color="auto" w:fill="FFFFFF"/>
+        <w:tabs>
+          <w:tab w:val="clear" w:pos="720"/>
+          <w:tab w:val="clear" w:pos="1440"/>
+          <w:tab w:val="clear" w:pos="2160"/>
+          <w:tab w:val="clear" w:pos="2880"/>
+          <w:tab w:val="clear" w:pos="4680"/>
+          <w:tab w:val="clear" w:pos="5400"/>
+          <w:tab w:val="clear" w:pos="9000"/>
+        </w:tabs>
+        <w:spacing w:line="240" w:lineRule="auto"/>
+        <w:outlineLvl w:val="3"/>
+        <w:rPr>
+          <w:rFonts w:cs="Arial"/>
+          <w:color w:val="000000"/>
+          <w:szCs w:val="24"/>
+          <w:lang w:val="en" w:eastAsia="en-GB"/>
+        </w:rPr>
+      </w:pPr>
+    </w:p>
+    <w:p>
+      <w:pPr>
+        <w:shd w:val="clear" w:color="auto" w:fill="FFFFFF"/>
+        <w:tabs>
+          <w:tab w:val="clear" w:pos="720"/>
+          <w:tab w:val="clear" w:pos="1440"/>
+          <w:tab w:val="clear" w:pos="2160"/>
+          <w:tab w:val="clear" w:pos="2880"/>
+          <w:tab w:val="clear" w:pos="4680"/>
+          <w:tab w:val="clear" w:pos="5400"/>
+          <w:tab w:val="clear" w:pos="9000"/>
+        </w:tabs>
+        <w:spacing w:line="240" w:lineRule="auto"/>
+        <w:outlineLvl w:val="3"/>
+        <w:rPr>
+          <w:rFonts w:cs="Arial"/>
+          <w:color w:val="000000"/>
+          <w:szCs w:val="24"/>
+          <w:lang w:val="en" w:eastAsia="en-GB"/>
+        </w:rPr>
+      </w:pPr>
+      <w:r>
+        <w:rPr>
+          <w:rFonts w:cs="Arial"/>
+          <w:color w:val="000000"/>
+          <w:szCs w:val="24"/>
+          <w:lang w:val="en" w:eastAsia="en-GB"/>
+        </w:rPr>
+        <w:t>This gives you notice that</w:t>
+      </w:r>
+      <w:r>
+        <w:rPr>
+          <w:rFonts w:cs="Arial"/>
+          <w:color w:val="000000"/>
+          <w:szCs w:val="24"/>
+          <w:lang w:val="en" w:eastAsia="en-GB"/>
+        </w:rPr>
+        <w:t>:</w:t>
+      </w:r>
+    </w:p>
+    <w:p>
+      <w:r>
+        <w:fldChar w:fldCharType="begin"/>
+      </w:r>
+      <w:r>
+        <w:instrText xml:space="preserve"> MERGEFIELD tenantNames \* MERGEFORMAT </w:instrText>
+      </w:r>
+      <w:r>
+        <w:fldChar w:fldCharType="separate"/>
+      </w:r>
+      <w:r>
+        <w:t>«</w:t>
+      </w:r>
+      <w:proofErr w:type="spellStart"/>
+      <w:r>
+        <w:t>tenantNames</w:t>
+      </w:r>
+      <w:proofErr w:type="spellEnd"/>
+      <w:r>
+        <w:t>»</w:t>
+      </w:r>
+      <w:r>
+        <w:fldChar w:fldCharType="end"/>
+      </w:r>
+    </w:p>
+    <w:p>
+      <w:pPr>
+        <w:shd w:val="clear" w:color="auto" w:fill="FFFFFF"/>
+        <w:tabs>
+          <w:tab w:val="clear" w:pos="720"/>
+          <w:tab w:val="clear" w:pos="1440"/>
+          <w:tab w:val="clear" w:pos="2160"/>
+          <w:tab w:val="clear" w:pos="2880"/>
+          <w:tab w:val="clear" w:pos="4680"/>
+          <w:tab w:val="clear" w:pos="5400"/>
+          <w:tab w:val="clear" w:pos="9000"/>
+        </w:tabs>
+        <w:spacing w:line="240" w:lineRule="auto"/>
+        <w:outlineLvl w:val="3"/>
+        <w:rPr>
+          <w:rFonts w:cs="Arial"/>
           <w:color w:val="000000"/>
           <w:szCs w:val="24"/>
           <w:lang w:val="en" w:eastAsia="en-GB"/>
@@ -2420,11 +2436,21 @@
         </w:rPr>
         <w:br/>
       </w:r>
-      <w:fldSimple w:instr=" MERGEFIELD address \* MERGEFORMAT ">
-        <w:r>
-          <w:t>«address»</w:t>
-        </w:r>
-      </w:fldSimple>
+      <w:r>
+        <w:fldChar w:fldCharType="begin"/>
+      </w:r>
+      <w:r>
+        <w:instrText xml:space="preserve"> MERGEFIELD address \* MERGEFORMAT </w:instrText>
+      </w:r>
+      <w:r>
+        <w:fldChar w:fldCharType="separate"/>
+      </w:r>
+      <w:r>
+        <w:t>«address»</w:t>
+      </w:r>
+      <w:r>
+        <w:fldChar w:fldCharType="end"/>
+      </w:r>
     </w:p>
     <w:p>
       <w:pPr>
@@ -2500,21 +2526,11 @@
           <w:lang w:val="en" w:eastAsia="en-GB"/>
         </w:rPr>
       </w:pPr>
-      <w:r>
-        <w:fldChar w:fldCharType="begin"/>
-      </w:r>
-      <w:r>
-        <w:instrText xml:space="preserve"> MERGEFIELD intendedReferralDate \* MERGEFORMAT </w:instrText>
-      </w:r>
-      <w:r>
-        <w:fldChar w:fldCharType="separate"/>
-      </w:r>
-      <w:r>
-        <w:t>«intendedReferralDate»</w:t>
-      </w:r>
-      <w:r>
-        <w:fldChar w:fldCharType="end"/>
-      </w:r>
+      <w:fldSimple w:instr=" MERGEFIELD intendedReferralDate \* MERGEFORMAT ">
+        <w:r>
+          <w:t>«intendedReferralDate»</w:t>
+        </w:r>
+      </w:fldSimple>
       <w:r>
         <w:t xml:space="preserve"> </w:t>
       </w:r>
@@ -2527,8 +2543,6 @@
         </w:rPr>
         <w:t>for:</w:t>
       </w:r>
-      <w:bookmarkStart w:id="0" w:name="_GoBack"/>
-      <w:bookmarkEnd w:id="0"/>
     </w:p>
     <w:p>
       <w:pPr>
@@ -2668,11 +2682,21 @@
       </w:pPr>
     </w:p>
     <w:p>
-      <w:fldSimple w:instr=" MERGEFIELD section10Details \* MERGEFORMAT ">
-        <w:r>
-          <w:t>«section10Details»</w:t>
-        </w:r>
-      </w:fldSimple>
+      <w:r>
+        <w:fldChar w:fldCharType="begin"/>
+      </w:r>
+      <w:r>
+        <w:instrText xml:space="preserve"> MERGEFIELD section10Details \* MERGEFORMAT </w:instrText>
+      </w:r>
+      <w:r>
+        <w:fldChar w:fldCharType="separate"/>
+      </w:r>
+      <w:r>
+        <w:t>«section10Details»</w:t>
+      </w:r>
+      <w:r>
+        <w:fldChar w:fldCharType="end"/>
+      </w:r>
     </w:p>
     <w:p>
       <w:pPr>
@@ -2881,11 +2905,21 @@
       </w:pPr>
     </w:p>
     <w:p>
-      <w:fldSimple w:instr=" MERGEFIELD section11Details \* MERGEFORMAT ">
-        <w:r>
-          <w:t>«section11Details»</w:t>
-        </w:r>
-      </w:fldSimple>
+      <w:r>
+        <w:fldChar w:fldCharType="begin"/>
+      </w:r>
+      <w:r>
+        <w:instrText xml:space="preserve"> MERGEFIELD section11Details \* MERGEFORMAT </w:instrText>
+      </w:r>
+      <w:r>
+        <w:fldChar w:fldCharType="separate"/>
+      </w:r>
+      <w:r>
+        <w:t>«section11Details»</w:t>
+      </w:r>
+      <w:r>
+        <w:fldChar w:fldCharType="end"/>
+      </w:r>
     </w:p>
     <w:p>
       <w:pPr>
@@ -3100,7 +3134,6 @@
         <w:outlineLvl w:val="3"/>
         <w:rPr>
           <w:rFonts w:cs="Arial"/>
-          <w:i/>
           <w:color w:val="000000"/>
           <w:szCs w:val="24"/>
           <w:lang w:val="en" w:eastAsia="en-GB"/>
@@ -3152,88 +3185,6 @@
           <w:lang w:val="en" w:eastAsia="en-GB"/>
         </w:rPr>
         <w:t xml:space="preserve"> </w:t>
-      </w:r>
-      <w:r>
-        <w:rPr>
-          <w:rFonts w:cs="Arial"/>
-          <w:color w:val="000000"/>
-          <w:szCs w:val="24"/>
-          <w:lang w:val="en" w:eastAsia="en-GB"/>
-        </w:rPr>
-        <w:t>(</w:t>
-      </w:r>
-      <w:r>
-        <w:rPr>
-          <w:rFonts w:cs="Arial"/>
-          <w:color w:val="000000"/>
-          <w:szCs w:val="24"/>
-          <w:lang w:val="en" w:eastAsia="en-GB"/>
-        </w:rPr>
-        <w:t>Tenant</w:t>
-      </w:r>
-      <w:r>
-        <w:rPr>
-          <w:rFonts w:cs="Arial"/>
-          <w:color w:val="000000"/>
-          <w:szCs w:val="24"/>
-          <w:lang w:val="en" w:eastAsia="en-GB"/>
-        </w:rPr>
-        <w:t xml:space="preserve"> or </w:t>
-      </w:r>
-      <w:r>
-        <w:rPr>
-          <w:rFonts w:cs="Arial"/>
-          <w:color w:val="000000"/>
-          <w:szCs w:val="24"/>
-          <w:lang w:val="en" w:eastAsia="en-GB"/>
-        </w:rPr>
-        <w:t>Tenant</w:t>
-      </w:r>
-      <w:r>
-        <w:rPr>
-          <w:rFonts w:cs="Arial"/>
-          <w:color w:val="000000"/>
-          <w:szCs w:val="24"/>
-          <w:lang w:val="en" w:eastAsia="en-GB"/>
-        </w:rPr>
-        <w:t xml:space="preserve">’s </w:t>
-      </w:r>
-      <w:r>
-        <w:rPr>
-          <w:rFonts w:cs="Arial"/>
-          <w:color w:val="000000"/>
-          <w:szCs w:val="24"/>
-          <w:lang w:val="en" w:eastAsia="en-GB"/>
-        </w:rPr>
-        <w:t>a</w:t>
-      </w:r>
-      <w:r>
-        <w:rPr>
-          <w:rFonts w:cs="Arial"/>
-          <w:color w:val="000000"/>
-          <w:szCs w:val="24"/>
-          <w:lang w:val="en" w:eastAsia="en-GB"/>
-        </w:rPr>
-        <w:t>gent</w:t>
-      </w:r>
-      <w:r>
-        <w:rPr>
-          <w:rFonts w:cs="Arial"/>
-          <w:i/>
-          <w:color w:val="000000"/>
-          <w:szCs w:val="24"/>
-          <w:lang w:val="en" w:eastAsia="en-GB"/>
-        </w:rPr>
-        <w:t xml:space="preserve"> (if appropriate)</w:t>
-      </w:r>
-      <w:r>
-        <w:rPr>
-          <w:rFonts w:cs="Arial"/>
-          <w:color w:val="000000"/>
-          <w:szCs w:val="24"/>
-          <w:lang w:val="en" w:eastAsia="en-GB"/>
-        </w:rPr>
-        <w:t>)</w:t>
       </w:r>
     </w:p>
     <w:p>
@@ -3253,6 +3204,118 @@
         <w:outlineLvl w:val="3"/>
         <w:rPr>
           <w:rFonts w:cs="Arial"/>
+          <w:i/>
+          <w:color w:val="000000"/>
+          <w:szCs w:val="24"/>
+          <w:lang w:val="en" w:eastAsia="en-GB"/>
+        </w:rPr>
+      </w:pPr>
+      <w:r>
+        <w:rPr>
+          <w:rFonts w:cs="Arial"/>
+          <w:color w:val="000000"/>
+          <w:szCs w:val="24"/>
+          <w:lang w:val="en" w:eastAsia="en-GB"/>
+        </w:rPr>
+        <w:t>(</w:t>
+      </w:r>
+      <w:r>
+        <w:rPr>
+          <w:rFonts w:cs="Arial"/>
+          <w:color w:val="000000"/>
+          <w:szCs w:val="24"/>
+          <w:lang w:val="en" w:eastAsia="en-GB"/>
+        </w:rPr>
+        <w:fldChar w:fldCharType="begin"/>
+      </w:r>
+      <w:r>
+        <w:rPr>
+          <w:rFonts w:cs="Arial"/>
+          <w:color w:val="000000"/>
+          <w:szCs w:val="24"/>
+          <w:lang w:val="en" w:eastAsia="en-GB"/>
+        </w:rPr>
+        <w:instrText xml:space="preserve"> MERGEFIELD tenantOrTenantsAgent \* MERGEFORMAT </w:instrText>
+      </w:r>
+      <w:r>
+        <w:rPr>
+          <w:rFonts w:cs="Arial"/>
+          <w:color w:val="000000"/>
+          <w:szCs w:val="24"/>
+          <w:lang w:val="en" w:eastAsia="en-GB"/>
+        </w:rPr>
+        <w:fldChar w:fldCharType="separate"/>
+      </w:r>
+      <w:r>
+        <w:rPr>
+          <w:rFonts w:cs="Arial"/>
+          <w:noProof/>
+          <w:color w:val="000000"/>
+          <w:szCs w:val="24"/>
+          <w:lang w:val="en" w:eastAsia="en-GB"/>
+        </w:rPr>
+        <w:t>«</w:t>
+      </w:r>
+      <w:proofErr w:type="spellStart"/>
+      <w:r>
+        <w:rPr>
+          <w:rFonts w:cs="Arial"/>
+          <w:noProof/>
+          <w:color w:val="000000"/>
+          <w:szCs w:val="24"/>
+          <w:lang w:val="en" w:eastAsia="en-GB"/>
+        </w:rPr>
+        <w:t>tenantOrTenantsAgent</w:t>
+      </w:r>
+      <w:proofErr w:type="spellEnd"/>
+      <w:r>
+        <w:rPr>
+          <w:rFonts w:cs="Arial"/>
+          <w:noProof/>
+          <w:color w:val="000000"/>
+          <w:szCs w:val="24"/>
+          <w:lang w:val="en" w:eastAsia="en-GB"/>
+        </w:rPr>
+        <w:t>»</w:t>
+      </w:r>
+      <w:r>
+        <w:rPr>
+          <w:rFonts w:cs="Arial"/>
+          <w:color w:val="000000"/>
+          <w:szCs w:val="24"/>
+          <w:lang w:val="en" w:eastAsia="en-GB"/>
+        </w:rPr>
+        <w:fldChar w:fldCharType="end"/>
+      </w:r>
+      <w:bookmarkStart w:id="0" w:name="_GoBack"/>
+      <w:bookmarkEnd w:id="0"/>
+      <w:r>
+        <w:rPr>
+          <w:rFonts w:cs="Arial"/>
+          <w:color w:val="000000"/>
+          <w:szCs w:val="24"/>
+          <w:lang w:val="en" w:eastAsia="en-GB"/>
+        </w:rPr>
+        <w:t>)</w:t>
+      </w:r>
+    </w:p>
+    <w:p>
+      <w:pPr>
+        <w:shd w:val="clear" w:color="auto" w:fill="FFFFFF"/>
+        <w:tabs>
+          <w:tab w:val="clear" w:pos="720"/>
+          <w:tab w:val="clear" w:pos="1440"/>
+          <w:tab w:val="clear" w:pos="2160"/>
+          <w:tab w:val="clear" w:pos="2880"/>
+          <w:tab w:val="clear" w:pos="4680"/>
+          <w:tab w:val="clear" w:pos="5400"/>
+          <w:tab w:val="clear" w:pos="9000"/>
+        </w:tabs>
+        <w:spacing w:line="240" w:lineRule="auto"/>
+        <w:jc w:val="left"/>
+        <w:outlineLvl w:val="3"/>
+        <w:rPr>
+          <w:rFonts w:cs="Arial"/>
           <w:color w:val="000000"/>
           <w:szCs w:val="24"/>
           <w:lang w:val="en" w:eastAsia="en-GB"/>
@@ -3420,21 +3483,11 @@
       </w:r>
     </w:p>
     <w:p>
-      <w:r>
-        <w:fldChar w:fldCharType="begin"/>
-      </w:r>
-      <w:r>
-        <w:instrText xml:space="preserve"> MERGEFIELD tenantAgentAddress \* MERGEFORMAT </w:instrText>
-      </w:r>
-      <w:r>
-        <w:fldChar w:fldCharType="separate"/>
-      </w:r>
-      <w:r>
-        <w:t>«tenantAgentAddress»</w:t>
-      </w:r>
-      <w:r>
-        <w:fldChar w:fldCharType="end"/>
-      </w:r>
+      <w:fldSimple w:instr=" MERGEFIELD tenantAgentAddress \* MERGEFORMAT ">
+        <w:r>
+          <w:t>«tenantAgentAddress»</w:t>
+        </w:r>
+      </w:fldSimple>
     </w:p>
     <w:p>
       <w:pPr>
@@ -6449,7 +6502,21 @@
               <w:rPr>
                 <w:lang w:eastAsia="en-GB"/>
               </w:rPr>
-              <w:t xml:space="preserve"> The 28 day period</w:t>
+              <w:t xml:space="preserve"> The </w:t>
+            </w:r>
+            <w:proofErr w:type="gramStart"/>
+            <w:r>
+              <w:rPr>
+                <w:lang w:eastAsia="en-GB"/>
+              </w:rPr>
+              <w:t>28 day</w:t>
+            </w:r>
+            <w:proofErr w:type="gramEnd"/>
+            <w:r>
+              <w:rPr>
+                <w:lang w:eastAsia="en-GB"/>
+              </w:rPr>
+              <w:t xml:space="preserve"> period</w:t>
             </w:r>
             <w:r>
               <w:rPr>
@@ -9888,12 +9955,14 @@
             <w:r>
               <w:t>2017</w:t>
             </w:r>
+            <w:proofErr w:type="gramStart"/>
             <w:r>
               <w:t xml:space="preserve">’ </w:t>
             </w:r>
             <w:r>
               <w:t>,</w:t>
             </w:r>
+            <w:proofErr w:type="gramEnd"/>
             <w:r>
               <w:t xml:space="preserve"> </w:t>
             </w:r>
@@ -20510,6 +20579,7 @@
             <w:r>
               <w:t xml:space="preserve"> </w:t>
             </w:r>
+            <w:proofErr w:type="gramStart"/>
             <w:r>
               <w:t>48</w:t>
             </w:r>
@@ -20519,6 +20589,7 @@
             <w:r>
               <w:t>hour</w:t>
             </w:r>
+            <w:proofErr w:type="gramEnd"/>
             <w:r>
               <w:t xml:space="preserve"> </w:t>
             </w:r>
@@ -24108,6 +24179,7 @@
     <w:lvl w:ilvl="0" w:tplc="0809000F">
       <w:start w:val="1"/>
       <w:numFmt w:val="decimal"/>
+      <w:pStyle w:val="BillADBullet"/>
       <w:lvlText w:val="%1."/>
       <w:lvlJc w:val="left"/>
       <w:pPr>
@@ -24450,7 +24522,7 @@
     <w:lvl w:ilvl="0">
       <w:start w:val="1"/>
       <w:numFmt w:val="bullet"/>
-      <w:pStyle w:val="Bulletted"/>
+      <w:pStyle w:val="N5"/>
       <w:lvlText w:val=""/>
       <w:lvlJc w:val="left"/>
       <w:pPr>
@@ -24956,6 +25028,7 @@
   <w:style w:type="character" w:default="1" w:styleId="DefaultParagraphFont">
     <w:name w:val="Default Paragraph Font"/>
     <w:uiPriority w:val="1"/>
+    <w:semiHidden/>
     <w:unhideWhenUsed/>
   </w:style>
   <w:style w:type="table" w:default="1" w:styleId="TableNormal">
@@ -28825,18 +28898,18 @@
 </file>
 
 <file path=customXml/item1.xml><?xml version="1.0" encoding="utf-8"?>
-<p:properties xmlns:p="http://schemas.microsoft.com/office/2006/metadata/properties" xmlns:xsi="http://www.w3.org/2001/XMLSchema-instance" xmlns:pc="http://schemas.microsoft.com/office/infopath/2007/PartnerControls">
-  <documentManagement/>
-</p:properties>
-</file>
-
-<file path=customXml/item2.xml><?xml version="1.0" encoding="utf-8"?>
 <?mso-contentType ?>
 <FormTemplates xmlns="http://schemas.microsoft.com/sharepoint/v3/contenttype/forms">
   <Display>DocumentLibraryForm</Display>
   <Edit>DocumentLibraryForm</Edit>
   <New>DocumentLibraryForm</New>
 </FormTemplates>
+</file>
+
+<file path=customXml/item2.xml><?xml version="1.0" encoding="utf-8"?>
+<p:properties xmlns:p="http://schemas.microsoft.com/office/2006/metadata/properties" xmlns:xsi="http://www.w3.org/2001/XMLSchema-instance" xmlns:pc="http://schemas.microsoft.com/office/infopath/2007/PartnerControls">
+  <documentManagement/>
+</p:properties>
 </file>
 
 <file path=customXml/item3.xml><?xml version="1.0" encoding="utf-8"?>
@@ -29006,18 +29079,18 @@
 </file>
 
 <file path=customXml/itemProps1.xml><?xml version="1.0" encoding="utf-8"?>
-<ds:datastoreItem xmlns:ds="http://schemas.openxmlformats.org/officeDocument/2006/customXml" ds:itemID="{4B22224E-E495-4718-906C-16115C2B54DF}">
+<ds:datastoreItem xmlns:ds="http://schemas.openxmlformats.org/officeDocument/2006/customXml" ds:itemID="{C4E38C8B-76A6-449F-B3DC-92E6D0A74E14}">
   <ds:schemaRefs>
-    <ds:schemaRef ds:uri="http://schemas.microsoft.com/office/2006/metadata/properties"/>
-    <ds:schemaRef ds:uri="http://schemas.microsoft.com/office/infopath/2007/PartnerControls"/>
+    <ds:schemaRef ds:uri="http://schemas.microsoft.com/sharepoint/v3/contenttype/forms"/>
   </ds:schemaRefs>
 </ds:datastoreItem>
 </file>
 
 <file path=customXml/itemProps2.xml><?xml version="1.0" encoding="utf-8"?>
-<ds:datastoreItem xmlns:ds="http://schemas.openxmlformats.org/officeDocument/2006/customXml" ds:itemID="{C4E38C8B-76A6-449F-B3DC-92E6D0A74E14}">
+<ds:datastoreItem xmlns:ds="http://schemas.openxmlformats.org/officeDocument/2006/customXml" ds:itemID="{4B22224E-E495-4718-906C-16115C2B54DF}">
   <ds:schemaRefs>
-    <ds:schemaRef ds:uri="http://schemas.microsoft.com/sharepoint/v3/contenttype/forms"/>
+    <ds:schemaRef ds:uri="http://schemas.microsoft.com/office/2006/metadata/properties"/>
+    <ds:schemaRef ds:uri="http://schemas.microsoft.com/office/infopath/2007/PartnerControls"/>
   </ds:schemaRefs>
 </ds:datastoreItem>
 </file>
@@ -29041,7 +29114,7 @@
 </file>
 
 <file path=customXml/itemProps4.xml><?xml version="1.0" encoding="utf-8"?>
-<ds:datastoreItem xmlns:ds="http://schemas.openxmlformats.org/officeDocument/2006/customXml" ds:itemID="{6CDAC4BC-655F-684C-9188-484F1619E865}">
+<ds:datastoreItem xmlns:ds="http://schemas.openxmlformats.org/officeDocument/2006/customXml" ds:itemID="{48416EBB-D3C8-E642-B53D-6D3426D0C6FF}">
   <ds:schemaRefs>
     <ds:schemaRef ds:uri="http://schemas.openxmlformats.org/officeDocument/2006/bibliography"/>
   </ds:schemaRefs>

</xml_diff>